<commit_message>
Payday Filing * Pay Day Filing EI - Test Report Template Updated     * An employer should receive an error response when submitting an amend of an EI return if the return was previously submitted using a different version of EI     * An employer should receive an error response submitting a return using 3rd party software on-boarded with IR but not authorized     * An employer should not be able to submit an EI return with "no token"     * An employer should not be able to submit an EI return with "an invalid token"     * An employer should not be able to retrieve a return previously filed using a different version of EI and will receive an error response
</commit_message>
<xml_diff>
--- a/Service - Payday Filing/Employment Information/Payday Filing EI - Test Report Template.docx
+++ b/Service - Payday Filing/Employment Information/Payday Filing EI - Test Report Template.docx
@@ -289,7 +289,7 @@
         </w:tc>
         <w:tc>
           <w:tcPr>
-            <w:tcW w:w="1420" w:type="pct"/>
+            <w:tcW w:w="1421" w:type="pct"/>
             <w:tcBorders>
               <w:top w:val="nil"/>
               <w:left w:val="nil"/>
@@ -587,7 +587,6 @@
                 <w:szCs w:val="16"/>
               </w:rPr>
             </w:pPr>
-            <w:proofErr w:type="spellStart"/>
             <w:r>
               <w:rPr>
                 <w:rFonts w:asciiTheme="minorHAnsi" w:hAnsiTheme="minorHAnsi" w:cstheme="minorHAnsi"/>
@@ -597,12 +596,11 @@
               </w:rPr>
               <w:t>Prepop</w:t>
             </w:r>
-            <w:proofErr w:type="spellEnd"/>
-          </w:p>
-        </w:tc>
-        <w:tc>
-          <w:tcPr>
-            <w:tcW w:w="1420" w:type="pct"/>
+          </w:p>
+        </w:tc>
+        <w:tc>
+          <w:tcPr>
+            <w:tcW w:w="1421" w:type="pct"/>
             <w:tcBorders>
               <w:top w:val="single" w:sz="4" w:space="0" w:color="auto"/>
               <w:left w:val="nil"/>
@@ -776,7 +774,6 @@
                 <w:szCs w:val="16"/>
               </w:rPr>
             </w:pPr>
-            <w:proofErr w:type="spellStart"/>
             <w:r>
               <w:rPr>
                 <w:rFonts w:asciiTheme="minorHAnsi" w:hAnsiTheme="minorHAnsi" w:cstheme="minorHAnsi"/>
@@ -786,12 +783,11 @@
               </w:rPr>
               <w:t>Prepop</w:t>
             </w:r>
-            <w:proofErr w:type="spellEnd"/>
-          </w:p>
-        </w:tc>
-        <w:tc>
-          <w:tcPr>
-            <w:tcW w:w="1420" w:type="pct"/>
+          </w:p>
+        </w:tc>
+        <w:tc>
+          <w:tcPr>
+            <w:tcW w:w="1421" w:type="pct"/>
             <w:tcBorders>
               <w:top w:val="single" w:sz="4" w:space="0" w:color="auto"/>
               <w:left w:val="nil"/>
@@ -965,7 +961,6 @@
                 <w:szCs w:val="16"/>
               </w:rPr>
             </w:pPr>
-            <w:proofErr w:type="spellStart"/>
             <w:r>
               <w:rPr>
                 <w:rFonts w:asciiTheme="minorHAnsi" w:hAnsiTheme="minorHAnsi" w:cstheme="minorHAnsi"/>
@@ -975,12 +970,11 @@
               </w:rPr>
               <w:t>Prepop</w:t>
             </w:r>
-            <w:proofErr w:type="spellEnd"/>
-          </w:p>
-        </w:tc>
-        <w:tc>
-          <w:tcPr>
-            <w:tcW w:w="1420" w:type="pct"/>
+          </w:p>
+        </w:tc>
+        <w:tc>
+          <w:tcPr>
+            <w:tcW w:w="1421" w:type="pct"/>
             <w:tcBorders>
               <w:top w:val="single" w:sz="4" w:space="0" w:color="auto"/>
               <w:left w:val="nil"/>
@@ -1154,7 +1148,6 @@
                 <w:szCs w:val="16"/>
               </w:rPr>
             </w:pPr>
-            <w:proofErr w:type="spellStart"/>
             <w:r>
               <w:rPr>
                 <w:rFonts w:asciiTheme="minorHAnsi" w:hAnsiTheme="minorHAnsi" w:cstheme="minorHAnsi"/>
@@ -1164,12 +1157,11 @@
               </w:rPr>
               <w:t>Prepop</w:t>
             </w:r>
-            <w:proofErr w:type="spellEnd"/>
-          </w:p>
-        </w:tc>
-        <w:tc>
-          <w:tcPr>
-            <w:tcW w:w="1420" w:type="pct"/>
+          </w:p>
+        </w:tc>
+        <w:tc>
+          <w:tcPr>
+            <w:tcW w:w="1421" w:type="pct"/>
             <w:tcBorders>
               <w:top w:val="single" w:sz="4" w:space="0" w:color="auto"/>
               <w:left w:val="nil"/>
@@ -1343,7 +1335,6 @@
                 <w:szCs w:val="16"/>
               </w:rPr>
             </w:pPr>
-            <w:proofErr w:type="spellStart"/>
             <w:r>
               <w:rPr>
                 <w:rFonts w:asciiTheme="minorHAnsi" w:hAnsiTheme="minorHAnsi" w:cstheme="minorHAnsi"/>
@@ -1353,12 +1344,11 @@
               </w:rPr>
               <w:t>Prepop</w:t>
             </w:r>
-            <w:proofErr w:type="spellEnd"/>
-          </w:p>
-        </w:tc>
-        <w:tc>
-          <w:tcPr>
-            <w:tcW w:w="1420" w:type="pct"/>
+          </w:p>
+        </w:tc>
+        <w:tc>
+          <w:tcPr>
+            <w:tcW w:w="1421" w:type="pct"/>
             <w:tcBorders>
               <w:top w:val="single" w:sz="4" w:space="0" w:color="auto"/>
               <w:left w:val="nil"/>
@@ -1532,7 +1522,6 @@
                 <w:szCs w:val="16"/>
               </w:rPr>
             </w:pPr>
-            <w:proofErr w:type="spellStart"/>
             <w:r>
               <w:rPr>
                 <w:rFonts w:asciiTheme="minorHAnsi" w:hAnsiTheme="minorHAnsi" w:cstheme="minorHAnsi"/>
@@ -1542,12 +1531,11 @@
               </w:rPr>
               <w:t>Prepop</w:t>
             </w:r>
-            <w:proofErr w:type="spellEnd"/>
-          </w:p>
-        </w:tc>
-        <w:tc>
-          <w:tcPr>
-            <w:tcW w:w="1420" w:type="pct"/>
+          </w:p>
+        </w:tc>
+        <w:tc>
+          <w:tcPr>
+            <w:tcW w:w="1421" w:type="pct"/>
             <w:tcBorders>
               <w:top w:val="single" w:sz="4" w:space="0" w:color="auto"/>
               <w:left w:val="nil"/>
@@ -1572,27 +1560,7 @@
                 <w:sz w:val="16"/>
                 <w:szCs w:val="16"/>
               </w:rPr>
-              <w:t>An employer should receive an error response when the submitted request is missing "</w:t>
-            </w:r>
-            <w:proofErr w:type="spellStart"/>
-            <w:r>
-              <w:rPr>
-                <w:rFonts w:asciiTheme="minorHAnsi" w:hAnsiTheme="minorHAnsi" w:cstheme="minorHAnsi"/>
-                <w:color w:val="000000"/>
-                <w:sz w:val="16"/>
-                <w:szCs w:val="16"/>
-              </w:rPr>
-              <w:t>irdNumber</w:t>
-            </w:r>
-            <w:proofErr w:type="spellEnd"/>
-            <w:r>
-              <w:rPr>
-                <w:rFonts w:asciiTheme="minorHAnsi" w:hAnsiTheme="minorHAnsi" w:cstheme="minorHAnsi"/>
-                <w:color w:val="000000"/>
-                <w:sz w:val="16"/>
-                <w:szCs w:val="16"/>
-              </w:rPr>
-              <w:t>" field</w:t>
+              <w:t>An employer should receive an error response when the submitted request is missing "irdNumber" field</w:t>
             </w:r>
           </w:p>
         </w:tc>
@@ -1741,7 +1709,6 @@
                 <w:szCs w:val="16"/>
               </w:rPr>
             </w:pPr>
-            <w:proofErr w:type="spellStart"/>
             <w:r>
               <w:rPr>
                 <w:rFonts w:asciiTheme="minorHAnsi" w:hAnsiTheme="minorHAnsi" w:cstheme="minorHAnsi"/>
@@ -1751,12 +1718,11 @@
               </w:rPr>
               <w:t>Prepop</w:t>
             </w:r>
-            <w:proofErr w:type="spellEnd"/>
-          </w:p>
-        </w:tc>
-        <w:tc>
-          <w:tcPr>
-            <w:tcW w:w="1420" w:type="pct"/>
+          </w:p>
+        </w:tc>
+        <w:tc>
+          <w:tcPr>
+            <w:tcW w:w="1421" w:type="pct"/>
             <w:tcBorders>
               <w:top w:val="single" w:sz="4" w:space="0" w:color="auto"/>
               <w:left w:val="nil"/>
@@ -1781,27 +1747,7 @@
                 <w:sz w:val="16"/>
                 <w:szCs w:val="16"/>
               </w:rPr>
-              <w:t>An employer should receive an error response when the request is missing "</w:t>
-            </w:r>
-            <w:proofErr w:type="spellStart"/>
-            <w:r>
-              <w:rPr>
-                <w:rFonts w:asciiTheme="minorHAnsi" w:hAnsiTheme="minorHAnsi" w:cstheme="minorHAnsi"/>
-                <w:color w:val="000000"/>
-                <w:sz w:val="16"/>
-                <w:szCs w:val="16"/>
-              </w:rPr>
-              <w:t>majorFormType</w:t>
-            </w:r>
-            <w:proofErr w:type="spellEnd"/>
-            <w:r>
-              <w:rPr>
-                <w:rFonts w:asciiTheme="minorHAnsi" w:hAnsiTheme="minorHAnsi" w:cstheme="minorHAnsi"/>
-                <w:color w:val="000000"/>
-                <w:sz w:val="16"/>
-                <w:szCs w:val="16"/>
-              </w:rPr>
-              <w:t>" field</w:t>
+              <w:t>An employer should receive an error response when the request is missing "majorFormType" field</w:t>
             </w:r>
           </w:p>
         </w:tc>
@@ -1950,7 +1896,6 @@
                 <w:szCs w:val="16"/>
               </w:rPr>
             </w:pPr>
-            <w:proofErr w:type="spellStart"/>
             <w:r>
               <w:rPr>
                 <w:rFonts w:asciiTheme="minorHAnsi" w:hAnsiTheme="minorHAnsi" w:cstheme="minorHAnsi"/>
@@ -1960,12 +1905,11 @@
               </w:rPr>
               <w:t>Prepop</w:t>
             </w:r>
-            <w:proofErr w:type="spellEnd"/>
-          </w:p>
-        </w:tc>
-        <w:tc>
-          <w:tcPr>
-            <w:tcW w:w="1420" w:type="pct"/>
+          </w:p>
+        </w:tc>
+        <w:tc>
+          <w:tcPr>
+            <w:tcW w:w="1421" w:type="pct"/>
             <w:tcBorders>
               <w:top w:val="single" w:sz="4" w:space="0" w:color="auto"/>
               <w:left w:val="nil"/>
@@ -1990,27 +1934,7 @@
                 <w:sz w:val="16"/>
                 <w:szCs w:val="16"/>
               </w:rPr>
-              <w:t>An employer should receive an error response when the request is missing "</w:t>
-            </w:r>
-            <w:proofErr w:type="spellStart"/>
-            <w:r>
-              <w:rPr>
-                <w:rFonts w:asciiTheme="minorHAnsi" w:hAnsiTheme="minorHAnsi" w:cstheme="minorHAnsi"/>
-                <w:color w:val="000000"/>
-                <w:sz w:val="16"/>
-                <w:szCs w:val="16"/>
-              </w:rPr>
-              <w:t>payDayDate</w:t>
-            </w:r>
-            <w:proofErr w:type="spellEnd"/>
-            <w:r>
-              <w:rPr>
-                <w:rFonts w:asciiTheme="minorHAnsi" w:hAnsiTheme="minorHAnsi" w:cstheme="minorHAnsi"/>
-                <w:color w:val="000000"/>
-                <w:sz w:val="16"/>
-                <w:szCs w:val="16"/>
-              </w:rPr>
-              <w:t>" field</w:t>
+              <w:t>An employer should receive an error response when the request is missing "payDayDate" field</w:t>
             </w:r>
           </w:p>
         </w:tc>
@@ -2159,7 +2083,6 @@
                 <w:szCs w:val="16"/>
               </w:rPr>
             </w:pPr>
-            <w:proofErr w:type="spellStart"/>
             <w:r>
               <w:rPr>
                 <w:rFonts w:asciiTheme="minorHAnsi" w:hAnsiTheme="minorHAnsi" w:cstheme="minorHAnsi"/>
@@ -2169,12 +2092,11 @@
               </w:rPr>
               <w:t>Prepop</w:t>
             </w:r>
-            <w:proofErr w:type="spellEnd"/>
-          </w:p>
-        </w:tc>
-        <w:tc>
-          <w:tcPr>
-            <w:tcW w:w="1420" w:type="pct"/>
+          </w:p>
+        </w:tc>
+        <w:tc>
+          <w:tcPr>
+            <w:tcW w:w="1421" w:type="pct"/>
             <w:tcBorders>
               <w:top w:val="single" w:sz="4" w:space="0" w:color="auto"/>
               <w:left w:val="nil"/>
@@ -2199,27 +2121,7 @@
                 <w:sz w:val="16"/>
                 <w:szCs w:val="16"/>
               </w:rPr>
-              <w:t>An employer should receive an error response when the request has wrong "</w:t>
-            </w:r>
-            <w:proofErr w:type="spellStart"/>
-            <w:r>
-              <w:rPr>
-                <w:rFonts w:asciiTheme="minorHAnsi" w:hAnsiTheme="minorHAnsi" w:cstheme="minorHAnsi"/>
-                <w:color w:val="000000"/>
-                <w:sz w:val="16"/>
-                <w:szCs w:val="16"/>
-              </w:rPr>
-              <w:t>majorFormType</w:t>
-            </w:r>
-            <w:proofErr w:type="spellEnd"/>
-            <w:r>
-              <w:rPr>
-                <w:rFonts w:asciiTheme="minorHAnsi" w:hAnsiTheme="minorHAnsi" w:cstheme="minorHAnsi"/>
-                <w:color w:val="000000"/>
-                <w:sz w:val="16"/>
-                <w:szCs w:val="16"/>
-              </w:rPr>
-              <w:t>" field</w:t>
+              <w:t>An employer should receive an error response when the request has wrong "majorFormType" field</w:t>
             </w:r>
           </w:p>
         </w:tc>
@@ -2336,7 +2238,6 @@
                 <w:szCs w:val="16"/>
               </w:rPr>
             </w:pPr>
-            <w:bookmarkStart w:id="0" w:name="_GoBack"/>
             <w:r>
               <w:rPr>
                 <w:rFonts w:asciiTheme="minorHAnsi" w:hAnsiTheme="minorHAnsi" w:cstheme="minorHAnsi"/>
@@ -2369,7 +2270,6 @@
                 <w:szCs w:val="16"/>
               </w:rPr>
             </w:pPr>
-            <w:proofErr w:type="spellStart"/>
             <w:r>
               <w:rPr>
                 <w:rFonts w:asciiTheme="minorHAnsi" w:hAnsiTheme="minorHAnsi" w:cstheme="minorHAnsi"/>
@@ -2379,12 +2279,11 @@
               </w:rPr>
               <w:t>Prepop</w:t>
             </w:r>
-            <w:proofErr w:type="spellEnd"/>
-          </w:p>
-        </w:tc>
-        <w:tc>
-          <w:tcPr>
-            <w:tcW w:w="1420" w:type="pct"/>
+          </w:p>
+        </w:tc>
+        <w:tc>
+          <w:tcPr>
+            <w:tcW w:w="1421" w:type="pct"/>
             <w:tcBorders>
               <w:top w:val="single" w:sz="4" w:space="0" w:color="auto"/>
               <w:left w:val="nil"/>
@@ -2409,277 +2308,7 @@
                 <w:sz w:val="16"/>
                 <w:szCs w:val="16"/>
               </w:rPr>
-              <w:t xml:space="preserve">An employer should receive an error </w:t>
-            </w:r>
-            <w:proofErr w:type="spellStart"/>
-            <w:r>
-              <w:rPr>
-                <w:rFonts w:asciiTheme="minorHAnsi" w:hAnsiTheme="minorHAnsi" w:cstheme="minorHAnsi"/>
-                <w:color w:val="000000"/>
-                <w:sz w:val="16"/>
-                <w:szCs w:val="16"/>
-              </w:rPr>
-              <w:t>repsonse</w:t>
-            </w:r>
-            <w:proofErr w:type="spellEnd"/>
-            <w:r>
-              <w:rPr>
-                <w:rFonts w:asciiTheme="minorHAnsi" w:hAnsiTheme="minorHAnsi" w:cstheme="minorHAnsi"/>
-                <w:color w:val="000000"/>
-                <w:sz w:val="16"/>
-                <w:szCs w:val="16"/>
-              </w:rPr>
-              <w:t xml:space="preserve"> when the request has wrong "</w:t>
-            </w:r>
-            <w:proofErr w:type="spellStart"/>
-            <w:r>
-              <w:rPr>
-                <w:rFonts w:asciiTheme="minorHAnsi" w:hAnsiTheme="minorHAnsi" w:cstheme="minorHAnsi"/>
-                <w:color w:val="000000"/>
-                <w:sz w:val="16"/>
-                <w:szCs w:val="16"/>
-              </w:rPr>
-              <w:t>payDayDate</w:t>
-            </w:r>
-            <w:proofErr w:type="spellEnd"/>
-            <w:r>
-              <w:rPr>
-                <w:rFonts w:asciiTheme="minorHAnsi" w:hAnsiTheme="minorHAnsi" w:cstheme="minorHAnsi"/>
-                <w:color w:val="000000"/>
-                <w:sz w:val="16"/>
-                <w:szCs w:val="16"/>
-              </w:rPr>
-              <w:t>" field</w:t>
-            </w:r>
-          </w:p>
-        </w:tc>
-        <w:tc>
-          <w:tcPr>
-            <w:tcW w:w="329" w:type="pct"/>
-            <w:tcBorders>
-              <w:top w:val="single" w:sz="4" w:space="0" w:color="auto"/>
-              <w:left w:val="nil"/>
-              <w:bottom w:val="single" w:sz="4" w:space="0" w:color="auto"/>
-              <w:right w:val="single" w:sz="4" w:space="0" w:color="auto"/>
-            </w:tcBorders>
-          </w:tcPr>
-          <w:p>
-            <w:pPr>
-              <w:jc w:val="center"/>
-              <w:rPr>
-                <w:rFonts w:asciiTheme="minorHAnsi" w:hAnsiTheme="minorHAnsi" w:cstheme="minorHAnsi"/>
-                <w:color w:val="000000"/>
-                <w:sz w:val="16"/>
-                <w:szCs w:val="16"/>
-              </w:rPr>
-            </w:pPr>
-          </w:p>
-        </w:tc>
-        <w:tc>
-          <w:tcPr>
-            <w:tcW w:w="967" w:type="pct"/>
-            <w:tcBorders>
-              <w:top w:val="single" w:sz="4" w:space="0" w:color="auto"/>
-              <w:left w:val="nil"/>
-              <w:bottom w:val="single" w:sz="4" w:space="0" w:color="auto"/>
-              <w:right w:val="single" w:sz="4" w:space="0" w:color="auto"/>
-            </w:tcBorders>
-          </w:tcPr>
-          <w:p>
-            <w:pPr>
-              <w:jc w:val="center"/>
-              <w:rPr>
-                <w:rFonts w:asciiTheme="minorHAnsi" w:hAnsiTheme="minorHAnsi" w:cstheme="minorHAnsi"/>
-                <w:sz w:val="16"/>
-                <w:szCs w:val="16"/>
-              </w:rPr>
-            </w:pPr>
-          </w:p>
-        </w:tc>
-        <w:tc>
-          <w:tcPr>
-            <w:tcW w:w="507" w:type="pct"/>
-            <w:tcBorders>
-              <w:top w:val="single" w:sz="4" w:space="0" w:color="auto"/>
-              <w:left w:val="nil"/>
-              <w:bottom w:val="single" w:sz="4" w:space="0" w:color="auto"/>
-              <w:right w:val="single" w:sz="4" w:space="0" w:color="auto"/>
-            </w:tcBorders>
-          </w:tcPr>
-          <w:p>
-            <w:pPr>
-              <w:jc w:val="center"/>
-              <w:rPr>
-                <w:rFonts w:asciiTheme="minorHAnsi" w:hAnsiTheme="minorHAnsi" w:cstheme="minorHAnsi"/>
-                <w:sz w:val="16"/>
-                <w:szCs w:val="16"/>
-              </w:rPr>
-            </w:pPr>
-          </w:p>
-        </w:tc>
-        <w:tc>
-          <w:tcPr>
-            <w:tcW w:w="1040" w:type="pct"/>
-            <w:tcBorders>
-              <w:top w:val="single" w:sz="4" w:space="0" w:color="auto"/>
-              <w:left w:val="nil"/>
-              <w:bottom w:val="single" w:sz="4" w:space="0" w:color="auto"/>
-              <w:right w:val="single" w:sz="4" w:space="0" w:color="auto"/>
-            </w:tcBorders>
-          </w:tcPr>
-          <w:p>
-            <w:pPr>
-              <w:jc w:val="center"/>
-              <w:rPr>
-                <w:rFonts w:asciiTheme="minorHAnsi" w:hAnsiTheme="minorHAnsi" w:cstheme="minorHAnsi"/>
-                <w:sz w:val="16"/>
-                <w:szCs w:val="16"/>
-              </w:rPr>
-            </w:pPr>
-          </w:p>
-        </w:tc>
-      </w:tr>
-      <w:bookmarkEnd w:id="0"/>
-      <w:tr>
-        <w:trPr>
-          <w:trHeight w:val="300"/>
-          <w:jc w:val="center"/>
-        </w:trPr>
-        <w:tc>
-          <w:tcPr>
-            <w:tcW w:w="313" w:type="pct"/>
-            <w:tcBorders>
-              <w:top w:val="single" w:sz="4" w:space="0" w:color="auto"/>
-              <w:left w:val="single" w:sz="4" w:space="0" w:color="auto"/>
-              <w:bottom w:val="single" w:sz="4" w:space="0" w:color="auto"/>
-              <w:right w:val="single" w:sz="4" w:space="0" w:color="auto"/>
-            </w:tcBorders>
-            <w:shd w:val="clear" w:color="auto" w:fill="auto"/>
-            <w:noWrap/>
-            <w:vAlign w:val="bottom"/>
-          </w:tcPr>
-          <w:p>
-            <w:pPr>
-              <w:rPr>
-                <w:rFonts w:asciiTheme="minorHAnsi" w:hAnsiTheme="minorHAnsi" w:cstheme="minorHAnsi"/>
-                <w:color w:val="000000"/>
-                <w:sz w:val="16"/>
-                <w:szCs w:val="16"/>
-              </w:rPr>
-            </w:pPr>
-            <w:r>
-              <w:rPr>
-                <w:rFonts w:asciiTheme="minorHAnsi" w:hAnsiTheme="minorHAnsi" w:cstheme="minorHAnsi"/>
-                <w:color w:val="000000"/>
-                <w:sz w:val="16"/>
-                <w:szCs w:val="16"/>
-              </w:rPr>
-              <w:t>EI011</w:t>
-            </w:r>
-          </w:p>
-        </w:tc>
-        <w:tc>
-          <w:tcPr>
-            <w:tcW w:w="423" w:type="pct"/>
-            <w:tcBorders>
-              <w:top w:val="single" w:sz="4" w:space="0" w:color="auto"/>
-              <w:left w:val="nil"/>
-              <w:bottom w:val="single" w:sz="4" w:space="0" w:color="auto"/>
-              <w:right w:val="single" w:sz="4" w:space="0" w:color="auto"/>
-            </w:tcBorders>
-            <w:shd w:val="clear" w:color="auto" w:fill="auto"/>
-            <w:vAlign w:val="bottom"/>
-          </w:tcPr>
-          <w:p>
-            <w:pPr>
-              <w:rPr>
-                <w:rFonts w:asciiTheme="minorHAnsi" w:hAnsiTheme="minorHAnsi" w:cstheme="minorHAnsi"/>
-                <w:color w:val="000000"/>
-                <w:sz w:val="16"/>
-                <w:szCs w:val="16"/>
-              </w:rPr>
-            </w:pPr>
-            <w:proofErr w:type="spellStart"/>
-            <w:r>
-              <w:rPr>
-                <w:rFonts w:asciiTheme="minorHAnsi" w:hAnsiTheme="minorHAnsi" w:cstheme="minorHAnsi"/>
-                <w:color w:val="000000"/>
-                <w:sz w:val="16"/>
-                <w:szCs w:val="16"/>
-              </w:rPr>
-              <w:t>Prepop</w:t>
-            </w:r>
-            <w:proofErr w:type="spellEnd"/>
-          </w:p>
-        </w:tc>
-        <w:tc>
-          <w:tcPr>
-            <w:tcW w:w="1420" w:type="pct"/>
-            <w:tcBorders>
-              <w:top w:val="single" w:sz="4" w:space="0" w:color="auto"/>
-              <w:left w:val="nil"/>
-              <w:bottom w:val="single" w:sz="4" w:space="0" w:color="auto"/>
-              <w:right w:val="single" w:sz="4" w:space="0" w:color="auto"/>
-            </w:tcBorders>
-            <w:vAlign w:val="bottom"/>
-          </w:tcPr>
-          <w:p>
-            <w:pPr>
-              <w:rPr>
-                <w:rFonts w:asciiTheme="minorHAnsi" w:hAnsiTheme="minorHAnsi" w:cstheme="minorHAnsi"/>
-                <w:color w:val="000000"/>
-                <w:sz w:val="16"/>
-                <w:szCs w:val="16"/>
-              </w:rPr>
-            </w:pPr>
-            <w:r>
-              <w:rPr>
-                <w:rFonts w:asciiTheme="minorHAnsi" w:hAnsiTheme="minorHAnsi" w:cstheme="minorHAnsi"/>
-                <w:color w:val="000000"/>
-                <w:sz w:val="16"/>
-                <w:szCs w:val="16"/>
-              </w:rPr>
-              <w:t xml:space="preserve">An employer should not be able to submit an EI </w:t>
-            </w:r>
-            <w:proofErr w:type="spellStart"/>
-            <w:r>
-              <w:rPr>
-                <w:rFonts w:asciiTheme="minorHAnsi" w:hAnsiTheme="minorHAnsi" w:cstheme="minorHAnsi"/>
-                <w:color w:val="000000"/>
-                <w:sz w:val="16"/>
-                <w:szCs w:val="16"/>
-              </w:rPr>
-              <w:t>prepop</w:t>
-            </w:r>
-            <w:proofErr w:type="spellEnd"/>
-            <w:r>
-              <w:rPr>
-                <w:rFonts w:asciiTheme="minorHAnsi" w:hAnsiTheme="minorHAnsi" w:cstheme="minorHAnsi"/>
-                <w:color w:val="000000"/>
-                <w:sz w:val="16"/>
-                <w:szCs w:val="16"/>
-              </w:rPr>
-              <w:t xml:space="preserve"> request with an incorrect </w:t>
-            </w:r>
-            <w:proofErr w:type="spellStart"/>
-            <w:r>
-              <w:rPr>
-                <w:rFonts w:asciiTheme="minorHAnsi" w:hAnsiTheme="minorHAnsi" w:cstheme="minorHAnsi"/>
-                <w:color w:val="000000"/>
-                <w:sz w:val="16"/>
-                <w:szCs w:val="16"/>
-              </w:rPr>
-              <w:t>irdNumber</w:t>
-            </w:r>
-            <w:proofErr w:type="spellEnd"/>
-            <w:r>
-              <w:rPr>
-                <w:rFonts w:asciiTheme="minorHAnsi" w:hAnsiTheme="minorHAnsi" w:cstheme="minorHAnsi"/>
-                <w:color w:val="000000"/>
-                <w:sz w:val="16"/>
-                <w:szCs w:val="16"/>
-              </w:rPr>
-              <w:t xml:space="preserve"> and will receive an error response</w:t>
+              <w:t>An employer should receive an error repsonse when the request has wrong "payDayDate" field</w:t>
             </w:r>
           </w:p>
         </w:tc>
@@ -2803,8 +2432,7 @@
                 <w:sz w:val="16"/>
                 <w:szCs w:val="16"/>
               </w:rPr>
-              <w:lastRenderedPageBreak/>
-              <w:t>EI012</w:t>
+              <w:t>EI011</w:t>
             </w:r>
           </w:p>
         </w:tc>
@@ -2818,17 +2446,17 @@
               <w:right w:val="single" w:sz="4" w:space="0" w:color="auto"/>
             </w:tcBorders>
             <w:shd w:val="clear" w:color="auto" w:fill="auto"/>
-          </w:tcPr>
-          <w:p>
-            <w:pPr>
-              <w:rPr>
-                <w:rFonts w:asciiTheme="minorHAnsi" w:hAnsiTheme="minorHAnsi" w:cstheme="minorHAnsi"/>
-                <w:color w:val="000000"/>
-                <w:sz w:val="16"/>
-                <w:szCs w:val="16"/>
-              </w:rPr>
-            </w:pPr>
-            <w:proofErr w:type="spellStart"/>
+            <w:vAlign w:val="bottom"/>
+          </w:tcPr>
+          <w:p>
+            <w:pPr>
+              <w:rPr>
+                <w:rFonts w:asciiTheme="minorHAnsi" w:hAnsiTheme="minorHAnsi" w:cstheme="minorHAnsi"/>
+                <w:color w:val="000000"/>
+                <w:sz w:val="16"/>
+                <w:szCs w:val="16"/>
+              </w:rPr>
+            </w:pPr>
             <w:r>
               <w:rPr>
                 <w:rFonts w:asciiTheme="minorHAnsi" w:hAnsiTheme="minorHAnsi" w:cstheme="minorHAnsi"/>
@@ -2838,12 +2466,11 @@
               </w:rPr>
               <w:t>Prepop</w:t>
             </w:r>
-            <w:proofErr w:type="spellEnd"/>
-          </w:p>
-        </w:tc>
-        <w:tc>
-          <w:tcPr>
-            <w:tcW w:w="1420" w:type="pct"/>
+          </w:p>
+        </w:tc>
+        <w:tc>
+          <w:tcPr>
+            <w:tcW w:w="1421" w:type="pct"/>
             <w:tcBorders>
               <w:top w:val="single" w:sz="4" w:space="0" w:color="auto"/>
               <w:left w:val="nil"/>
@@ -2868,7 +2495,7 @@
                 <w:sz w:val="16"/>
                 <w:szCs w:val="16"/>
               </w:rPr>
-              <w:t>An employer should receive an error response when prepopulating a return using 3rd party software on-boarded with IR but not authorized</w:t>
+              <w:t>An employer should not be able to submit an EI prepop request with an incorrect irdNumber and will receive an error response</w:t>
             </w:r>
           </w:p>
         </w:tc>
@@ -2992,7 +2619,7 @@
                 <w:sz w:val="16"/>
                 <w:szCs w:val="16"/>
               </w:rPr>
-              <w:t>EI013</w:t>
+              <w:t>EI012</w:t>
             </w:r>
           </w:p>
         </w:tc>
@@ -3016,7 +2643,6 @@
                 <w:szCs w:val="16"/>
               </w:rPr>
             </w:pPr>
-            <w:proofErr w:type="spellStart"/>
             <w:r>
               <w:rPr>
                 <w:rFonts w:asciiTheme="minorHAnsi" w:hAnsiTheme="minorHAnsi" w:cstheme="minorHAnsi"/>
@@ -3026,12 +2652,11 @@
               </w:rPr>
               <w:t>Prepop</w:t>
             </w:r>
-            <w:proofErr w:type="spellEnd"/>
-          </w:p>
-        </w:tc>
-        <w:tc>
-          <w:tcPr>
-            <w:tcW w:w="1420" w:type="pct"/>
+          </w:p>
+        </w:tc>
+        <w:tc>
+          <w:tcPr>
+            <w:tcW w:w="1421" w:type="pct"/>
             <w:tcBorders>
               <w:top w:val="single" w:sz="4" w:space="0" w:color="auto"/>
               <w:left w:val="nil"/>
@@ -3056,27 +2681,7 @@
                 <w:sz w:val="16"/>
                 <w:szCs w:val="16"/>
               </w:rPr>
-              <w:t xml:space="preserve">An employer should not be able to submit an EI </w:t>
-            </w:r>
-            <w:proofErr w:type="spellStart"/>
-            <w:r>
-              <w:rPr>
-                <w:rFonts w:asciiTheme="minorHAnsi" w:hAnsiTheme="minorHAnsi" w:cstheme="minorHAnsi"/>
-                <w:color w:val="000000"/>
-                <w:sz w:val="16"/>
-                <w:szCs w:val="16"/>
-              </w:rPr>
-              <w:t>prepop</w:t>
-            </w:r>
-            <w:proofErr w:type="spellEnd"/>
-            <w:r>
-              <w:rPr>
-                <w:rFonts w:asciiTheme="minorHAnsi" w:hAnsiTheme="minorHAnsi" w:cstheme="minorHAnsi"/>
-                <w:color w:val="000000"/>
-                <w:sz w:val="16"/>
-                <w:szCs w:val="16"/>
-              </w:rPr>
-              <w:t xml:space="preserve"> request with "no token"</w:t>
+              <w:t>An employer should receive an error response when prepopulating a return using 3rd party software on-boarded with IR but not authorized</w:t>
             </w:r>
           </w:p>
         </w:tc>
@@ -3200,7 +2805,7 @@
                 <w:sz w:val="16"/>
                 <w:szCs w:val="16"/>
               </w:rPr>
-              <w:t>EI014</w:t>
+              <w:t>EI013</w:t>
             </w:r>
           </w:p>
         </w:tc>
@@ -3224,7 +2829,6 @@
                 <w:szCs w:val="16"/>
               </w:rPr>
             </w:pPr>
-            <w:proofErr w:type="spellStart"/>
             <w:r>
               <w:rPr>
                 <w:rFonts w:asciiTheme="minorHAnsi" w:hAnsiTheme="minorHAnsi" w:cstheme="minorHAnsi"/>
@@ -3234,12 +2838,11 @@
               </w:rPr>
               <w:t>Prepop</w:t>
             </w:r>
-            <w:proofErr w:type="spellEnd"/>
-          </w:p>
-        </w:tc>
-        <w:tc>
-          <w:tcPr>
-            <w:tcW w:w="1420" w:type="pct"/>
+          </w:p>
+        </w:tc>
+        <w:tc>
+          <w:tcPr>
+            <w:tcW w:w="1421" w:type="pct"/>
             <w:tcBorders>
               <w:top w:val="single" w:sz="4" w:space="0" w:color="auto"/>
               <w:left w:val="nil"/>
@@ -3264,27 +2867,7 @@
                 <w:sz w:val="16"/>
                 <w:szCs w:val="16"/>
               </w:rPr>
-              <w:t xml:space="preserve">An employer should not be able to submit an EI </w:t>
-            </w:r>
-            <w:proofErr w:type="spellStart"/>
-            <w:r>
-              <w:rPr>
-                <w:rFonts w:asciiTheme="minorHAnsi" w:hAnsiTheme="minorHAnsi" w:cstheme="minorHAnsi"/>
-                <w:color w:val="000000"/>
-                <w:sz w:val="16"/>
-                <w:szCs w:val="16"/>
-              </w:rPr>
-              <w:t>prepop</w:t>
-            </w:r>
-            <w:proofErr w:type="spellEnd"/>
-            <w:r>
-              <w:rPr>
-                <w:rFonts w:asciiTheme="minorHAnsi" w:hAnsiTheme="minorHAnsi" w:cstheme="minorHAnsi"/>
-                <w:color w:val="000000"/>
-                <w:sz w:val="16"/>
-                <w:szCs w:val="16"/>
-              </w:rPr>
-              <w:t xml:space="preserve"> request with "an invalid token"</w:t>
+              <w:t>An employer should not be able to submit an EI prepop request with "no token"</w:t>
             </w:r>
           </w:p>
         </w:tc>
@@ -3408,7 +2991,7 @@
                 <w:sz w:val="16"/>
                 <w:szCs w:val="16"/>
               </w:rPr>
-              <w:t>EI015</w:t>
+              <w:t>EI014</w:t>
             </w:r>
           </w:p>
         </w:tc>
@@ -3422,6 +3005,36 @@
               <w:right w:val="single" w:sz="4" w:space="0" w:color="auto"/>
             </w:tcBorders>
             <w:shd w:val="clear" w:color="auto" w:fill="auto"/>
+          </w:tcPr>
+          <w:p>
+            <w:pPr>
+              <w:rPr>
+                <w:rFonts w:asciiTheme="minorHAnsi" w:hAnsiTheme="minorHAnsi" w:cstheme="minorHAnsi"/>
+                <w:color w:val="000000"/>
+                <w:sz w:val="16"/>
+                <w:szCs w:val="16"/>
+              </w:rPr>
+            </w:pPr>
+            <w:r>
+              <w:rPr>
+                <w:rFonts w:asciiTheme="minorHAnsi" w:hAnsiTheme="minorHAnsi" w:cstheme="minorHAnsi"/>
+                <w:color w:val="000000"/>
+                <w:sz w:val="16"/>
+                <w:szCs w:val="16"/>
+              </w:rPr>
+              <w:t>Prepop</w:t>
+            </w:r>
+          </w:p>
+        </w:tc>
+        <w:tc>
+          <w:tcPr>
+            <w:tcW w:w="1421" w:type="pct"/>
+            <w:tcBorders>
+              <w:top w:val="single" w:sz="4" w:space="0" w:color="auto"/>
+              <w:left w:val="nil"/>
+              <w:bottom w:val="single" w:sz="4" w:space="0" w:color="auto"/>
+              <w:right w:val="single" w:sz="4" w:space="0" w:color="auto"/>
+            </w:tcBorders>
             <w:vAlign w:val="bottom"/>
           </w:tcPr>
           <w:p>
@@ -3433,47 +3046,14 @@
                 <w:szCs w:val="16"/>
               </w:rPr>
             </w:pPr>
-            <w:proofErr w:type="spellStart"/>
-            <w:r>
-              <w:rPr>
-                <w:rFonts w:asciiTheme="minorHAnsi" w:hAnsiTheme="minorHAnsi" w:cstheme="minorHAnsi"/>
-                <w:color w:val="000000"/>
-                <w:sz w:val="16"/>
-                <w:szCs w:val="16"/>
-              </w:rPr>
-              <w:t>ReturnFile</w:t>
-            </w:r>
-            <w:proofErr w:type="spellEnd"/>
-          </w:p>
-        </w:tc>
-        <w:tc>
-          <w:tcPr>
-            <w:tcW w:w="1420" w:type="pct"/>
-            <w:tcBorders>
-              <w:top w:val="single" w:sz="4" w:space="0" w:color="auto"/>
-              <w:left w:val="nil"/>
-              <w:bottom w:val="single" w:sz="4" w:space="0" w:color="auto"/>
-              <w:right w:val="single" w:sz="4" w:space="0" w:color="auto"/>
-            </w:tcBorders>
-            <w:vAlign w:val="bottom"/>
-          </w:tcPr>
-          <w:p>
-            <w:pPr>
-              <w:rPr>
-                <w:rFonts w:asciiTheme="minorHAnsi" w:hAnsiTheme="minorHAnsi" w:cstheme="minorHAnsi"/>
-                <w:color w:val="000000"/>
-                <w:sz w:val="16"/>
-                <w:szCs w:val="16"/>
-              </w:rPr>
-            </w:pPr>
-            <w:r>
-              <w:rPr>
-                <w:rFonts w:asciiTheme="minorHAnsi" w:hAnsiTheme="minorHAnsi" w:cstheme="minorHAnsi"/>
-                <w:color w:val="000000"/>
-                <w:sz w:val="16"/>
-                <w:szCs w:val="16"/>
-              </w:rPr>
-              <w:t>An Employer should be able to successfully submit an "EI" return with a valid payload</w:t>
+            <w:r>
+              <w:rPr>
+                <w:rFonts w:asciiTheme="minorHAnsi" w:hAnsiTheme="minorHAnsi" w:cstheme="minorHAnsi"/>
+                <w:color w:val="000000"/>
+                <w:sz w:val="16"/>
+                <w:szCs w:val="16"/>
+              </w:rPr>
+              <w:t>An employer should not be able to submit an EI prepop request with "an invalid token"</w:t>
             </w:r>
           </w:p>
         </w:tc>
@@ -3597,7 +3177,7 @@
                 <w:sz w:val="16"/>
                 <w:szCs w:val="16"/>
               </w:rPr>
-              <w:t>EI016</w:t>
+              <w:t>EI015</w:t>
             </w:r>
           </w:p>
         </w:tc>
@@ -3622,7 +3202,6 @@
                 <w:szCs w:val="16"/>
               </w:rPr>
             </w:pPr>
-            <w:proofErr w:type="spellStart"/>
             <w:r>
               <w:rPr>
                 <w:rFonts w:asciiTheme="minorHAnsi" w:hAnsiTheme="minorHAnsi" w:cstheme="minorHAnsi"/>
@@ -3632,12 +3211,11 @@
               </w:rPr>
               <w:t>ReturnFile</w:t>
             </w:r>
-            <w:proofErr w:type="spellEnd"/>
-          </w:p>
-        </w:tc>
-        <w:tc>
-          <w:tcPr>
-            <w:tcW w:w="1420" w:type="pct"/>
+          </w:p>
+        </w:tc>
+        <w:tc>
+          <w:tcPr>
+            <w:tcW w:w="1421" w:type="pct"/>
             <w:tcBorders>
               <w:top w:val="single" w:sz="4" w:space="0" w:color="auto"/>
               <w:left w:val="nil"/>
@@ -3662,7 +3240,7 @@
                 <w:sz w:val="16"/>
                 <w:szCs w:val="16"/>
               </w:rPr>
-              <w:t>A PI should be able to successfully submit an "EI" return with a valid payload on behalf of a linked employer</w:t>
+              <w:t>An Employer should be able to successfully submit an "EI" return with a valid payload</w:t>
             </w:r>
           </w:p>
         </w:tc>
@@ -3777,17 +3355,16 @@
                 <w:color w:val="000000"/>
                 <w:sz w:val="16"/>
                 <w:szCs w:val="16"/>
-                <w:highlight w:val="yellow"/>
-              </w:rPr>
-            </w:pPr>
-            <w:r>
-              <w:rPr>
-                <w:rFonts w:asciiTheme="minorHAnsi" w:hAnsiTheme="minorHAnsi" w:cstheme="minorHAnsi"/>
-                <w:color w:val="000000"/>
-                <w:sz w:val="16"/>
-                <w:szCs w:val="16"/>
-              </w:rPr>
-              <w:t>EI017</w:t>
+              </w:rPr>
+            </w:pPr>
+            <w:r>
+              <w:rPr>
+                <w:rFonts w:asciiTheme="minorHAnsi" w:hAnsiTheme="minorHAnsi" w:cstheme="minorHAnsi"/>
+                <w:color w:val="000000"/>
+                <w:sz w:val="16"/>
+                <w:szCs w:val="16"/>
+              </w:rPr>
+              <w:t>EI016</w:t>
             </w:r>
           </w:p>
         </w:tc>
@@ -3810,10 +3387,8 @@
                 <w:color w:val="000000"/>
                 <w:sz w:val="16"/>
                 <w:szCs w:val="16"/>
-                <w:highlight w:val="yellow"/>
-              </w:rPr>
-            </w:pPr>
-            <w:proofErr w:type="spellStart"/>
+              </w:rPr>
+            </w:pPr>
             <w:r>
               <w:rPr>
                 <w:rFonts w:asciiTheme="minorHAnsi" w:hAnsiTheme="minorHAnsi" w:cstheme="minorHAnsi"/>
@@ -3823,12 +3398,11 @@
               </w:rPr>
               <w:t>ReturnFile</w:t>
             </w:r>
-            <w:proofErr w:type="spellEnd"/>
-          </w:p>
-        </w:tc>
-        <w:tc>
-          <w:tcPr>
-            <w:tcW w:w="1420" w:type="pct"/>
+          </w:p>
+        </w:tc>
+        <w:tc>
+          <w:tcPr>
+            <w:tcW w:w="1421" w:type="pct"/>
             <w:tcBorders>
               <w:top w:val="single" w:sz="4" w:space="0" w:color="auto"/>
               <w:left w:val="nil"/>
@@ -3853,7 +3427,7 @@
                 <w:sz w:val="16"/>
                 <w:szCs w:val="16"/>
               </w:rPr>
-              <w:t>An employer should be able to amend an employee's details successfully using reference Ids</w:t>
+              <w:t>A PI should be able to successfully submit an "EI" return with a valid payload on behalf of a linked employer</w:t>
             </w:r>
           </w:p>
         </w:tc>
@@ -3968,16 +3542,17 @@
                 <w:color w:val="000000"/>
                 <w:sz w:val="16"/>
                 <w:szCs w:val="16"/>
-              </w:rPr>
-            </w:pPr>
-            <w:r>
-              <w:rPr>
-                <w:rFonts w:asciiTheme="minorHAnsi" w:hAnsiTheme="minorHAnsi" w:cstheme="minorHAnsi"/>
-                <w:color w:val="000000"/>
-                <w:sz w:val="16"/>
-                <w:szCs w:val="16"/>
-              </w:rPr>
-              <w:t>EI018</w:t>
+                <w:highlight w:val="yellow"/>
+              </w:rPr>
+            </w:pPr>
+            <w:r>
+              <w:rPr>
+                <w:rFonts w:asciiTheme="minorHAnsi" w:hAnsiTheme="minorHAnsi" w:cstheme="minorHAnsi"/>
+                <w:color w:val="000000"/>
+                <w:sz w:val="16"/>
+                <w:szCs w:val="16"/>
+              </w:rPr>
+              <w:t>EI017</w:t>
             </w:r>
           </w:p>
         </w:tc>
@@ -4000,9 +3575,9 @@
                 <w:color w:val="000000"/>
                 <w:sz w:val="16"/>
                 <w:szCs w:val="16"/>
-              </w:rPr>
-            </w:pPr>
-            <w:proofErr w:type="spellStart"/>
+                <w:highlight w:val="yellow"/>
+              </w:rPr>
+            </w:pPr>
             <w:r>
               <w:rPr>
                 <w:rFonts w:asciiTheme="minorHAnsi" w:hAnsiTheme="minorHAnsi" w:cstheme="minorHAnsi"/>
@@ -4012,12 +3587,11 @@
               </w:rPr>
               <w:t>ReturnFile</w:t>
             </w:r>
-            <w:proofErr w:type="spellEnd"/>
-          </w:p>
-        </w:tc>
-        <w:tc>
-          <w:tcPr>
-            <w:tcW w:w="1420" w:type="pct"/>
+          </w:p>
+        </w:tc>
+        <w:tc>
+          <w:tcPr>
+            <w:tcW w:w="1421" w:type="pct"/>
             <w:tcBorders>
               <w:top w:val="single" w:sz="4" w:space="0" w:color="auto"/>
               <w:left w:val="nil"/>
@@ -4042,7 +3616,7 @@
                 <w:sz w:val="16"/>
                 <w:szCs w:val="16"/>
               </w:rPr>
-              <w:t>An employer should be able to successfully submit an amend of an "EI" return with a valid payload</w:t>
+              <w:t>An employer should be able to amend an employee's details successfully using reference Ids</w:t>
             </w:r>
           </w:p>
         </w:tc>
@@ -4166,7 +3740,7 @@
                 <w:sz w:val="16"/>
                 <w:szCs w:val="16"/>
               </w:rPr>
-              <w:t>EI019</w:t>
+              <w:t>EI018</w:t>
             </w:r>
           </w:p>
         </w:tc>
@@ -4191,7 +3765,6 @@
                 <w:szCs w:val="16"/>
               </w:rPr>
             </w:pPr>
-            <w:proofErr w:type="spellStart"/>
             <w:r>
               <w:rPr>
                 <w:rFonts w:asciiTheme="minorHAnsi" w:hAnsiTheme="minorHAnsi" w:cstheme="minorHAnsi"/>
@@ -4201,12 +3774,11 @@
               </w:rPr>
               <w:t>ReturnFile</w:t>
             </w:r>
-            <w:proofErr w:type="spellEnd"/>
-          </w:p>
-        </w:tc>
-        <w:tc>
-          <w:tcPr>
-            <w:tcW w:w="1420" w:type="pct"/>
+          </w:p>
+        </w:tc>
+        <w:tc>
+          <w:tcPr>
+            <w:tcW w:w="1421" w:type="pct"/>
             <w:tcBorders>
               <w:top w:val="single" w:sz="4" w:space="0" w:color="auto"/>
               <w:left w:val="nil"/>
@@ -4231,7 +3803,7 @@
                 <w:sz w:val="16"/>
                 <w:szCs w:val="16"/>
               </w:rPr>
-              <w:t>An employer should be able to successfully remove an employee's details by replacing the return</w:t>
+              <w:t>An employer should be able to successfully submit an amend of an "EI" return with a valid payload</w:t>
             </w:r>
           </w:p>
         </w:tc>
@@ -4355,7 +3927,7 @@
                 <w:sz w:val="16"/>
                 <w:szCs w:val="16"/>
               </w:rPr>
-              <w:t>EI020</w:t>
+              <w:t>EI019</w:t>
             </w:r>
           </w:p>
         </w:tc>
@@ -4380,7 +3952,6 @@
                 <w:szCs w:val="16"/>
               </w:rPr>
             </w:pPr>
-            <w:proofErr w:type="spellStart"/>
             <w:r>
               <w:rPr>
                 <w:rFonts w:asciiTheme="minorHAnsi" w:hAnsiTheme="minorHAnsi" w:cstheme="minorHAnsi"/>
@@ -4390,12 +3961,11 @@
               </w:rPr>
               <w:t>ReturnFile</w:t>
             </w:r>
-            <w:proofErr w:type="spellEnd"/>
-          </w:p>
-        </w:tc>
-        <w:tc>
-          <w:tcPr>
-            <w:tcW w:w="1420" w:type="pct"/>
+          </w:p>
+        </w:tc>
+        <w:tc>
+          <w:tcPr>
+            <w:tcW w:w="1421" w:type="pct"/>
             <w:tcBorders>
               <w:top w:val="single" w:sz="4" w:space="0" w:color="auto"/>
               <w:left w:val="nil"/>
@@ -4420,27 +3990,7 @@
                 <w:sz w:val="16"/>
                 <w:szCs w:val="16"/>
               </w:rPr>
-              <w:t xml:space="preserve">An employer who adds a </w:t>
-            </w:r>
-            <w:proofErr w:type="spellStart"/>
-            <w:r>
-              <w:rPr>
-                <w:rFonts w:asciiTheme="minorHAnsi" w:hAnsiTheme="minorHAnsi" w:cstheme="minorHAnsi"/>
-                <w:color w:val="000000"/>
-                <w:sz w:val="16"/>
-                <w:szCs w:val="16"/>
-              </w:rPr>
-              <w:t>referenceId</w:t>
-            </w:r>
-            <w:proofErr w:type="spellEnd"/>
-            <w:r>
-              <w:rPr>
-                <w:rFonts w:asciiTheme="minorHAnsi" w:hAnsiTheme="minorHAnsi" w:cstheme="minorHAnsi"/>
-                <w:color w:val="000000"/>
-                <w:sz w:val="16"/>
-                <w:szCs w:val="16"/>
-              </w:rPr>
-              <w:t xml:space="preserve"> to an existing employee that didn't originally have one in an amend creates a duplicate record for that employee</w:t>
+              <w:t>An employer should be able to successfully remove an employee's details by replacing the return</w:t>
             </w:r>
           </w:p>
         </w:tc>
@@ -4564,7 +4114,7 @@
                 <w:sz w:val="16"/>
                 <w:szCs w:val="16"/>
               </w:rPr>
-              <w:t>EI021</w:t>
+              <w:t>EI020</w:t>
             </w:r>
           </w:p>
         </w:tc>
@@ -4589,7 +4139,6 @@
                 <w:szCs w:val="16"/>
               </w:rPr>
             </w:pPr>
-            <w:proofErr w:type="spellStart"/>
             <w:r>
               <w:rPr>
                 <w:rFonts w:asciiTheme="minorHAnsi" w:hAnsiTheme="minorHAnsi" w:cstheme="minorHAnsi"/>
@@ -4599,12 +4148,11 @@
               </w:rPr>
               <w:t>ReturnFile</w:t>
             </w:r>
-            <w:proofErr w:type="spellEnd"/>
-          </w:p>
-        </w:tc>
-        <w:tc>
-          <w:tcPr>
-            <w:tcW w:w="1420" w:type="pct"/>
+          </w:p>
+        </w:tc>
+        <w:tc>
+          <w:tcPr>
+            <w:tcW w:w="1421" w:type="pct"/>
             <w:tcBorders>
               <w:top w:val="single" w:sz="4" w:space="0" w:color="auto"/>
               <w:left w:val="nil"/>
@@ -4629,7 +4177,7 @@
                 <w:sz w:val="16"/>
                 <w:szCs w:val="16"/>
               </w:rPr>
-              <w:t>An employer should not be able to replace a return in a request that is not an amend</w:t>
+              <w:t>An employer who adds a referenceId to an existing employee that didn't originally have one in an amend creates a duplicate record for that employee</w:t>
             </w:r>
           </w:p>
         </w:tc>
@@ -4753,7 +4301,7 @@
                 <w:sz w:val="16"/>
                 <w:szCs w:val="16"/>
               </w:rPr>
-              <w:t>EI022</w:t>
+              <w:t>EI021</w:t>
             </w:r>
           </w:p>
         </w:tc>
@@ -4778,7 +4326,6 @@
                 <w:szCs w:val="16"/>
               </w:rPr>
             </w:pPr>
-            <w:proofErr w:type="spellStart"/>
             <w:r>
               <w:rPr>
                 <w:rFonts w:asciiTheme="minorHAnsi" w:hAnsiTheme="minorHAnsi" w:cstheme="minorHAnsi"/>
@@ -4788,12 +4335,11 @@
               </w:rPr>
               <w:t>ReturnFile</w:t>
             </w:r>
-            <w:proofErr w:type="spellEnd"/>
-          </w:p>
-        </w:tc>
-        <w:tc>
-          <w:tcPr>
-            <w:tcW w:w="1420" w:type="pct"/>
+          </w:p>
+        </w:tc>
+        <w:tc>
+          <w:tcPr>
+            <w:tcW w:w="1421" w:type="pct"/>
             <w:tcBorders>
               <w:top w:val="single" w:sz="4" w:space="0" w:color="auto"/>
               <w:left w:val="nil"/>
@@ -4818,7 +4364,7 @@
                 <w:sz w:val="16"/>
                 <w:szCs w:val="16"/>
               </w:rPr>
-              <w:t>A PI should be able to successfully submit an amend of an EI return with a valid payload on behalf of a linked employer</w:t>
+              <w:t>An employer should not be able to replace a return in a request that is not an amend</w:t>
             </w:r>
           </w:p>
         </w:tc>
@@ -4942,7 +4488,7 @@
                 <w:sz w:val="16"/>
                 <w:szCs w:val="16"/>
               </w:rPr>
-              <w:t>EI023</w:t>
+              <w:t>EI022</w:t>
             </w:r>
           </w:p>
         </w:tc>
@@ -4967,7 +4513,6 @@
                 <w:szCs w:val="16"/>
               </w:rPr>
             </w:pPr>
-            <w:proofErr w:type="spellStart"/>
             <w:r>
               <w:rPr>
                 <w:rFonts w:asciiTheme="minorHAnsi" w:hAnsiTheme="minorHAnsi" w:cstheme="minorHAnsi"/>
@@ -4977,12 +4522,11 @@
               </w:rPr>
               <w:t>ReturnFile</w:t>
             </w:r>
-            <w:proofErr w:type="spellEnd"/>
-          </w:p>
-        </w:tc>
-        <w:tc>
-          <w:tcPr>
-            <w:tcW w:w="1420" w:type="pct"/>
+          </w:p>
+        </w:tc>
+        <w:tc>
+          <w:tcPr>
+            <w:tcW w:w="1421" w:type="pct"/>
             <w:tcBorders>
               <w:top w:val="single" w:sz="4" w:space="0" w:color="auto"/>
               <w:left w:val="nil"/>
@@ -5007,7 +4551,7 @@
                 <w:sz w:val="16"/>
                 <w:szCs w:val="16"/>
               </w:rPr>
-              <w:t>An employer should be able to successfully submit a nil "EI" return with a valid payload</w:t>
+              <w:t>A PI should be able to successfully submit an amend of an EI return with a valid payload on behalf of a linked employer</w:t>
             </w:r>
           </w:p>
         </w:tc>
@@ -5131,7 +4675,7 @@
                 <w:sz w:val="16"/>
                 <w:szCs w:val="16"/>
               </w:rPr>
-              <w:t>EI024</w:t>
+              <w:t>EI023</w:t>
             </w:r>
           </w:p>
         </w:tc>
@@ -5156,7 +4700,6 @@
                 <w:szCs w:val="16"/>
               </w:rPr>
             </w:pPr>
-            <w:proofErr w:type="spellStart"/>
             <w:r>
               <w:rPr>
                 <w:rFonts w:asciiTheme="minorHAnsi" w:hAnsiTheme="minorHAnsi" w:cstheme="minorHAnsi"/>
@@ -5166,12 +4709,11 @@
               </w:rPr>
               <w:t>ReturnFile</w:t>
             </w:r>
-            <w:proofErr w:type="spellEnd"/>
-          </w:p>
-        </w:tc>
-        <w:tc>
-          <w:tcPr>
-            <w:tcW w:w="1420" w:type="pct"/>
+          </w:p>
+        </w:tc>
+        <w:tc>
+          <w:tcPr>
+            <w:tcW w:w="1421" w:type="pct"/>
             <w:tcBorders>
               <w:top w:val="single" w:sz="4" w:space="0" w:color="auto"/>
               <w:left w:val="nil"/>
@@ -5196,7 +4738,7 @@
                 <w:sz w:val="16"/>
                 <w:szCs w:val="16"/>
               </w:rPr>
-              <w:t>An employer should be able to successfully submit a ‘final’ EI return with a valid payload on behalf of a linked employer</w:t>
+              <w:t>An employer should be able to successfully submit a nil "EI" return with a valid payload</w:t>
             </w:r>
           </w:p>
         </w:tc>
@@ -5320,7 +4862,7 @@
                 <w:sz w:val="16"/>
                 <w:szCs w:val="16"/>
               </w:rPr>
-              <w:t>EI025</w:t>
+              <w:t>EI024</w:t>
             </w:r>
           </w:p>
         </w:tc>
@@ -5345,7 +4887,6 @@
                 <w:szCs w:val="16"/>
               </w:rPr>
             </w:pPr>
-            <w:proofErr w:type="spellStart"/>
             <w:r>
               <w:rPr>
                 <w:rFonts w:asciiTheme="minorHAnsi" w:hAnsiTheme="minorHAnsi" w:cstheme="minorHAnsi"/>
@@ -5355,12 +4896,11 @@
               </w:rPr>
               <w:t>ReturnFile</w:t>
             </w:r>
-            <w:proofErr w:type="spellEnd"/>
-          </w:p>
-        </w:tc>
-        <w:tc>
-          <w:tcPr>
-            <w:tcW w:w="1420" w:type="pct"/>
+          </w:p>
+        </w:tc>
+        <w:tc>
+          <w:tcPr>
+            <w:tcW w:w="1421" w:type="pct"/>
             <w:tcBorders>
               <w:top w:val="single" w:sz="4" w:space="0" w:color="auto"/>
               <w:left w:val="nil"/>
@@ -5385,7 +4925,7 @@
                 <w:sz w:val="16"/>
                 <w:szCs w:val="16"/>
               </w:rPr>
-              <w:t>An employer should receive an error response when the request submitted is missing a mandatory field</w:t>
+              <w:t>An employer should be able to successfully submit a ‘final’ EI return with a valid payload on behalf of a linked employer</w:t>
             </w:r>
           </w:p>
         </w:tc>
@@ -5509,7 +5049,7 @@
                 <w:sz w:val="16"/>
                 <w:szCs w:val="16"/>
               </w:rPr>
-              <w:t>EI026</w:t>
+              <w:t>EI025</w:t>
             </w:r>
           </w:p>
         </w:tc>
@@ -5534,7 +5074,6 @@
                 <w:szCs w:val="16"/>
               </w:rPr>
             </w:pPr>
-            <w:proofErr w:type="spellStart"/>
             <w:r>
               <w:rPr>
                 <w:rFonts w:asciiTheme="minorHAnsi" w:hAnsiTheme="minorHAnsi" w:cstheme="minorHAnsi"/>
@@ -5544,12 +5083,11 @@
               </w:rPr>
               <w:t>ReturnFile</w:t>
             </w:r>
-            <w:proofErr w:type="spellEnd"/>
-          </w:p>
-        </w:tc>
-        <w:tc>
-          <w:tcPr>
-            <w:tcW w:w="1420" w:type="pct"/>
+          </w:p>
+        </w:tc>
+        <w:tc>
+          <w:tcPr>
+            <w:tcW w:w="1421" w:type="pct"/>
             <w:tcBorders>
               <w:top w:val="single" w:sz="4" w:space="0" w:color="auto"/>
               <w:left w:val="nil"/>
@@ -5574,27 +5112,7 @@
                 <w:sz w:val="16"/>
                 <w:szCs w:val="16"/>
               </w:rPr>
-              <w:t>An employer should receive an error response when the request submitted has the incorrect "</w:t>
-            </w:r>
-            <w:proofErr w:type="spellStart"/>
-            <w:r>
-              <w:rPr>
-                <w:rFonts w:asciiTheme="minorHAnsi" w:hAnsiTheme="minorHAnsi" w:cstheme="minorHAnsi"/>
-                <w:color w:val="000000"/>
-                <w:sz w:val="16"/>
-                <w:szCs w:val="16"/>
-              </w:rPr>
-              <w:t>majorFormType</w:t>
-            </w:r>
-            <w:proofErr w:type="spellEnd"/>
-            <w:r>
-              <w:rPr>
-                <w:rFonts w:asciiTheme="minorHAnsi" w:hAnsiTheme="minorHAnsi" w:cstheme="minorHAnsi"/>
-                <w:color w:val="000000"/>
-                <w:sz w:val="16"/>
-                <w:szCs w:val="16"/>
-              </w:rPr>
-              <w:t>" field</w:t>
+              <w:t>An employer should receive an error response when the request submitted is missing a mandatory field</w:t>
             </w:r>
           </w:p>
         </w:tc>
@@ -5718,7 +5236,7 @@
                 <w:sz w:val="16"/>
                 <w:szCs w:val="16"/>
               </w:rPr>
-              <w:t>EI027</w:t>
+              <w:t>EI026</w:t>
             </w:r>
           </w:p>
         </w:tc>
@@ -5743,7 +5261,6 @@
                 <w:szCs w:val="16"/>
               </w:rPr>
             </w:pPr>
-            <w:proofErr w:type="spellStart"/>
             <w:r>
               <w:rPr>
                 <w:rFonts w:asciiTheme="minorHAnsi" w:hAnsiTheme="minorHAnsi" w:cstheme="minorHAnsi"/>
@@ -5753,12 +5270,11 @@
               </w:rPr>
               <w:t>ReturnFile</w:t>
             </w:r>
-            <w:proofErr w:type="spellEnd"/>
-          </w:p>
-        </w:tc>
-        <w:tc>
-          <w:tcPr>
-            <w:tcW w:w="1420" w:type="pct"/>
+          </w:p>
+        </w:tc>
+        <w:tc>
+          <w:tcPr>
+            <w:tcW w:w="1421" w:type="pct"/>
             <w:tcBorders>
               <w:top w:val="single" w:sz="4" w:space="0" w:color="auto"/>
               <w:left w:val="nil"/>
@@ -5783,27 +5299,7 @@
                 <w:sz w:val="16"/>
                 <w:szCs w:val="16"/>
               </w:rPr>
-              <w:t>An employer should receive an error response when the request has the incorrect "</w:t>
-            </w:r>
-            <w:proofErr w:type="spellStart"/>
-            <w:r>
-              <w:rPr>
-                <w:rFonts w:asciiTheme="minorHAnsi" w:hAnsiTheme="minorHAnsi" w:cstheme="minorHAnsi"/>
-                <w:color w:val="000000"/>
-                <w:sz w:val="16"/>
-                <w:szCs w:val="16"/>
-              </w:rPr>
-              <w:t>payDayDate</w:t>
-            </w:r>
-            <w:proofErr w:type="spellEnd"/>
-            <w:r>
-              <w:rPr>
-                <w:rFonts w:asciiTheme="minorHAnsi" w:hAnsiTheme="minorHAnsi" w:cstheme="minorHAnsi"/>
-                <w:color w:val="000000"/>
-                <w:sz w:val="16"/>
-                <w:szCs w:val="16"/>
-              </w:rPr>
-              <w:t>" field</w:t>
+              <w:t>An employer should receive an error response when the request submitted has the incorrect "majorFormType" field</w:t>
             </w:r>
           </w:p>
         </w:tc>
@@ -5927,7 +5423,7 @@
                 <w:sz w:val="16"/>
                 <w:szCs w:val="16"/>
               </w:rPr>
-              <w:t>EI028</w:t>
+              <w:t>EI027</w:t>
             </w:r>
           </w:p>
         </w:tc>
@@ -5941,17 +5437,17 @@
               <w:right w:val="single" w:sz="4" w:space="0" w:color="auto"/>
             </w:tcBorders>
             <w:shd w:val="clear" w:color="auto" w:fill="auto"/>
-          </w:tcPr>
-          <w:p>
-            <w:pPr>
-              <w:rPr>
-                <w:rFonts w:asciiTheme="minorHAnsi" w:hAnsiTheme="minorHAnsi" w:cstheme="minorHAnsi"/>
-                <w:color w:val="000000"/>
-                <w:sz w:val="16"/>
-                <w:szCs w:val="16"/>
-              </w:rPr>
-            </w:pPr>
-            <w:proofErr w:type="spellStart"/>
+            <w:vAlign w:val="bottom"/>
+          </w:tcPr>
+          <w:p>
+            <w:pPr>
+              <w:rPr>
+                <w:rFonts w:asciiTheme="minorHAnsi" w:hAnsiTheme="minorHAnsi" w:cstheme="minorHAnsi"/>
+                <w:color w:val="000000"/>
+                <w:sz w:val="16"/>
+                <w:szCs w:val="16"/>
+              </w:rPr>
+            </w:pPr>
             <w:r>
               <w:rPr>
                 <w:rFonts w:asciiTheme="minorHAnsi" w:hAnsiTheme="minorHAnsi" w:cstheme="minorHAnsi"/>
@@ -5961,12 +5457,11 @@
               </w:rPr>
               <w:t>ReturnFile</w:t>
             </w:r>
-            <w:proofErr w:type="spellEnd"/>
-          </w:p>
-        </w:tc>
-        <w:tc>
-          <w:tcPr>
-            <w:tcW w:w="1420" w:type="pct"/>
+          </w:p>
+        </w:tc>
+        <w:tc>
+          <w:tcPr>
+            <w:tcW w:w="1421" w:type="pct"/>
             <w:tcBorders>
               <w:top w:val="single" w:sz="4" w:space="0" w:color="auto"/>
               <w:left w:val="nil"/>
@@ -5991,27 +5486,7 @@
                 <w:sz w:val="16"/>
                 <w:szCs w:val="16"/>
               </w:rPr>
-              <w:t xml:space="preserve">An employer should not be able to submit an EI return with an incorrect </w:t>
-            </w:r>
-            <w:proofErr w:type="spellStart"/>
-            <w:r>
-              <w:rPr>
-                <w:rFonts w:asciiTheme="minorHAnsi" w:hAnsiTheme="minorHAnsi" w:cstheme="minorHAnsi"/>
-                <w:color w:val="000000"/>
-                <w:sz w:val="16"/>
-                <w:szCs w:val="16"/>
-              </w:rPr>
-              <w:t>irdNumber</w:t>
-            </w:r>
-            <w:proofErr w:type="spellEnd"/>
-            <w:r>
-              <w:rPr>
-                <w:rFonts w:asciiTheme="minorHAnsi" w:hAnsiTheme="minorHAnsi" w:cstheme="minorHAnsi"/>
-                <w:color w:val="000000"/>
-                <w:sz w:val="16"/>
-                <w:szCs w:val="16"/>
-              </w:rPr>
-              <w:t xml:space="preserve"> and will receive an error response</w:t>
+              <w:t>An employer should receive an error response when the request has the incorrect "payDayDate" field</w:t>
             </w:r>
           </w:p>
         </w:tc>
@@ -6135,8 +5610,7 @@
                 <w:sz w:val="16"/>
                 <w:szCs w:val="16"/>
               </w:rPr>
-              <w:lastRenderedPageBreak/>
-              <w:t>EI029</w:t>
+              <w:t>EI028</w:t>
             </w:r>
           </w:p>
         </w:tc>
@@ -6160,7 +5634,6 @@
                 <w:szCs w:val="16"/>
               </w:rPr>
             </w:pPr>
-            <w:proofErr w:type="spellStart"/>
             <w:r>
               <w:rPr>
                 <w:rFonts w:asciiTheme="minorHAnsi" w:hAnsiTheme="minorHAnsi" w:cstheme="minorHAnsi"/>
@@ -6170,12 +5643,11 @@
               </w:rPr>
               <w:t>ReturnFile</w:t>
             </w:r>
-            <w:proofErr w:type="spellEnd"/>
-          </w:p>
-        </w:tc>
-        <w:tc>
-          <w:tcPr>
-            <w:tcW w:w="1420" w:type="pct"/>
+          </w:p>
+        </w:tc>
+        <w:tc>
+          <w:tcPr>
+            <w:tcW w:w="1421" w:type="pct"/>
             <w:tcBorders>
               <w:top w:val="single" w:sz="4" w:space="0" w:color="auto"/>
               <w:left w:val="nil"/>
@@ -6200,27 +5672,7 @@
                 <w:sz w:val="16"/>
                 <w:szCs w:val="16"/>
               </w:rPr>
-              <w:t>An employer should receive an error response when submitting the return with missing "</w:t>
-            </w:r>
-            <w:proofErr w:type="spellStart"/>
-            <w:r>
-              <w:rPr>
-                <w:rFonts w:asciiTheme="minorHAnsi" w:hAnsiTheme="minorHAnsi" w:cstheme="minorHAnsi"/>
-                <w:color w:val="000000"/>
-                <w:sz w:val="16"/>
-                <w:szCs w:val="16"/>
-              </w:rPr>
-              <w:t>employeeIrdNumber</w:t>
-            </w:r>
-            <w:proofErr w:type="spellEnd"/>
-            <w:r>
-              <w:rPr>
-                <w:rFonts w:asciiTheme="minorHAnsi" w:hAnsiTheme="minorHAnsi" w:cstheme="minorHAnsi"/>
-                <w:color w:val="000000"/>
-                <w:sz w:val="16"/>
-                <w:szCs w:val="16"/>
-              </w:rPr>
-              <w:t>" field</w:t>
+              <w:t>An employer should not be able to submit an EI return with an incorrect irdNumber and will receive an error response</w:t>
             </w:r>
           </w:p>
         </w:tc>
@@ -6344,7 +5796,7 @@
                 <w:sz w:val="16"/>
                 <w:szCs w:val="16"/>
               </w:rPr>
-              <w:t>EI030</w:t>
+              <w:t>EI029</w:t>
             </w:r>
           </w:p>
         </w:tc>
@@ -6368,7 +5820,6 @@
                 <w:szCs w:val="16"/>
               </w:rPr>
             </w:pPr>
-            <w:proofErr w:type="spellStart"/>
             <w:r>
               <w:rPr>
                 <w:rFonts w:asciiTheme="minorHAnsi" w:hAnsiTheme="minorHAnsi" w:cstheme="minorHAnsi"/>
@@ -6378,12 +5829,11 @@
               </w:rPr>
               <w:t>ReturnFile</w:t>
             </w:r>
-            <w:proofErr w:type="spellEnd"/>
-          </w:p>
-        </w:tc>
-        <w:tc>
-          <w:tcPr>
-            <w:tcW w:w="1420" w:type="pct"/>
+          </w:p>
+        </w:tc>
+        <w:tc>
+          <w:tcPr>
+            <w:tcW w:w="1421" w:type="pct"/>
             <w:tcBorders>
               <w:top w:val="single" w:sz="4" w:space="0" w:color="auto"/>
               <w:left w:val="nil"/>
@@ -6408,27 +5858,7 @@
                 <w:sz w:val="16"/>
                 <w:szCs w:val="16"/>
               </w:rPr>
-              <w:t>An employer should receive an error response when submitting the return with missing "</w:t>
-            </w:r>
-            <w:proofErr w:type="spellStart"/>
-            <w:r>
-              <w:rPr>
-                <w:rFonts w:asciiTheme="minorHAnsi" w:hAnsiTheme="minorHAnsi" w:cstheme="minorHAnsi"/>
-                <w:color w:val="000000"/>
-                <w:sz w:val="16"/>
-                <w:szCs w:val="16"/>
-              </w:rPr>
-              <w:t>employeePayPeriodStartDate</w:t>
-            </w:r>
-            <w:proofErr w:type="spellEnd"/>
-            <w:r>
-              <w:rPr>
-                <w:rFonts w:asciiTheme="minorHAnsi" w:hAnsiTheme="minorHAnsi" w:cstheme="minorHAnsi"/>
-                <w:color w:val="000000"/>
-                <w:sz w:val="16"/>
-                <w:szCs w:val="16"/>
-              </w:rPr>
-              <w:t>" field</w:t>
+              <w:t>An employer should receive an error response when submitting the return with missing "employeeIrdNumber" field</w:t>
             </w:r>
           </w:p>
         </w:tc>
@@ -6552,7 +5982,7 @@
                 <w:sz w:val="16"/>
                 <w:szCs w:val="16"/>
               </w:rPr>
-              <w:t>EI031</w:t>
+              <w:t>EI030</w:t>
             </w:r>
           </w:p>
         </w:tc>
@@ -6576,7 +6006,6 @@
                 <w:szCs w:val="16"/>
               </w:rPr>
             </w:pPr>
-            <w:proofErr w:type="spellStart"/>
             <w:r>
               <w:rPr>
                 <w:rFonts w:asciiTheme="minorHAnsi" w:hAnsiTheme="minorHAnsi" w:cstheme="minorHAnsi"/>
@@ -6586,12 +6015,11 @@
               </w:rPr>
               <w:t>ReturnFile</w:t>
             </w:r>
-            <w:proofErr w:type="spellEnd"/>
-          </w:p>
-        </w:tc>
-        <w:tc>
-          <w:tcPr>
-            <w:tcW w:w="1420" w:type="pct"/>
+          </w:p>
+        </w:tc>
+        <w:tc>
+          <w:tcPr>
+            <w:tcW w:w="1421" w:type="pct"/>
             <w:tcBorders>
               <w:top w:val="single" w:sz="4" w:space="0" w:color="auto"/>
               <w:left w:val="nil"/>
@@ -6616,27 +6044,7 @@
                 <w:sz w:val="16"/>
                 <w:szCs w:val="16"/>
               </w:rPr>
-              <w:t>An employer should receive an error response when  submitting the return with missing "</w:t>
-            </w:r>
-            <w:proofErr w:type="spellStart"/>
-            <w:r>
-              <w:rPr>
-                <w:rFonts w:asciiTheme="minorHAnsi" w:hAnsiTheme="minorHAnsi" w:cstheme="minorHAnsi"/>
-                <w:color w:val="000000"/>
-                <w:sz w:val="16"/>
-                <w:szCs w:val="16"/>
-              </w:rPr>
-              <w:t>employeePayPeriodEndDate</w:t>
-            </w:r>
-            <w:proofErr w:type="spellEnd"/>
-            <w:r>
-              <w:rPr>
-                <w:rFonts w:asciiTheme="minorHAnsi" w:hAnsiTheme="minorHAnsi" w:cstheme="minorHAnsi"/>
-                <w:color w:val="000000"/>
-                <w:sz w:val="16"/>
-                <w:szCs w:val="16"/>
-              </w:rPr>
-              <w:t>" field</w:t>
+              <w:t>An employer should receive an error response when submitting the return with missing "employeePayPeriodStartDate" field</w:t>
             </w:r>
           </w:p>
         </w:tc>
@@ -6760,7 +6168,7 @@
                 <w:sz w:val="16"/>
                 <w:szCs w:val="16"/>
               </w:rPr>
-              <w:t>EI032</w:t>
+              <w:t>EI031</w:t>
             </w:r>
           </w:p>
         </w:tc>
@@ -6784,7 +6192,6 @@
                 <w:szCs w:val="16"/>
               </w:rPr>
             </w:pPr>
-            <w:proofErr w:type="spellStart"/>
             <w:r>
               <w:rPr>
                 <w:rFonts w:asciiTheme="minorHAnsi" w:hAnsiTheme="minorHAnsi" w:cstheme="minorHAnsi"/>
@@ -6794,12 +6201,11 @@
               </w:rPr>
               <w:t>ReturnFile</w:t>
             </w:r>
-            <w:proofErr w:type="spellEnd"/>
-          </w:p>
-        </w:tc>
-        <w:tc>
-          <w:tcPr>
-            <w:tcW w:w="1420" w:type="pct"/>
+          </w:p>
+        </w:tc>
+        <w:tc>
+          <w:tcPr>
+            <w:tcW w:w="1421" w:type="pct"/>
             <w:tcBorders>
               <w:top w:val="single" w:sz="4" w:space="0" w:color="auto"/>
               <w:left w:val="nil"/>
@@ -6824,7 +6230,7 @@
                 <w:sz w:val="16"/>
                 <w:szCs w:val="16"/>
               </w:rPr>
-              <w:t>An employer should receive an error response submitting a return using 3rd party software on-boarded with IR but not authorized</w:t>
+              <w:t>An employer should receive an error response when  submitting the return with missing "employeePayPeriodEndDate" field</w:t>
             </w:r>
           </w:p>
         </w:tc>
@@ -6948,7 +6354,16 @@
                 <w:sz w:val="16"/>
                 <w:szCs w:val="16"/>
               </w:rPr>
-              <w:t>EI033</w:t>
+              <w:t>EI0</w:t>
+            </w:r>
+            <w:r>
+              <w:rPr>
+                <w:rFonts w:asciiTheme="minorHAnsi" w:hAnsiTheme="minorHAnsi" w:cstheme="minorHAnsi"/>
+                <w:color w:val="000000"/>
+                <w:sz w:val="16"/>
+                <w:szCs w:val="16"/>
+              </w:rPr>
+              <w:t>32</w:t>
             </w:r>
           </w:p>
         </w:tc>
@@ -6972,7 +6387,6 @@
                 <w:szCs w:val="16"/>
               </w:rPr>
             </w:pPr>
-            <w:proofErr w:type="spellStart"/>
             <w:r>
               <w:rPr>
                 <w:rFonts w:asciiTheme="minorHAnsi" w:hAnsiTheme="minorHAnsi" w:cstheme="minorHAnsi"/>
@@ -6982,12 +6396,11 @@
               </w:rPr>
               <w:t>ReturnFile</w:t>
             </w:r>
-            <w:proofErr w:type="spellEnd"/>
-          </w:p>
-        </w:tc>
-        <w:tc>
-          <w:tcPr>
-            <w:tcW w:w="1420" w:type="pct"/>
+          </w:p>
+        </w:tc>
+        <w:tc>
+          <w:tcPr>
+            <w:tcW w:w="1421" w:type="pct"/>
             <w:tcBorders>
               <w:top w:val="single" w:sz="4" w:space="0" w:color="auto"/>
               <w:left w:val="nil"/>
@@ -7012,7 +6425,54 @@
                 <w:sz w:val="16"/>
                 <w:szCs w:val="16"/>
               </w:rPr>
-              <w:t>An employer should not be able to submit an EI return with "no token"</w:t>
+              <w:t>An employer should receive an error response</w:t>
+            </w:r>
+            <w:r>
+              <w:rPr>
+                <w:rFonts w:asciiTheme="minorHAnsi" w:hAnsiTheme="minorHAnsi" w:cstheme="minorHAnsi"/>
+                <w:color w:val="000000"/>
+                <w:sz w:val="16"/>
+                <w:szCs w:val="16"/>
+              </w:rPr>
+              <w:t xml:space="preserve"> when submitting</w:t>
+            </w:r>
+            <w:r>
+              <w:rPr>
+                <w:rFonts w:asciiTheme="minorHAnsi" w:hAnsiTheme="minorHAnsi" w:cstheme="minorHAnsi"/>
+                <w:color w:val="000000"/>
+                <w:sz w:val="16"/>
+                <w:szCs w:val="16"/>
+              </w:rPr>
+              <w:t xml:space="preserve"> an amend of an EI</w:t>
+            </w:r>
+            <w:bookmarkStart w:id="0" w:name="_GoBack"/>
+            <w:bookmarkEnd w:id="0"/>
+            <w:r>
+              <w:rPr>
+                <w:rFonts w:asciiTheme="minorHAnsi" w:hAnsiTheme="minorHAnsi" w:cstheme="minorHAnsi"/>
+                <w:color w:val="000000"/>
+                <w:sz w:val="16"/>
+                <w:szCs w:val="16"/>
+              </w:rPr>
+              <w:t xml:space="preserve"> return</w:t>
+            </w:r>
+            <w:r>
+              <w:rPr>
+                <w:rFonts w:asciiTheme="minorHAnsi" w:hAnsiTheme="minorHAnsi" w:cstheme="minorHAnsi"/>
+                <w:color w:val="000000"/>
+                <w:sz w:val="16"/>
+                <w:szCs w:val="16"/>
+              </w:rPr>
+              <w:t xml:space="preserve"> if the return</w:t>
+            </w:r>
+            <w:r>
+              <w:rPr>
+                <w:rFonts w:asciiTheme="minorHAnsi" w:hAnsiTheme="minorHAnsi" w:cstheme="minorHAnsi"/>
+                <w:color w:val="000000"/>
+                <w:sz w:val="16"/>
+                <w:szCs w:val="16"/>
+              </w:rPr>
+              <w:t xml:space="preserve"> was previously submitted using a different version of EI</w:t>
             </w:r>
           </w:p>
         </w:tc>
@@ -7136,7 +6596,16 @@
                 <w:sz w:val="16"/>
                 <w:szCs w:val="16"/>
               </w:rPr>
-              <w:t>EI034</w:t>
+              <w:t>EI03</w:t>
+            </w:r>
+            <w:r>
+              <w:rPr>
+                <w:rFonts w:asciiTheme="minorHAnsi" w:hAnsiTheme="minorHAnsi" w:cstheme="minorHAnsi"/>
+                <w:color w:val="000000"/>
+                <w:sz w:val="16"/>
+                <w:szCs w:val="16"/>
+              </w:rPr>
+              <w:t>3</w:t>
             </w:r>
           </w:p>
         </w:tc>
@@ -7160,7 +6629,6 @@
                 <w:szCs w:val="16"/>
               </w:rPr>
             </w:pPr>
-            <w:proofErr w:type="spellStart"/>
             <w:r>
               <w:rPr>
                 <w:rFonts w:asciiTheme="minorHAnsi" w:hAnsiTheme="minorHAnsi" w:cstheme="minorHAnsi"/>
@@ -7170,12 +6638,11 @@
               </w:rPr>
               <w:t>ReturnFile</w:t>
             </w:r>
-            <w:proofErr w:type="spellEnd"/>
-          </w:p>
-        </w:tc>
-        <w:tc>
-          <w:tcPr>
-            <w:tcW w:w="1420" w:type="pct"/>
+          </w:p>
+        </w:tc>
+        <w:tc>
+          <w:tcPr>
+            <w:tcW w:w="1421" w:type="pct"/>
             <w:tcBorders>
               <w:top w:val="single" w:sz="4" w:space="0" w:color="auto"/>
               <w:left w:val="nil"/>
@@ -7200,7 +6667,7 @@
                 <w:sz w:val="16"/>
                 <w:szCs w:val="16"/>
               </w:rPr>
-              <w:t>An employer should not be able to submit an EI return with "an invalid token"</w:t>
+              <w:t>An employer should receive an error response submitting a return using 3rd party software on-boarded with IR but not authorized</w:t>
             </w:r>
           </w:p>
         </w:tc>
@@ -7324,7 +6791,16 @@
                 <w:sz w:val="16"/>
                 <w:szCs w:val="16"/>
               </w:rPr>
-              <w:t>EI035</w:t>
+              <w:t>EI03</w:t>
+            </w:r>
+            <w:r>
+              <w:rPr>
+                <w:rFonts w:asciiTheme="minorHAnsi" w:hAnsiTheme="minorHAnsi" w:cstheme="minorHAnsi"/>
+                <w:color w:val="000000"/>
+                <w:sz w:val="16"/>
+                <w:szCs w:val="16"/>
+              </w:rPr>
+              <w:t>4</w:t>
             </w:r>
           </w:p>
         </w:tc>
@@ -7348,22 +6824,20 @@
                 <w:szCs w:val="16"/>
               </w:rPr>
             </w:pPr>
-            <w:proofErr w:type="spellStart"/>
-            <w:r>
-              <w:rPr>
-                <w:rFonts w:asciiTheme="minorHAnsi" w:hAnsiTheme="minorHAnsi" w:cstheme="minorHAnsi"/>
-                <w:color w:val="000000"/>
-                <w:sz w:val="16"/>
-                <w:szCs w:val="16"/>
-              </w:rPr>
-              <w:t>RetrieveReturn</w:t>
-            </w:r>
-            <w:proofErr w:type="spellEnd"/>
-          </w:p>
-        </w:tc>
-        <w:tc>
-          <w:tcPr>
-            <w:tcW w:w="1420" w:type="pct"/>
+            <w:r>
+              <w:rPr>
+                <w:rFonts w:asciiTheme="minorHAnsi" w:hAnsiTheme="minorHAnsi" w:cstheme="minorHAnsi"/>
+                <w:color w:val="000000"/>
+                <w:sz w:val="16"/>
+                <w:szCs w:val="16"/>
+              </w:rPr>
+              <w:t>ReturnFile</w:t>
+            </w:r>
+          </w:p>
+        </w:tc>
+        <w:tc>
+          <w:tcPr>
+            <w:tcW w:w="1421" w:type="pct"/>
             <w:tcBorders>
               <w:top w:val="single" w:sz="4" w:space="0" w:color="auto"/>
               <w:left w:val="nil"/>
@@ -7388,7 +6862,7 @@
                 <w:sz w:val="16"/>
                 <w:szCs w:val="16"/>
               </w:rPr>
-              <w:t>The employer should be able to successfully retrieve a specific EI return, specifying an account IRD number, a form type and a pay date</w:t>
+              <w:t>An employer should not be able to submit an EI return with "no token"</w:t>
             </w:r>
           </w:p>
         </w:tc>
@@ -7512,7 +6986,16 @@
                 <w:sz w:val="16"/>
                 <w:szCs w:val="16"/>
               </w:rPr>
-              <w:t>EI036</w:t>
+              <w:t>EI03</w:t>
+            </w:r>
+            <w:r>
+              <w:rPr>
+                <w:rFonts w:asciiTheme="minorHAnsi" w:hAnsiTheme="minorHAnsi" w:cstheme="minorHAnsi"/>
+                <w:color w:val="000000"/>
+                <w:sz w:val="16"/>
+                <w:szCs w:val="16"/>
+              </w:rPr>
+              <w:t>5</w:t>
             </w:r>
           </w:p>
         </w:tc>
@@ -7536,22 +7019,20 @@
                 <w:szCs w:val="16"/>
               </w:rPr>
             </w:pPr>
-            <w:proofErr w:type="spellStart"/>
-            <w:r>
-              <w:rPr>
-                <w:rFonts w:asciiTheme="minorHAnsi" w:hAnsiTheme="minorHAnsi" w:cstheme="minorHAnsi"/>
-                <w:color w:val="000000"/>
-                <w:sz w:val="16"/>
-                <w:szCs w:val="16"/>
-              </w:rPr>
-              <w:t>RetrieveReturn</w:t>
-            </w:r>
-            <w:proofErr w:type="spellEnd"/>
-          </w:p>
-        </w:tc>
-        <w:tc>
-          <w:tcPr>
-            <w:tcW w:w="1420" w:type="pct"/>
+            <w:r>
+              <w:rPr>
+                <w:rFonts w:asciiTheme="minorHAnsi" w:hAnsiTheme="minorHAnsi" w:cstheme="minorHAnsi"/>
+                <w:color w:val="000000"/>
+                <w:sz w:val="16"/>
+                <w:szCs w:val="16"/>
+              </w:rPr>
+              <w:t>ReturnFile</w:t>
+            </w:r>
+          </w:p>
+        </w:tc>
+        <w:tc>
+          <w:tcPr>
+            <w:tcW w:w="1421" w:type="pct"/>
             <w:tcBorders>
               <w:top w:val="single" w:sz="4" w:space="0" w:color="auto"/>
               <w:left w:val="nil"/>
@@ -7576,7 +7057,7 @@
                 <w:sz w:val="16"/>
                 <w:szCs w:val="16"/>
               </w:rPr>
-              <w:t>A PI linked to an employer should be able to successfully retrieve a specific EI return specifying an account IRD number, a form type and a pay date</w:t>
+              <w:t>An employer should not be able to submit an EI return with "an invalid token"</w:t>
             </w:r>
           </w:p>
         </w:tc>
@@ -7700,7 +7181,16 @@
                 <w:sz w:val="16"/>
                 <w:szCs w:val="16"/>
               </w:rPr>
-              <w:t>EI037</w:t>
+              <w:t>EI03</w:t>
+            </w:r>
+            <w:r>
+              <w:rPr>
+                <w:rFonts w:asciiTheme="minorHAnsi" w:hAnsiTheme="minorHAnsi" w:cstheme="minorHAnsi"/>
+                <w:color w:val="000000"/>
+                <w:sz w:val="16"/>
+                <w:szCs w:val="16"/>
+              </w:rPr>
+              <w:t>6</w:t>
             </w:r>
           </w:p>
         </w:tc>
@@ -7724,7 +7214,6 @@
                 <w:szCs w:val="16"/>
               </w:rPr>
             </w:pPr>
-            <w:proofErr w:type="spellStart"/>
             <w:r>
               <w:rPr>
                 <w:rFonts w:asciiTheme="minorHAnsi" w:hAnsiTheme="minorHAnsi" w:cstheme="minorHAnsi"/>
@@ -7734,12 +7223,11 @@
               </w:rPr>
               <w:t>RetrieveReturn</w:t>
             </w:r>
-            <w:proofErr w:type="spellEnd"/>
-          </w:p>
-        </w:tc>
-        <w:tc>
-          <w:tcPr>
-            <w:tcW w:w="1420" w:type="pct"/>
+          </w:p>
+        </w:tc>
+        <w:tc>
+          <w:tcPr>
+            <w:tcW w:w="1421" w:type="pct"/>
             <w:tcBorders>
               <w:top w:val="single" w:sz="4" w:space="0" w:color="auto"/>
               <w:left w:val="nil"/>
@@ -7764,7 +7252,7 @@
                 <w:sz w:val="16"/>
                 <w:szCs w:val="16"/>
               </w:rPr>
-              <w:t>The employer should not be able to retrieve a specific EI return if they have not previously filed an EI return and will receive an error response</w:t>
+              <w:t>The employer should be able to successfully retrieve a specific EI return, specifying an account IRD number, a form type and a pay date</w:t>
             </w:r>
           </w:p>
         </w:tc>
@@ -7888,7 +7376,16 @@
                 <w:sz w:val="16"/>
                 <w:szCs w:val="16"/>
               </w:rPr>
-              <w:t>EI038</w:t>
+              <w:t>EI03</w:t>
+            </w:r>
+            <w:r>
+              <w:rPr>
+                <w:rFonts w:asciiTheme="minorHAnsi" w:hAnsiTheme="minorHAnsi" w:cstheme="minorHAnsi"/>
+                <w:color w:val="000000"/>
+                <w:sz w:val="16"/>
+                <w:szCs w:val="16"/>
+              </w:rPr>
+              <w:t>7</w:t>
             </w:r>
           </w:p>
         </w:tc>
@@ -7912,7 +7409,6 @@
                 <w:szCs w:val="16"/>
               </w:rPr>
             </w:pPr>
-            <w:proofErr w:type="spellStart"/>
             <w:r>
               <w:rPr>
                 <w:rFonts w:asciiTheme="minorHAnsi" w:hAnsiTheme="minorHAnsi" w:cstheme="minorHAnsi"/>
@@ -7922,12 +7418,11 @@
               </w:rPr>
               <w:t>RetrieveReturn</w:t>
             </w:r>
-            <w:proofErr w:type="spellEnd"/>
-          </w:p>
-        </w:tc>
-        <w:tc>
-          <w:tcPr>
-            <w:tcW w:w="1420" w:type="pct"/>
+          </w:p>
+        </w:tc>
+        <w:tc>
+          <w:tcPr>
+            <w:tcW w:w="1421" w:type="pct"/>
             <w:tcBorders>
               <w:top w:val="single" w:sz="4" w:space="0" w:color="auto"/>
               <w:left w:val="nil"/>
@@ -7952,7 +7447,7 @@
                 <w:sz w:val="16"/>
                 <w:szCs w:val="16"/>
               </w:rPr>
-              <w:t>An employer should receive an error response when the submitted request is missing any mandatory field</w:t>
+              <w:t>A PI linked to an employer should be able to successfully retrieve a specific EI return specifying an account IRD number, a form type and a pay date</w:t>
             </w:r>
           </w:p>
         </w:tc>
@@ -8076,7 +7571,16 @@
                 <w:sz w:val="16"/>
                 <w:szCs w:val="16"/>
               </w:rPr>
-              <w:t>EI039</w:t>
+              <w:t>EI03</w:t>
+            </w:r>
+            <w:r>
+              <w:rPr>
+                <w:rFonts w:asciiTheme="minorHAnsi" w:hAnsiTheme="minorHAnsi" w:cstheme="minorHAnsi"/>
+                <w:color w:val="000000"/>
+                <w:sz w:val="16"/>
+                <w:szCs w:val="16"/>
+              </w:rPr>
+              <w:t>8</w:t>
             </w:r>
           </w:p>
         </w:tc>
@@ -8090,6 +7594,36 @@
               <w:right w:val="single" w:sz="4" w:space="0" w:color="auto"/>
             </w:tcBorders>
             <w:shd w:val="clear" w:color="auto" w:fill="auto"/>
+          </w:tcPr>
+          <w:p>
+            <w:pPr>
+              <w:rPr>
+                <w:rFonts w:asciiTheme="minorHAnsi" w:hAnsiTheme="minorHAnsi" w:cstheme="minorHAnsi"/>
+                <w:color w:val="000000"/>
+                <w:sz w:val="16"/>
+                <w:szCs w:val="16"/>
+              </w:rPr>
+            </w:pPr>
+            <w:r>
+              <w:rPr>
+                <w:rFonts w:asciiTheme="minorHAnsi" w:hAnsiTheme="minorHAnsi" w:cstheme="minorHAnsi"/>
+                <w:color w:val="000000"/>
+                <w:sz w:val="16"/>
+                <w:szCs w:val="16"/>
+              </w:rPr>
+              <w:t>RetrieveReturn</w:t>
+            </w:r>
+          </w:p>
+        </w:tc>
+        <w:tc>
+          <w:tcPr>
+            <w:tcW w:w="1421" w:type="pct"/>
+            <w:tcBorders>
+              <w:top w:val="single" w:sz="4" w:space="0" w:color="auto"/>
+              <w:left w:val="nil"/>
+              <w:bottom w:val="single" w:sz="4" w:space="0" w:color="auto"/>
+              <w:right w:val="single" w:sz="4" w:space="0" w:color="auto"/>
+            </w:tcBorders>
             <w:vAlign w:val="bottom"/>
           </w:tcPr>
           <w:p>
@@ -8101,67 +7635,14 @@
                 <w:szCs w:val="16"/>
               </w:rPr>
             </w:pPr>
-            <w:proofErr w:type="spellStart"/>
-            <w:r>
-              <w:rPr>
-                <w:rFonts w:asciiTheme="minorHAnsi" w:hAnsiTheme="minorHAnsi" w:cstheme="minorHAnsi"/>
-                <w:color w:val="000000"/>
-                <w:sz w:val="16"/>
-                <w:szCs w:val="16"/>
-              </w:rPr>
-              <w:t>RetrieveReturn</w:t>
-            </w:r>
-            <w:proofErr w:type="spellEnd"/>
-          </w:p>
-        </w:tc>
-        <w:tc>
-          <w:tcPr>
-            <w:tcW w:w="1420" w:type="pct"/>
-            <w:tcBorders>
-              <w:top w:val="single" w:sz="4" w:space="0" w:color="auto"/>
-              <w:left w:val="nil"/>
-              <w:bottom w:val="single" w:sz="4" w:space="0" w:color="auto"/>
-              <w:right w:val="single" w:sz="4" w:space="0" w:color="auto"/>
-            </w:tcBorders>
-            <w:vAlign w:val="bottom"/>
-          </w:tcPr>
-          <w:p>
-            <w:pPr>
-              <w:rPr>
-                <w:rFonts w:asciiTheme="minorHAnsi" w:hAnsiTheme="minorHAnsi" w:cstheme="minorHAnsi"/>
-                <w:color w:val="000000"/>
-                <w:sz w:val="16"/>
-                <w:szCs w:val="16"/>
-              </w:rPr>
-            </w:pPr>
-            <w:r>
-              <w:rPr>
-                <w:rFonts w:asciiTheme="minorHAnsi" w:hAnsiTheme="minorHAnsi" w:cstheme="minorHAnsi"/>
-                <w:color w:val="000000"/>
-                <w:sz w:val="16"/>
-                <w:szCs w:val="16"/>
-              </w:rPr>
-              <w:t>An employer should receive an error response when the submitted request has the incorrect "</w:t>
-            </w:r>
-            <w:proofErr w:type="spellStart"/>
-            <w:r>
-              <w:rPr>
-                <w:rFonts w:asciiTheme="minorHAnsi" w:hAnsiTheme="minorHAnsi" w:cstheme="minorHAnsi"/>
-                <w:color w:val="000000"/>
-                <w:sz w:val="16"/>
-                <w:szCs w:val="16"/>
-              </w:rPr>
-              <w:t>majorFormType</w:t>
-            </w:r>
-            <w:proofErr w:type="spellEnd"/>
-            <w:r>
-              <w:rPr>
-                <w:rFonts w:asciiTheme="minorHAnsi" w:hAnsiTheme="minorHAnsi" w:cstheme="minorHAnsi"/>
-                <w:color w:val="000000"/>
-                <w:sz w:val="16"/>
-                <w:szCs w:val="16"/>
-              </w:rPr>
-              <w:t>" field</w:t>
+            <w:r>
+              <w:rPr>
+                <w:rFonts w:asciiTheme="minorHAnsi" w:hAnsiTheme="minorHAnsi" w:cstheme="minorHAnsi"/>
+                <w:color w:val="000000"/>
+                <w:sz w:val="16"/>
+                <w:szCs w:val="16"/>
+              </w:rPr>
+              <w:t>The employer should not be able to retrieve a specific EI return if they have not previously filed an EI return and will receive an error response</w:t>
             </w:r>
           </w:p>
         </w:tc>
@@ -8285,7 +7766,16 @@
                 <w:sz w:val="16"/>
                 <w:szCs w:val="16"/>
               </w:rPr>
-              <w:t>EI040</w:t>
+              <w:t>EI03</w:t>
+            </w:r>
+            <w:r>
+              <w:rPr>
+                <w:rFonts w:asciiTheme="minorHAnsi" w:hAnsiTheme="minorHAnsi" w:cstheme="minorHAnsi"/>
+                <w:color w:val="000000"/>
+                <w:sz w:val="16"/>
+                <w:szCs w:val="16"/>
+              </w:rPr>
+              <w:t>9</w:t>
             </w:r>
           </w:p>
         </w:tc>
@@ -8299,6 +7789,36 @@
               <w:right w:val="single" w:sz="4" w:space="0" w:color="auto"/>
             </w:tcBorders>
             <w:shd w:val="clear" w:color="auto" w:fill="auto"/>
+          </w:tcPr>
+          <w:p>
+            <w:pPr>
+              <w:rPr>
+                <w:rFonts w:asciiTheme="minorHAnsi" w:hAnsiTheme="minorHAnsi" w:cstheme="minorHAnsi"/>
+                <w:color w:val="000000"/>
+                <w:sz w:val="16"/>
+                <w:szCs w:val="16"/>
+              </w:rPr>
+            </w:pPr>
+            <w:r>
+              <w:rPr>
+                <w:rFonts w:asciiTheme="minorHAnsi" w:hAnsiTheme="minorHAnsi" w:cstheme="minorHAnsi"/>
+                <w:color w:val="000000"/>
+                <w:sz w:val="16"/>
+                <w:szCs w:val="16"/>
+              </w:rPr>
+              <w:t>RetrieveReturn</w:t>
+            </w:r>
+          </w:p>
+        </w:tc>
+        <w:tc>
+          <w:tcPr>
+            <w:tcW w:w="1421" w:type="pct"/>
+            <w:tcBorders>
+              <w:top w:val="single" w:sz="4" w:space="0" w:color="auto"/>
+              <w:left w:val="nil"/>
+              <w:bottom w:val="single" w:sz="4" w:space="0" w:color="auto"/>
+              <w:right w:val="single" w:sz="4" w:space="0" w:color="auto"/>
+            </w:tcBorders>
             <w:vAlign w:val="bottom"/>
           </w:tcPr>
           <w:p>
@@ -8310,87 +7830,14 @@
                 <w:szCs w:val="16"/>
               </w:rPr>
             </w:pPr>
-            <w:proofErr w:type="spellStart"/>
-            <w:r>
-              <w:rPr>
-                <w:rFonts w:asciiTheme="minorHAnsi" w:hAnsiTheme="minorHAnsi" w:cstheme="minorHAnsi"/>
-                <w:color w:val="000000"/>
-                <w:sz w:val="16"/>
-                <w:szCs w:val="16"/>
-              </w:rPr>
-              <w:t>RetrieveReturn</w:t>
-            </w:r>
-            <w:proofErr w:type="spellEnd"/>
-          </w:p>
-        </w:tc>
-        <w:tc>
-          <w:tcPr>
-            <w:tcW w:w="1420" w:type="pct"/>
-            <w:tcBorders>
-              <w:top w:val="single" w:sz="4" w:space="0" w:color="auto"/>
-              <w:left w:val="nil"/>
-              <w:bottom w:val="single" w:sz="4" w:space="0" w:color="auto"/>
-              <w:right w:val="single" w:sz="4" w:space="0" w:color="auto"/>
-            </w:tcBorders>
-            <w:vAlign w:val="bottom"/>
-          </w:tcPr>
-          <w:p>
-            <w:pPr>
-              <w:rPr>
-                <w:rFonts w:asciiTheme="minorHAnsi" w:hAnsiTheme="minorHAnsi" w:cstheme="minorHAnsi"/>
-                <w:color w:val="000000"/>
-                <w:sz w:val="16"/>
-                <w:szCs w:val="16"/>
-              </w:rPr>
-            </w:pPr>
-            <w:r>
-              <w:rPr>
-                <w:rFonts w:asciiTheme="minorHAnsi" w:hAnsiTheme="minorHAnsi" w:cstheme="minorHAnsi"/>
-                <w:color w:val="000000"/>
-                <w:sz w:val="16"/>
-                <w:szCs w:val="16"/>
-              </w:rPr>
-              <w:t xml:space="preserve">An employer should receive an error </w:t>
-            </w:r>
-            <w:proofErr w:type="spellStart"/>
-            <w:r>
-              <w:rPr>
-                <w:rFonts w:asciiTheme="minorHAnsi" w:hAnsiTheme="minorHAnsi" w:cstheme="minorHAnsi"/>
-                <w:color w:val="000000"/>
-                <w:sz w:val="16"/>
-                <w:szCs w:val="16"/>
-              </w:rPr>
-              <w:t>error</w:t>
-            </w:r>
-            <w:proofErr w:type="spellEnd"/>
-            <w:r>
-              <w:rPr>
-                <w:rFonts w:asciiTheme="minorHAnsi" w:hAnsiTheme="minorHAnsi" w:cstheme="minorHAnsi"/>
-                <w:color w:val="000000"/>
-                <w:sz w:val="16"/>
-                <w:szCs w:val="16"/>
-              </w:rPr>
-              <w:t xml:space="preserve"> response when the submitted request has the incorrect "</w:t>
-            </w:r>
-            <w:proofErr w:type="spellStart"/>
-            <w:r>
-              <w:rPr>
-                <w:rFonts w:asciiTheme="minorHAnsi" w:hAnsiTheme="minorHAnsi" w:cstheme="minorHAnsi"/>
-                <w:color w:val="000000"/>
-                <w:sz w:val="16"/>
-                <w:szCs w:val="16"/>
-              </w:rPr>
-              <w:t>payDayDate</w:t>
-            </w:r>
-            <w:proofErr w:type="spellEnd"/>
-            <w:r>
-              <w:rPr>
-                <w:rFonts w:asciiTheme="minorHAnsi" w:hAnsiTheme="minorHAnsi" w:cstheme="minorHAnsi"/>
-                <w:color w:val="000000"/>
-                <w:sz w:val="16"/>
-                <w:szCs w:val="16"/>
-              </w:rPr>
-              <w:t>" field</w:t>
+            <w:r>
+              <w:rPr>
+                <w:rFonts w:asciiTheme="minorHAnsi" w:hAnsiTheme="minorHAnsi" w:cstheme="minorHAnsi"/>
+                <w:color w:val="000000"/>
+                <w:sz w:val="16"/>
+                <w:szCs w:val="16"/>
+              </w:rPr>
+              <w:t>An employer should receive an error response when the submitted request is missing any mandatory field</w:t>
             </w:r>
           </w:p>
         </w:tc>
@@ -8514,7 +7961,16 @@
                 <w:sz w:val="16"/>
                 <w:szCs w:val="16"/>
               </w:rPr>
-              <w:t>EI041</w:t>
+              <w:t>EI0</w:t>
+            </w:r>
+            <w:r>
+              <w:rPr>
+                <w:rFonts w:asciiTheme="minorHAnsi" w:hAnsiTheme="minorHAnsi" w:cstheme="minorHAnsi"/>
+                <w:color w:val="000000"/>
+                <w:sz w:val="16"/>
+                <w:szCs w:val="16"/>
+              </w:rPr>
+              <w:t>40</w:t>
             </w:r>
           </w:p>
         </w:tc>
@@ -8539,7 +7995,6 @@
                 <w:szCs w:val="16"/>
               </w:rPr>
             </w:pPr>
-            <w:proofErr w:type="spellStart"/>
             <w:r>
               <w:rPr>
                 <w:rFonts w:asciiTheme="minorHAnsi" w:hAnsiTheme="minorHAnsi" w:cstheme="minorHAnsi"/>
@@ -8549,12 +8004,11 @@
               </w:rPr>
               <w:t>RetrieveReturn</w:t>
             </w:r>
-            <w:proofErr w:type="spellEnd"/>
-          </w:p>
-        </w:tc>
-        <w:tc>
-          <w:tcPr>
-            <w:tcW w:w="1420" w:type="pct"/>
+          </w:p>
+        </w:tc>
+        <w:tc>
+          <w:tcPr>
+            <w:tcW w:w="1421" w:type="pct"/>
             <w:tcBorders>
               <w:top w:val="single" w:sz="4" w:space="0" w:color="auto"/>
               <w:left w:val="nil"/>
@@ -8579,39 +8033,8 @@
                 <w:sz w:val="16"/>
                 <w:szCs w:val="16"/>
               </w:rPr>
-              <w:t xml:space="preserve">An employer should not be able to submit an EI </w:t>
-            </w:r>
-            <w:proofErr w:type="spellStart"/>
-            <w:r>
-              <w:rPr>
-                <w:rFonts w:asciiTheme="minorHAnsi" w:hAnsiTheme="minorHAnsi" w:cstheme="minorHAnsi"/>
-                <w:color w:val="000000"/>
-                <w:sz w:val="16"/>
-                <w:szCs w:val="16"/>
-              </w:rPr>
-              <w:t>RetrieveReturn</w:t>
-            </w:r>
-            <w:proofErr w:type="spellEnd"/>
-            <w:r>
-              <w:rPr>
-                <w:rFonts w:asciiTheme="minorHAnsi" w:hAnsiTheme="minorHAnsi" w:cstheme="minorHAnsi"/>
-                <w:color w:val="000000"/>
-                <w:sz w:val="16"/>
-                <w:szCs w:val="16"/>
-              </w:rPr>
-              <w:t xml:space="preserve"> request with an incorrect </w:t>
-            </w:r>
-            <w:proofErr w:type="spellStart"/>
-            <w:r>
-              <w:rPr>
-                <w:rFonts w:asciiTheme="minorHAnsi" w:hAnsiTheme="minorHAnsi" w:cstheme="minorHAnsi"/>
-                <w:color w:val="000000"/>
-                <w:sz w:val="16"/>
-                <w:szCs w:val="16"/>
-              </w:rPr>
-              <w:t>irdNumber</w:t>
-            </w:r>
-            <w:proofErr w:type="spellEnd"/>
+              <w:t>An employer should receive an error response when the submitted request has the incorrect "majorFormType" field</w:t>
+            </w:r>
           </w:p>
         </w:tc>
         <w:tc>
@@ -8734,7 +8157,16 @@
                 <w:sz w:val="16"/>
                 <w:szCs w:val="16"/>
               </w:rPr>
-              <w:t>EI042</w:t>
+              <w:t>EI04</w:t>
+            </w:r>
+            <w:r>
+              <w:rPr>
+                <w:rFonts w:asciiTheme="minorHAnsi" w:hAnsiTheme="minorHAnsi" w:cstheme="minorHAnsi"/>
+                <w:color w:val="000000"/>
+                <w:sz w:val="16"/>
+                <w:szCs w:val="16"/>
+              </w:rPr>
+              <w:t>1</w:t>
             </w:r>
           </w:p>
         </w:tc>
@@ -8759,7 +8191,6 @@
                 <w:szCs w:val="16"/>
               </w:rPr>
             </w:pPr>
-            <w:proofErr w:type="spellStart"/>
             <w:r>
               <w:rPr>
                 <w:rFonts w:asciiTheme="minorHAnsi" w:hAnsiTheme="minorHAnsi" w:cstheme="minorHAnsi"/>
@@ -8769,12 +8200,11 @@
               </w:rPr>
               <w:t>RetrieveReturn</w:t>
             </w:r>
-            <w:proofErr w:type="spellEnd"/>
-          </w:p>
-        </w:tc>
-        <w:tc>
-          <w:tcPr>
-            <w:tcW w:w="1420" w:type="pct"/>
+          </w:p>
+        </w:tc>
+        <w:tc>
+          <w:tcPr>
+            <w:tcW w:w="1421" w:type="pct"/>
             <w:tcBorders>
               <w:top w:val="single" w:sz="4" w:space="0" w:color="auto"/>
               <w:left w:val="nil"/>
@@ -8799,27 +8229,7 @@
                 <w:sz w:val="16"/>
                 <w:szCs w:val="16"/>
               </w:rPr>
-              <w:t xml:space="preserve">An employer should receive an error response when doing a </w:t>
-            </w:r>
-            <w:proofErr w:type="spellStart"/>
-            <w:r>
-              <w:rPr>
-                <w:rFonts w:asciiTheme="minorHAnsi" w:hAnsiTheme="minorHAnsi" w:cstheme="minorHAnsi"/>
-                <w:color w:val="000000"/>
-                <w:sz w:val="16"/>
-                <w:szCs w:val="16"/>
-              </w:rPr>
-              <w:t>RetrieveReturn</w:t>
-            </w:r>
-            <w:proofErr w:type="spellEnd"/>
-            <w:r>
-              <w:rPr>
-                <w:rFonts w:asciiTheme="minorHAnsi" w:hAnsiTheme="minorHAnsi" w:cstheme="minorHAnsi"/>
-                <w:color w:val="000000"/>
-                <w:sz w:val="16"/>
-                <w:szCs w:val="16"/>
-              </w:rPr>
-              <w:t xml:space="preserve"> using 3rd party software on-boarded with IR but not authorized</w:t>
+              <w:t>An employer should receive an error error response when the submitted request has the incorrect "payDayDate" field</w:t>
             </w:r>
           </w:p>
         </w:tc>
@@ -8943,7 +8353,16 @@
                 <w:sz w:val="16"/>
                 <w:szCs w:val="16"/>
               </w:rPr>
-              <w:t>EI043</w:t>
+              <w:t>EI04</w:t>
+            </w:r>
+            <w:r>
+              <w:rPr>
+                <w:rFonts w:asciiTheme="minorHAnsi" w:hAnsiTheme="minorHAnsi" w:cstheme="minorHAnsi"/>
+                <w:color w:val="000000"/>
+                <w:sz w:val="16"/>
+                <w:szCs w:val="16"/>
+              </w:rPr>
+              <w:t>2</w:t>
             </w:r>
           </w:p>
         </w:tc>
@@ -8968,7 +8387,6 @@
                 <w:szCs w:val="16"/>
               </w:rPr>
             </w:pPr>
-            <w:proofErr w:type="spellStart"/>
             <w:r>
               <w:rPr>
                 <w:rFonts w:asciiTheme="minorHAnsi" w:hAnsiTheme="minorHAnsi" w:cstheme="minorHAnsi"/>
@@ -8978,12 +8396,11 @@
               </w:rPr>
               <w:t>RetrieveReturn</w:t>
             </w:r>
-            <w:proofErr w:type="spellEnd"/>
-          </w:p>
-        </w:tc>
-        <w:tc>
-          <w:tcPr>
-            <w:tcW w:w="1420" w:type="pct"/>
+          </w:p>
+        </w:tc>
+        <w:tc>
+          <w:tcPr>
+            <w:tcW w:w="1421" w:type="pct"/>
             <w:tcBorders>
               <w:top w:val="single" w:sz="4" w:space="0" w:color="auto"/>
               <w:left w:val="nil"/>
@@ -9008,7 +8425,7 @@
                 <w:sz w:val="16"/>
                 <w:szCs w:val="16"/>
               </w:rPr>
-              <w:t>An employer should not be able to retrieve a previously filed return with "no token" and will receive an error response</w:t>
+              <w:t>An employer should not be able to submit an EI RetrieveReturn request with an incorrect irdNumber</w:t>
             </w:r>
           </w:p>
         </w:tc>
@@ -9132,8 +8549,16 @@
                 <w:sz w:val="16"/>
                 <w:szCs w:val="16"/>
               </w:rPr>
-              <w:lastRenderedPageBreak/>
-              <w:t>EI044</w:t>
+              <w:t>EI04</w:t>
+            </w:r>
+            <w:r>
+              <w:rPr>
+                <w:rFonts w:asciiTheme="minorHAnsi" w:hAnsiTheme="minorHAnsi" w:cstheme="minorHAnsi"/>
+                <w:color w:val="000000"/>
+                <w:sz w:val="16"/>
+                <w:szCs w:val="16"/>
+              </w:rPr>
+              <w:t>3</w:t>
             </w:r>
           </w:p>
         </w:tc>
@@ -9158,7 +8583,6 @@
                 <w:szCs w:val="16"/>
               </w:rPr>
             </w:pPr>
-            <w:proofErr w:type="spellStart"/>
             <w:r>
               <w:rPr>
                 <w:rFonts w:asciiTheme="minorHAnsi" w:hAnsiTheme="minorHAnsi" w:cstheme="minorHAnsi"/>
@@ -9168,12 +8592,11 @@
               </w:rPr>
               <w:t>RetrieveReturn</w:t>
             </w:r>
-            <w:proofErr w:type="spellEnd"/>
-          </w:p>
-        </w:tc>
-        <w:tc>
-          <w:tcPr>
-            <w:tcW w:w="1420" w:type="pct"/>
+          </w:p>
+        </w:tc>
+        <w:tc>
+          <w:tcPr>
+            <w:tcW w:w="1421" w:type="pct"/>
             <w:tcBorders>
               <w:top w:val="single" w:sz="4" w:space="0" w:color="auto"/>
               <w:left w:val="nil"/>
@@ -9198,7 +8621,7 @@
                 <w:sz w:val="16"/>
                 <w:szCs w:val="16"/>
               </w:rPr>
-              <w:t>An employer should not be able to retrieve a previously filed return with "an invalid token" and will receive an error response</w:t>
+              <w:t>An employer should receive an error response when doing a RetrieveReturn using 3rd party software on-boarded with IR but not authorized</w:t>
             </w:r>
           </w:p>
         </w:tc>
@@ -9322,7 +8745,16 @@
                 <w:sz w:val="16"/>
                 <w:szCs w:val="16"/>
               </w:rPr>
-              <w:t>EI045</w:t>
+              <w:t>EI04</w:t>
+            </w:r>
+            <w:r>
+              <w:rPr>
+                <w:rFonts w:asciiTheme="minorHAnsi" w:hAnsiTheme="minorHAnsi" w:cstheme="minorHAnsi"/>
+                <w:color w:val="000000"/>
+                <w:sz w:val="16"/>
+                <w:szCs w:val="16"/>
+              </w:rPr>
+              <w:t>4</w:t>
             </w:r>
           </w:p>
         </w:tc>
@@ -9347,7 +8779,6 @@
                 <w:szCs w:val="16"/>
               </w:rPr>
             </w:pPr>
-            <w:proofErr w:type="spellStart"/>
             <w:r>
               <w:rPr>
                 <w:rFonts w:asciiTheme="minorHAnsi" w:hAnsiTheme="minorHAnsi" w:cstheme="minorHAnsi"/>
@@ -9357,12 +8788,11 @@
               </w:rPr>
               <w:t>RetrieveReturn</w:t>
             </w:r>
-            <w:proofErr w:type="spellEnd"/>
-          </w:p>
-        </w:tc>
-        <w:tc>
-          <w:tcPr>
-            <w:tcW w:w="1420" w:type="pct"/>
+          </w:p>
+        </w:tc>
+        <w:tc>
+          <w:tcPr>
+            <w:tcW w:w="1421" w:type="pct"/>
             <w:tcBorders>
               <w:top w:val="single" w:sz="4" w:space="0" w:color="auto"/>
               <w:left w:val="nil"/>
@@ -9387,7 +8817,7 @@
                 <w:sz w:val="16"/>
                 <w:szCs w:val="16"/>
               </w:rPr>
-              <w:t>The employer should be able to retrieve a specific EI return, specifying an account IRD number, a form type and a pay date</w:t>
+              <w:t>An employer should not be able to retrieve a previously filed return with "no token" and will receive an error response</w:t>
             </w:r>
           </w:p>
         </w:tc>
@@ -9511,7 +8941,16 @@
                 <w:sz w:val="16"/>
                 <w:szCs w:val="16"/>
               </w:rPr>
-              <w:t>EI046</w:t>
+              <w:t>EI04</w:t>
+            </w:r>
+            <w:r>
+              <w:rPr>
+                <w:rFonts w:asciiTheme="minorHAnsi" w:hAnsiTheme="minorHAnsi" w:cstheme="minorHAnsi"/>
+                <w:color w:val="000000"/>
+                <w:sz w:val="16"/>
+                <w:szCs w:val="16"/>
+              </w:rPr>
+              <w:t>5</w:t>
             </w:r>
           </w:p>
         </w:tc>
@@ -9536,22 +8975,20 @@
                 <w:szCs w:val="16"/>
               </w:rPr>
             </w:pPr>
-            <w:proofErr w:type="spellStart"/>
-            <w:r>
-              <w:rPr>
-                <w:rFonts w:asciiTheme="minorHAnsi" w:hAnsiTheme="minorHAnsi" w:cstheme="minorHAnsi"/>
-                <w:color w:val="000000"/>
-                <w:sz w:val="16"/>
-                <w:szCs w:val="16"/>
-              </w:rPr>
-              <w:t>QueryStatus</w:t>
-            </w:r>
-            <w:proofErr w:type="spellEnd"/>
-          </w:p>
-        </w:tc>
-        <w:tc>
-          <w:tcPr>
-            <w:tcW w:w="1420" w:type="pct"/>
+            <w:r>
+              <w:rPr>
+                <w:rFonts w:asciiTheme="minorHAnsi" w:hAnsiTheme="minorHAnsi" w:cstheme="minorHAnsi"/>
+                <w:color w:val="000000"/>
+                <w:sz w:val="16"/>
+                <w:szCs w:val="16"/>
+              </w:rPr>
+              <w:t>RetrieveReturn</w:t>
+            </w:r>
+          </w:p>
+        </w:tc>
+        <w:tc>
+          <w:tcPr>
+            <w:tcW w:w="1421" w:type="pct"/>
             <w:tcBorders>
               <w:top w:val="single" w:sz="4" w:space="0" w:color="auto"/>
               <w:left w:val="nil"/>
@@ -9576,7 +9013,7 @@
                 <w:sz w:val="16"/>
                 <w:szCs w:val="16"/>
               </w:rPr>
-              <w:t>An employer should be able to query the status of an already submitted EI return</w:t>
+              <w:t>An employer should not be able to retrieve a previously filed return with "an invalid token" and will receive an error response</w:t>
             </w:r>
           </w:p>
         </w:tc>
@@ -9700,7 +9137,16 @@
                 <w:sz w:val="16"/>
                 <w:szCs w:val="16"/>
               </w:rPr>
-              <w:t>EI047</w:t>
+              <w:t>EI0</w:t>
+            </w:r>
+            <w:r>
+              <w:rPr>
+                <w:rFonts w:asciiTheme="minorHAnsi" w:hAnsiTheme="minorHAnsi" w:cstheme="minorHAnsi"/>
+                <w:color w:val="000000"/>
+                <w:sz w:val="16"/>
+                <w:szCs w:val="16"/>
+              </w:rPr>
+              <w:t>46</w:t>
             </w:r>
           </w:p>
         </w:tc>
@@ -9714,38 +9160,6 @@
               <w:right w:val="single" w:sz="4" w:space="0" w:color="auto"/>
             </w:tcBorders>
             <w:shd w:val="clear" w:color="auto" w:fill="auto"/>
-          </w:tcPr>
-          <w:p>
-            <w:pPr>
-              <w:rPr>
-                <w:rFonts w:asciiTheme="minorHAnsi" w:hAnsiTheme="minorHAnsi" w:cstheme="minorHAnsi"/>
-                <w:color w:val="000000"/>
-                <w:sz w:val="16"/>
-                <w:szCs w:val="16"/>
-              </w:rPr>
-            </w:pPr>
-            <w:proofErr w:type="spellStart"/>
-            <w:r>
-              <w:rPr>
-                <w:rFonts w:asciiTheme="minorHAnsi" w:hAnsiTheme="minorHAnsi" w:cstheme="minorHAnsi"/>
-                <w:color w:val="000000"/>
-                <w:sz w:val="16"/>
-                <w:szCs w:val="16"/>
-              </w:rPr>
-              <w:t>QueryStatus</w:t>
-            </w:r>
-            <w:proofErr w:type="spellEnd"/>
-          </w:p>
-        </w:tc>
-        <w:tc>
-          <w:tcPr>
-            <w:tcW w:w="1420" w:type="pct"/>
-            <w:tcBorders>
-              <w:top w:val="single" w:sz="4" w:space="0" w:color="auto"/>
-              <w:left w:val="nil"/>
-              <w:bottom w:val="single" w:sz="4" w:space="0" w:color="auto"/>
-              <w:right w:val="single" w:sz="4" w:space="0" w:color="auto"/>
-            </w:tcBorders>
             <w:vAlign w:val="bottom"/>
           </w:tcPr>
           <w:p>
@@ -9764,7 +9178,74 @@
                 <w:sz w:val="16"/>
                 <w:szCs w:val="16"/>
               </w:rPr>
-              <w:t>A PI should be able to query the status of an already submitted EI return for a linked Employer</w:t>
+              <w:t>RetrieveReturn</w:t>
+            </w:r>
+          </w:p>
+        </w:tc>
+        <w:tc>
+          <w:tcPr>
+            <w:tcW w:w="1421" w:type="pct"/>
+            <w:tcBorders>
+              <w:top w:val="single" w:sz="4" w:space="0" w:color="auto"/>
+              <w:left w:val="nil"/>
+              <w:bottom w:val="single" w:sz="4" w:space="0" w:color="auto"/>
+              <w:right w:val="single" w:sz="4" w:space="0" w:color="auto"/>
+            </w:tcBorders>
+            <w:vAlign w:val="bottom"/>
+          </w:tcPr>
+          <w:p>
+            <w:pPr>
+              <w:rPr>
+                <w:rFonts w:asciiTheme="minorHAnsi" w:hAnsiTheme="minorHAnsi" w:cstheme="minorHAnsi"/>
+                <w:color w:val="000000"/>
+                <w:sz w:val="16"/>
+                <w:szCs w:val="16"/>
+              </w:rPr>
+            </w:pPr>
+            <w:r>
+              <w:rPr>
+                <w:rFonts w:asciiTheme="minorHAnsi" w:hAnsiTheme="minorHAnsi" w:cstheme="minorHAnsi"/>
+                <w:color w:val="000000"/>
+                <w:sz w:val="16"/>
+                <w:szCs w:val="16"/>
+              </w:rPr>
+              <w:t>An employer should not be able to retrieve a</w:t>
+            </w:r>
+            <w:r>
+              <w:rPr>
+                <w:rFonts w:asciiTheme="minorHAnsi" w:hAnsiTheme="minorHAnsi" w:cstheme="minorHAnsi"/>
+                <w:color w:val="000000"/>
+                <w:sz w:val="16"/>
+                <w:szCs w:val="16"/>
+              </w:rPr>
+              <w:t xml:space="preserve"> return</w:t>
+            </w:r>
+            <w:r>
+              <w:rPr>
+                <w:rFonts w:asciiTheme="minorHAnsi" w:hAnsiTheme="minorHAnsi" w:cstheme="minorHAnsi"/>
+                <w:color w:val="000000"/>
+                <w:sz w:val="16"/>
+                <w:szCs w:val="16"/>
+              </w:rPr>
+              <w:t xml:space="preserve"> previously filed using a different version of EI</w:t>
+            </w:r>
+            <w:r>
+              <w:rPr>
+                <w:rFonts w:asciiTheme="minorHAnsi" w:hAnsiTheme="minorHAnsi" w:cstheme="minorHAnsi"/>
+                <w:color w:val="000000"/>
+                <w:sz w:val="16"/>
+                <w:szCs w:val="16"/>
+              </w:rPr>
+              <w:t xml:space="preserve"> </w:t>
+            </w:r>
+            <w:r>
+              <w:rPr>
+                <w:rFonts w:asciiTheme="minorHAnsi" w:hAnsiTheme="minorHAnsi" w:cstheme="minorHAnsi"/>
+                <w:color w:val="000000"/>
+                <w:sz w:val="16"/>
+                <w:szCs w:val="16"/>
+              </w:rPr>
+              <w:t>and will receive an error response</w:t>
             </w:r>
           </w:p>
         </w:tc>
@@ -9888,7 +9369,16 @@
                 <w:sz w:val="16"/>
                 <w:szCs w:val="16"/>
               </w:rPr>
-              <w:t>EI048</w:t>
+              <w:t>EI04</w:t>
+            </w:r>
+            <w:r>
+              <w:rPr>
+                <w:rFonts w:asciiTheme="minorHAnsi" w:hAnsiTheme="minorHAnsi" w:cstheme="minorHAnsi"/>
+                <w:color w:val="000000"/>
+                <w:sz w:val="16"/>
+                <w:szCs w:val="16"/>
+              </w:rPr>
+              <w:t>7</w:t>
             </w:r>
           </w:p>
         </w:tc>
@@ -9902,38 +9392,6 @@
               <w:right w:val="single" w:sz="4" w:space="0" w:color="auto"/>
             </w:tcBorders>
             <w:shd w:val="clear" w:color="auto" w:fill="auto"/>
-          </w:tcPr>
-          <w:p>
-            <w:pPr>
-              <w:rPr>
-                <w:rFonts w:asciiTheme="minorHAnsi" w:hAnsiTheme="minorHAnsi" w:cstheme="minorHAnsi"/>
-                <w:color w:val="000000"/>
-                <w:sz w:val="16"/>
-                <w:szCs w:val="16"/>
-              </w:rPr>
-            </w:pPr>
-            <w:proofErr w:type="spellStart"/>
-            <w:r>
-              <w:rPr>
-                <w:rFonts w:asciiTheme="minorHAnsi" w:hAnsiTheme="minorHAnsi" w:cstheme="minorHAnsi"/>
-                <w:color w:val="000000"/>
-                <w:sz w:val="16"/>
-                <w:szCs w:val="16"/>
-              </w:rPr>
-              <w:t>QueryStatus</w:t>
-            </w:r>
-            <w:proofErr w:type="spellEnd"/>
-          </w:p>
-        </w:tc>
-        <w:tc>
-          <w:tcPr>
-            <w:tcW w:w="1420" w:type="pct"/>
-            <w:tcBorders>
-              <w:top w:val="single" w:sz="4" w:space="0" w:color="auto"/>
-              <w:left w:val="nil"/>
-              <w:bottom w:val="single" w:sz="4" w:space="0" w:color="auto"/>
-              <w:right w:val="single" w:sz="4" w:space="0" w:color="auto"/>
-            </w:tcBorders>
             <w:vAlign w:val="bottom"/>
           </w:tcPr>
           <w:p>
@@ -9952,7 +9410,38 @@
                 <w:sz w:val="16"/>
                 <w:szCs w:val="16"/>
               </w:rPr>
-              <w:t>A PI should not be able to query the status of an already submitted "EI" return for a linked Employer if they do not have a previously filed EI return</w:t>
+              <w:t>RetrieveReturn</w:t>
+            </w:r>
+          </w:p>
+        </w:tc>
+        <w:tc>
+          <w:tcPr>
+            <w:tcW w:w="1421" w:type="pct"/>
+            <w:tcBorders>
+              <w:top w:val="single" w:sz="4" w:space="0" w:color="auto"/>
+              <w:left w:val="nil"/>
+              <w:bottom w:val="single" w:sz="4" w:space="0" w:color="auto"/>
+              <w:right w:val="single" w:sz="4" w:space="0" w:color="auto"/>
+            </w:tcBorders>
+            <w:vAlign w:val="bottom"/>
+          </w:tcPr>
+          <w:p>
+            <w:pPr>
+              <w:rPr>
+                <w:rFonts w:asciiTheme="minorHAnsi" w:hAnsiTheme="minorHAnsi" w:cstheme="minorHAnsi"/>
+                <w:color w:val="000000"/>
+                <w:sz w:val="16"/>
+                <w:szCs w:val="16"/>
+              </w:rPr>
+            </w:pPr>
+            <w:r>
+              <w:rPr>
+                <w:rFonts w:asciiTheme="minorHAnsi" w:hAnsiTheme="minorHAnsi" w:cstheme="minorHAnsi"/>
+                <w:color w:val="000000"/>
+                <w:sz w:val="16"/>
+                <w:szCs w:val="16"/>
+              </w:rPr>
+              <w:t>The employer should be able to retrieve a specific EI return, specifying an account IRD number, a form type and a pay date</w:t>
             </w:r>
           </w:p>
         </w:tc>
@@ -10076,7 +9565,16 @@
                 <w:sz w:val="16"/>
                 <w:szCs w:val="16"/>
               </w:rPr>
-              <w:t>EI049</w:t>
+              <w:t>EI04</w:t>
+            </w:r>
+            <w:r>
+              <w:rPr>
+                <w:rFonts w:asciiTheme="minorHAnsi" w:hAnsiTheme="minorHAnsi" w:cstheme="minorHAnsi"/>
+                <w:color w:val="000000"/>
+                <w:sz w:val="16"/>
+                <w:szCs w:val="16"/>
+              </w:rPr>
+              <w:t>8</w:t>
             </w:r>
           </w:p>
         </w:tc>
@@ -10090,17 +9588,17 @@
               <w:right w:val="single" w:sz="4" w:space="0" w:color="auto"/>
             </w:tcBorders>
             <w:shd w:val="clear" w:color="auto" w:fill="auto"/>
-          </w:tcPr>
-          <w:p>
-            <w:pPr>
-              <w:rPr>
-                <w:rFonts w:asciiTheme="minorHAnsi" w:hAnsiTheme="minorHAnsi" w:cstheme="minorHAnsi"/>
-                <w:color w:val="000000"/>
-                <w:sz w:val="16"/>
-                <w:szCs w:val="16"/>
-              </w:rPr>
-            </w:pPr>
-            <w:proofErr w:type="spellStart"/>
+            <w:vAlign w:val="bottom"/>
+          </w:tcPr>
+          <w:p>
+            <w:pPr>
+              <w:rPr>
+                <w:rFonts w:asciiTheme="minorHAnsi" w:hAnsiTheme="minorHAnsi" w:cstheme="minorHAnsi"/>
+                <w:color w:val="000000"/>
+                <w:sz w:val="16"/>
+                <w:szCs w:val="16"/>
+              </w:rPr>
+            </w:pPr>
             <w:r>
               <w:rPr>
                 <w:rFonts w:asciiTheme="minorHAnsi" w:hAnsiTheme="minorHAnsi" w:cstheme="minorHAnsi"/>
@@ -10110,12 +9608,11 @@
               </w:rPr>
               <w:t>QueryStatus</w:t>
             </w:r>
-            <w:proofErr w:type="spellEnd"/>
-          </w:p>
-        </w:tc>
-        <w:tc>
-          <w:tcPr>
-            <w:tcW w:w="1420" w:type="pct"/>
+          </w:p>
+        </w:tc>
+        <w:tc>
+          <w:tcPr>
+            <w:tcW w:w="1421" w:type="pct"/>
             <w:tcBorders>
               <w:top w:val="single" w:sz="4" w:space="0" w:color="auto"/>
               <w:left w:val="nil"/>
@@ -10140,7 +9637,7 @@
                 <w:sz w:val="16"/>
                 <w:szCs w:val="16"/>
               </w:rPr>
-              <w:t>An employer should receive an error response when the submitted request is missing any mandatory fields</w:t>
+              <w:t>An employer should be able to query the status of an already submitted EI return</w:t>
             </w:r>
           </w:p>
         </w:tc>
@@ -10264,7 +9761,16 @@
                 <w:sz w:val="16"/>
                 <w:szCs w:val="16"/>
               </w:rPr>
-              <w:t>EI050</w:t>
+              <w:t>EI04</w:t>
+            </w:r>
+            <w:r>
+              <w:rPr>
+                <w:rFonts w:asciiTheme="minorHAnsi" w:hAnsiTheme="minorHAnsi" w:cstheme="minorHAnsi"/>
+                <w:color w:val="000000"/>
+                <w:sz w:val="16"/>
+                <w:szCs w:val="16"/>
+              </w:rPr>
+              <w:t>9</w:t>
             </w:r>
           </w:p>
         </w:tc>
@@ -10288,7 +9794,6 @@
                 <w:szCs w:val="16"/>
               </w:rPr>
             </w:pPr>
-            <w:proofErr w:type="spellStart"/>
             <w:r>
               <w:rPr>
                 <w:rFonts w:asciiTheme="minorHAnsi" w:hAnsiTheme="minorHAnsi" w:cstheme="minorHAnsi"/>
@@ -10298,12 +9803,11 @@
               </w:rPr>
               <w:t>QueryStatus</w:t>
             </w:r>
-            <w:proofErr w:type="spellEnd"/>
-          </w:p>
-        </w:tc>
-        <w:tc>
-          <w:tcPr>
-            <w:tcW w:w="1420" w:type="pct"/>
+          </w:p>
+        </w:tc>
+        <w:tc>
+          <w:tcPr>
+            <w:tcW w:w="1421" w:type="pct"/>
             <w:tcBorders>
               <w:top w:val="single" w:sz="4" w:space="0" w:color="auto"/>
               <w:left w:val="nil"/>
@@ -10328,27 +9832,7 @@
                 <w:sz w:val="16"/>
                 <w:szCs w:val="16"/>
               </w:rPr>
-              <w:t>An employer should receive an error response when the request is missing "</w:t>
-            </w:r>
-            <w:proofErr w:type="spellStart"/>
-            <w:r>
-              <w:rPr>
-                <w:rFonts w:asciiTheme="minorHAnsi" w:hAnsiTheme="minorHAnsi" w:cstheme="minorHAnsi"/>
-                <w:color w:val="000000"/>
-                <w:sz w:val="16"/>
-                <w:szCs w:val="16"/>
-              </w:rPr>
-              <w:t>majorFormType</w:t>
-            </w:r>
-            <w:proofErr w:type="spellEnd"/>
-            <w:r>
-              <w:rPr>
-                <w:rFonts w:asciiTheme="minorHAnsi" w:hAnsiTheme="minorHAnsi" w:cstheme="minorHAnsi"/>
-                <w:color w:val="000000"/>
-                <w:sz w:val="16"/>
-                <w:szCs w:val="16"/>
-              </w:rPr>
-              <w:t>" field</w:t>
+              <w:t>A PI should be able to query the status of an already submitted EI return for a linked Employer</w:t>
             </w:r>
           </w:p>
         </w:tc>
@@ -10472,7 +9956,16 @@
                 <w:sz w:val="16"/>
                 <w:szCs w:val="16"/>
               </w:rPr>
-              <w:t>EI051</w:t>
+              <w:t>EI0</w:t>
+            </w:r>
+            <w:r>
+              <w:rPr>
+                <w:rFonts w:asciiTheme="minorHAnsi" w:hAnsiTheme="minorHAnsi" w:cstheme="minorHAnsi"/>
+                <w:color w:val="000000"/>
+                <w:sz w:val="16"/>
+                <w:szCs w:val="16"/>
+              </w:rPr>
+              <w:t>50</w:t>
             </w:r>
           </w:p>
         </w:tc>
@@ -10496,7 +9989,6 @@
                 <w:szCs w:val="16"/>
               </w:rPr>
             </w:pPr>
-            <w:proofErr w:type="spellStart"/>
             <w:r>
               <w:rPr>
                 <w:rFonts w:asciiTheme="minorHAnsi" w:hAnsiTheme="minorHAnsi" w:cstheme="minorHAnsi"/>
@@ -10506,12 +9998,11 @@
               </w:rPr>
               <w:t>QueryStatus</w:t>
             </w:r>
-            <w:proofErr w:type="spellEnd"/>
-          </w:p>
-        </w:tc>
-        <w:tc>
-          <w:tcPr>
-            <w:tcW w:w="1420" w:type="pct"/>
+          </w:p>
+        </w:tc>
+        <w:tc>
+          <w:tcPr>
+            <w:tcW w:w="1421" w:type="pct"/>
             <w:tcBorders>
               <w:top w:val="single" w:sz="4" w:space="0" w:color="auto"/>
               <w:left w:val="nil"/>
@@ -10536,27 +10027,7 @@
                 <w:sz w:val="16"/>
                 <w:szCs w:val="16"/>
               </w:rPr>
-              <w:t>An employer should receive an error response when the request has the incorrect "</w:t>
-            </w:r>
-            <w:proofErr w:type="spellStart"/>
-            <w:r>
-              <w:rPr>
-                <w:rFonts w:asciiTheme="minorHAnsi" w:hAnsiTheme="minorHAnsi" w:cstheme="minorHAnsi"/>
-                <w:color w:val="000000"/>
-                <w:sz w:val="16"/>
-                <w:szCs w:val="16"/>
-              </w:rPr>
-              <w:t>majorFormType</w:t>
-            </w:r>
-            <w:proofErr w:type="spellEnd"/>
-            <w:r>
-              <w:rPr>
-                <w:rFonts w:asciiTheme="minorHAnsi" w:hAnsiTheme="minorHAnsi" w:cstheme="minorHAnsi"/>
-                <w:color w:val="000000"/>
-                <w:sz w:val="16"/>
-                <w:szCs w:val="16"/>
-              </w:rPr>
-              <w:t>" field</w:t>
+              <w:t>A PI should not be able to query the status of an already submitted "EI" return for a linked Employer if they do not have a previously filed EI return</w:t>
             </w:r>
           </w:p>
         </w:tc>
@@ -10680,7 +10151,16 @@
                 <w:sz w:val="16"/>
                 <w:szCs w:val="16"/>
               </w:rPr>
-              <w:t>EI052</w:t>
+              <w:t>EI0</w:t>
+            </w:r>
+            <w:r>
+              <w:rPr>
+                <w:rFonts w:asciiTheme="minorHAnsi" w:hAnsiTheme="minorHAnsi" w:cstheme="minorHAnsi"/>
+                <w:color w:val="000000"/>
+                <w:sz w:val="16"/>
+                <w:szCs w:val="16"/>
+              </w:rPr>
+              <w:t>51</w:t>
             </w:r>
           </w:p>
         </w:tc>
@@ -10704,7 +10184,6 @@
                 <w:szCs w:val="16"/>
               </w:rPr>
             </w:pPr>
-            <w:proofErr w:type="spellStart"/>
             <w:r>
               <w:rPr>
                 <w:rFonts w:asciiTheme="minorHAnsi" w:hAnsiTheme="minorHAnsi" w:cstheme="minorHAnsi"/>
@@ -10714,12 +10193,11 @@
               </w:rPr>
               <w:t>QueryStatus</w:t>
             </w:r>
-            <w:proofErr w:type="spellEnd"/>
-          </w:p>
-        </w:tc>
-        <w:tc>
-          <w:tcPr>
-            <w:tcW w:w="1420" w:type="pct"/>
+          </w:p>
+        </w:tc>
+        <w:tc>
+          <w:tcPr>
+            <w:tcW w:w="1421" w:type="pct"/>
             <w:tcBorders>
               <w:top w:val="single" w:sz="4" w:space="0" w:color="auto"/>
               <w:left w:val="nil"/>
@@ -10744,27 +10222,7 @@
                 <w:sz w:val="16"/>
                 <w:szCs w:val="16"/>
               </w:rPr>
-              <w:t>An employer should receive an error response when the submitted request has an incorrect value in the "</w:t>
-            </w:r>
-            <w:proofErr w:type="spellStart"/>
-            <w:r>
-              <w:rPr>
-                <w:rFonts w:asciiTheme="minorHAnsi" w:hAnsiTheme="minorHAnsi" w:cstheme="minorHAnsi"/>
-                <w:color w:val="000000"/>
-                <w:sz w:val="16"/>
-                <w:szCs w:val="16"/>
-              </w:rPr>
-              <w:t>payDayDate</w:t>
-            </w:r>
-            <w:proofErr w:type="spellEnd"/>
-            <w:r>
-              <w:rPr>
-                <w:rFonts w:asciiTheme="minorHAnsi" w:hAnsiTheme="minorHAnsi" w:cstheme="minorHAnsi"/>
-                <w:color w:val="000000"/>
-                <w:sz w:val="16"/>
-                <w:szCs w:val="16"/>
-              </w:rPr>
-              <w:t>" field</w:t>
+              <w:t>An employer should receive an error response when the submitted request is missing any mandatory fields</w:t>
             </w:r>
           </w:p>
         </w:tc>
@@ -10888,7 +10346,16 @@
                 <w:sz w:val="16"/>
                 <w:szCs w:val="16"/>
               </w:rPr>
-              <w:t>EI053</w:t>
+              <w:t>EI05</w:t>
+            </w:r>
+            <w:r>
+              <w:rPr>
+                <w:rFonts w:asciiTheme="minorHAnsi" w:hAnsiTheme="minorHAnsi" w:cstheme="minorHAnsi"/>
+                <w:color w:val="000000"/>
+                <w:sz w:val="16"/>
+                <w:szCs w:val="16"/>
+              </w:rPr>
+              <w:t>2</w:t>
             </w:r>
           </w:p>
         </w:tc>
@@ -10912,7 +10379,6 @@
                 <w:szCs w:val="16"/>
               </w:rPr>
             </w:pPr>
-            <w:proofErr w:type="spellStart"/>
             <w:r>
               <w:rPr>
                 <w:rFonts w:asciiTheme="minorHAnsi" w:hAnsiTheme="minorHAnsi" w:cstheme="minorHAnsi"/>
@@ -10922,12 +10388,11 @@
               </w:rPr>
               <w:t>QueryStatus</w:t>
             </w:r>
-            <w:proofErr w:type="spellEnd"/>
-          </w:p>
-        </w:tc>
-        <w:tc>
-          <w:tcPr>
-            <w:tcW w:w="1420" w:type="pct"/>
+          </w:p>
+        </w:tc>
+        <w:tc>
+          <w:tcPr>
+            <w:tcW w:w="1421" w:type="pct"/>
             <w:tcBorders>
               <w:top w:val="single" w:sz="4" w:space="0" w:color="auto"/>
               <w:left w:val="nil"/>
@@ -10952,47 +10417,7 @@
                 <w:sz w:val="16"/>
                 <w:szCs w:val="16"/>
               </w:rPr>
-              <w:t xml:space="preserve">An employer should not be able to submit an EI </w:t>
-            </w:r>
-            <w:proofErr w:type="spellStart"/>
-            <w:r>
-              <w:rPr>
-                <w:rFonts w:asciiTheme="minorHAnsi" w:hAnsiTheme="minorHAnsi" w:cstheme="minorHAnsi"/>
-                <w:color w:val="000000"/>
-                <w:sz w:val="16"/>
-                <w:szCs w:val="16"/>
-              </w:rPr>
-              <w:t>RetrieveStatus</w:t>
-            </w:r>
-            <w:proofErr w:type="spellEnd"/>
-            <w:r>
-              <w:rPr>
-                <w:rFonts w:asciiTheme="minorHAnsi" w:hAnsiTheme="minorHAnsi" w:cstheme="minorHAnsi"/>
-                <w:color w:val="000000"/>
-                <w:sz w:val="16"/>
-                <w:szCs w:val="16"/>
-              </w:rPr>
-              <w:t xml:space="preserve"> request with an incorrect </w:t>
-            </w:r>
-            <w:proofErr w:type="spellStart"/>
-            <w:r>
-              <w:rPr>
-                <w:rFonts w:asciiTheme="minorHAnsi" w:hAnsiTheme="minorHAnsi" w:cstheme="minorHAnsi"/>
-                <w:color w:val="000000"/>
-                <w:sz w:val="16"/>
-                <w:szCs w:val="16"/>
-              </w:rPr>
-              <w:t>irdNumber</w:t>
-            </w:r>
-            <w:proofErr w:type="spellEnd"/>
-            <w:r>
-              <w:rPr>
-                <w:rFonts w:asciiTheme="minorHAnsi" w:hAnsiTheme="minorHAnsi" w:cstheme="minorHAnsi"/>
-                <w:color w:val="000000"/>
-                <w:sz w:val="16"/>
-                <w:szCs w:val="16"/>
-              </w:rPr>
-              <w:t xml:space="preserve"> and will receive an error response</w:t>
+              <w:t>An employer should receive an error response when the request is missing "majorFormType" field</w:t>
             </w:r>
           </w:p>
         </w:tc>
@@ -11116,7 +10541,16 @@
                 <w:sz w:val="16"/>
                 <w:szCs w:val="16"/>
               </w:rPr>
-              <w:t>EI054</w:t>
+              <w:t>EI05</w:t>
+            </w:r>
+            <w:r>
+              <w:rPr>
+                <w:rFonts w:asciiTheme="minorHAnsi" w:hAnsiTheme="minorHAnsi" w:cstheme="minorHAnsi"/>
+                <w:color w:val="000000"/>
+                <w:sz w:val="16"/>
+                <w:szCs w:val="16"/>
+              </w:rPr>
+              <w:t>3</w:t>
             </w:r>
           </w:p>
         </w:tc>
@@ -11140,7 +10574,6 @@
                 <w:szCs w:val="16"/>
               </w:rPr>
             </w:pPr>
-            <w:proofErr w:type="spellStart"/>
             <w:r>
               <w:rPr>
                 <w:rFonts w:asciiTheme="minorHAnsi" w:hAnsiTheme="minorHAnsi" w:cstheme="minorHAnsi"/>
@@ -11150,12 +10583,11 @@
               </w:rPr>
               <w:t>QueryStatus</w:t>
             </w:r>
-            <w:proofErr w:type="spellEnd"/>
-          </w:p>
-        </w:tc>
-        <w:tc>
-          <w:tcPr>
-            <w:tcW w:w="1420" w:type="pct"/>
+          </w:p>
+        </w:tc>
+        <w:tc>
+          <w:tcPr>
+            <w:tcW w:w="1421" w:type="pct"/>
             <w:tcBorders>
               <w:top w:val="single" w:sz="4" w:space="0" w:color="auto"/>
               <w:left w:val="nil"/>
@@ -11180,7 +10612,7 @@
                 <w:sz w:val="16"/>
                 <w:szCs w:val="16"/>
               </w:rPr>
-              <w:t>An employer should receive an error response when querying a return using 3rd party software on-boarded with IR but not authorized</w:t>
+              <w:t>An employer should receive an error response when the request has the incorrect "majorFormType" field</w:t>
             </w:r>
           </w:p>
         </w:tc>
@@ -11304,7 +10736,16 @@
                 <w:sz w:val="16"/>
                 <w:szCs w:val="16"/>
               </w:rPr>
-              <w:t>EI055</w:t>
+              <w:t>EI05</w:t>
+            </w:r>
+            <w:r>
+              <w:rPr>
+                <w:rFonts w:asciiTheme="minorHAnsi" w:hAnsiTheme="minorHAnsi" w:cstheme="minorHAnsi"/>
+                <w:color w:val="000000"/>
+                <w:sz w:val="16"/>
+                <w:szCs w:val="16"/>
+              </w:rPr>
+              <w:t>4</w:t>
             </w:r>
           </w:p>
         </w:tc>
@@ -11328,7 +10769,6 @@
                 <w:szCs w:val="16"/>
               </w:rPr>
             </w:pPr>
-            <w:proofErr w:type="spellStart"/>
             <w:r>
               <w:rPr>
                 <w:rFonts w:asciiTheme="minorHAnsi" w:hAnsiTheme="minorHAnsi" w:cstheme="minorHAnsi"/>
@@ -11338,12 +10778,11 @@
               </w:rPr>
               <w:t>QueryStatus</w:t>
             </w:r>
-            <w:proofErr w:type="spellEnd"/>
-          </w:p>
-        </w:tc>
-        <w:tc>
-          <w:tcPr>
-            <w:tcW w:w="1420" w:type="pct"/>
+          </w:p>
+        </w:tc>
+        <w:tc>
+          <w:tcPr>
+            <w:tcW w:w="1421" w:type="pct"/>
             <w:tcBorders>
               <w:top w:val="single" w:sz="4" w:space="0" w:color="auto"/>
               <w:left w:val="nil"/>
@@ -11368,7 +10807,7 @@
                 <w:sz w:val="16"/>
                 <w:szCs w:val="16"/>
               </w:rPr>
-              <w:t>An employer should not be able to query a return's status with "no token" and will receive an error response</w:t>
+              <w:t>An employer should receive an error response when the submitted request has an incorrect value in the "payDayDate" field</w:t>
             </w:r>
           </w:p>
         </w:tc>
@@ -11492,7 +10931,16 @@
                 <w:sz w:val="16"/>
                 <w:szCs w:val="16"/>
               </w:rPr>
-              <w:t>EI056</w:t>
+              <w:t>EI05</w:t>
+            </w:r>
+            <w:r>
+              <w:rPr>
+                <w:rFonts w:asciiTheme="minorHAnsi" w:hAnsiTheme="minorHAnsi" w:cstheme="minorHAnsi"/>
+                <w:color w:val="000000"/>
+                <w:sz w:val="16"/>
+                <w:szCs w:val="16"/>
+              </w:rPr>
+              <w:t>5</w:t>
             </w:r>
           </w:p>
         </w:tc>
@@ -11516,7 +10964,6 @@
                 <w:szCs w:val="16"/>
               </w:rPr>
             </w:pPr>
-            <w:proofErr w:type="spellStart"/>
             <w:r>
               <w:rPr>
                 <w:rFonts w:asciiTheme="minorHAnsi" w:hAnsiTheme="minorHAnsi" w:cstheme="minorHAnsi"/>
@@ -11526,12 +10973,596 @@
               </w:rPr>
               <w:t>QueryStatus</w:t>
             </w:r>
-            <w:proofErr w:type="spellEnd"/>
-          </w:p>
-        </w:tc>
-        <w:tc>
-          <w:tcPr>
-            <w:tcW w:w="1420" w:type="pct"/>
+          </w:p>
+        </w:tc>
+        <w:tc>
+          <w:tcPr>
+            <w:tcW w:w="1421" w:type="pct"/>
+            <w:tcBorders>
+              <w:top w:val="single" w:sz="4" w:space="0" w:color="auto"/>
+              <w:left w:val="nil"/>
+              <w:bottom w:val="single" w:sz="4" w:space="0" w:color="auto"/>
+              <w:right w:val="single" w:sz="4" w:space="0" w:color="auto"/>
+            </w:tcBorders>
+            <w:vAlign w:val="bottom"/>
+          </w:tcPr>
+          <w:p>
+            <w:pPr>
+              <w:rPr>
+                <w:rFonts w:asciiTheme="minorHAnsi" w:hAnsiTheme="minorHAnsi" w:cstheme="minorHAnsi"/>
+                <w:color w:val="000000"/>
+                <w:sz w:val="16"/>
+                <w:szCs w:val="16"/>
+              </w:rPr>
+            </w:pPr>
+            <w:r>
+              <w:rPr>
+                <w:rFonts w:asciiTheme="minorHAnsi" w:hAnsiTheme="minorHAnsi" w:cstheme="minorHAnsi"/>
+                <w:color w:val="000000"/>
+                <w:sz w:val="16"/>
+                <w:szCs w:val="16"/>
+              </w:rPr>
+              <w:t>An employer should not be able to submit an EI RetrieveStatus request with an incorrect irdNumber and will receive an error response</w:t>
+            </w:r>
+          </w:p>
+        </w:tc>
+        <w:tc>
+          <w:tcPr>
+            <w:tcW w:w="329" w:type="pct"/>
+            <w:tcBorders>
+              <w:top w:val="single" w:sz="4" w:space="0" w:color="auto"/>
+              <w:left w:val="nil"/>
+              <w:bottom w:val="single" w:sz="4" w:space="0" w:color="auto"/>
+              <w:right w:val="single" w:sz="4" w:space="0" w:color="auto"/>
+            </w:tcBorders>
+          </w:tcPr>
+          <w:p>
+            <w:pPr>
+              <w:jc w:val="center"/>
+              <w:rPr>
+                <w:rFonts w:asciiTheme="minorHAnsi" w:hAnsiTheme="minorHAnsi" w:cstheme="minorHAnsi"/>
+                <w:color w:val="000000"/>
+                <w:sz w:val="16"/>
+                <w:szCs w:val="16"/>
+              </w:rPr>
+            </w:pPr>
+          </w:p>
+        </w:tc>
+        <w:tc>
+          <w:tcPr>
+            <w:tcW w:w="967" w:type="pct"/>
+            <w:tcBorders>
+              <w:top w:val="single" w:sz="4" w:space="0" w:color="auto"/>
+              <w:left w:val="nil"/>
+              <w:bottom w:val="single" w:sz="4" w:space="0" w:color="auto"/>
+              <w:right w:val="single" w:sz="4" w:space="0" w:color="auto"/>
+            </w:tcBorders>
+          </w:tcPr>
+          <w:p>
+            <w:pPr>
+              <w:jc w:val="center"/>
+              <w:rPr>
+                <w:rFonts w:asciiTheme="minorHAnsi" w:hAnsiTheme="minorHAnsi" w:cstheme="minorHAnsi"/>
+                <w:sz w:val="16"/>
+                <w:szCs w:val="16"/>
+              </w:rPr>
+            </w:pPr>
+          </w:p>
+        </w:tc>
+        <w:tc>
+          <w:tcPr>
+            <w:tcW w:w="507" w:type="pct"/>
+            <w:tcBorders>
+              <w:top w:val="single" w:sz="4" w:space="0" w:color="auto"/>
+              <w:left w:val="nil"/>
+              <w:bottom w:val="single" w:sz="4" w:space="0" w:color="auto"/>
+              <w:right w:val="single" w:sz="4" w:space="0" w:color="auto"/>
+            </w:tcBorders>
+          </w:tcPr>
+          <w:p>
+            <w:pPr>
+              <w:jc w:val="center"/>
+              <w:rPr>
+                <w:rFonts w:asciiTheme="minorHAnsi" w:hAnsiTheme="minorHAnsi" w:cstheme="minorHAnsi"/>
+                <w:sz w:val="16"/>
+                <w:szCs w:val="16"/>
+              </w:rPr>
+            </w:pPr>
+          </w:p>
+        </w:tc>
+        <w:tc>
+          <w:tcPr>
+            <w:tcW w:w="1040" w:type="pct"/>
+            <w:tcBorders>
+              <w:top w:val="single" w:sz="4" w:space="0" w:color="auto"/>
+              <w:left w:val="nil"/>
+              <w:bottom w:val="single" w:sz="4" w:space="0" w:color="auto"/>
+              <w:right w:val="single" w:sz="4" w:space="0" w:color="auto"/>
+            </w:tcBorders>
+          </w:tcPr>
+          <w:p>
+            <w:pPr>
+              <w:jc w:val="center"/>
+              <w:rPr>
+                <w:rFonts w:asciiTheme="minorHAnsi" w:hAnsiTheme="minorHAnsi" w:cstheme="minorHAnsi"/>
+                <w:sz w:val="16"/>
+                <w:szCs w:val="16"/>
+              </w:rPr>
+            </w:pPr>
+          </w:p>
+        </w:tc>
+      </w:tr>
+      <w:tr>
+        <w:trPr>
+          <w:trHeight w:val="300"/>
+          <w:jc w:val="center"/>
+        </w:trPr>
+        <w:tc>
+          <w:tcPr>
+            <w:tcW w:w="313" w:type="pct"/>
+            <w:tcBorders>
+              <w:top w:val="single" w:sz="4" w:space="0" w:color="auto"/>
+              <w:left w:val="single" w:sz="4" w:space="0" w:color="auto"/>
+              <w:bottom w:val="single" w:sz="4" w:space="0" w:color="auto"/>
+              <w:right w:val="single" w:sz="4" w:space="0" w:color="auto"/>
+            </w:tcBorders>
+            <w:shd w:val="clear" w:color="auto" w:fill="auto"/>
+            <w:noWrap/>
+            <w:vAlign w:val="bottom"/>
+          </w:tcPr>
+          <w:p>
+            <w:pPr>
+              <w:rPr>
+                <w:rFonts w:asciiTheme="minorHAnsi" w:hAnsiTheme="minorHAnsi" w:cstheme="minorHAnsi"/>
+                <w:color w:val="000000"/>
+                <w:sz w:val="16"/>
+                <w:szCs w:val="16"/>
+              </w:rPr>
+            </w:pPr>
+            <w:r>
+              <w:rPr>
+                <w:rFonts w:asciiTheme="minorHAnsi" w:hAnsiTheme="minorHAnsi" w:cstheme="minorHAnsi"/>
+                <w:color w:val="000000"/>
+                <w:sz w:val="16"/>
+                <w:szCs w:val="16"/>
+              </w:rPr>
+              <w:t>EI05</w:t>
+            </w:r>
+            <w:r>
+              <w:rPr>
+                <w:rFonts w:asciiTheme="minorHAnsi" w:hAnsiTheme="minorHAnsi" w:cstheme="minorHAnsi"/>
+                <w:color w:val="000000"/>
+                <w:sz w:val="16"/>
+                <w:szCs w:val="16"/>
+              </w:rPr>
+              <w:t>6</w:t>
+            </w:r>
+          </w:p>
+        </w:tc>
+        <w:tc>
+          <w:tcPr>
+            <w:tcW w:w="423" w:type="pct"/>
+            <w:tcBorders>
+              <w:top w:val="single" w:sz="4" w:space="0" w:color="auto"/>
+              <w:left w:val="nil"/>
+              <w:bottom w:val="single" w:sz="4" w:space="0" w:color="auto"/>
+              <w:right w:val="single" w:sz="4" w:space="0" w:color="auto"/>
+            </w:tcBorders>
+            <w:shd w:val="clear" w:color="auto" w:fill="auto"/>
+          </w:tcPr>
+          <w:p>
+            <w:pPr>
+              <w:rPr>
+                <w:rFonts w:asciiTheme="minorHAnsi" w:hAnsiTheme="minorHAnsi" w:cstheme="minorHAnsi"/>
+                <w:color w:val="000000"/>
+                <w:sz w:val="16"/>
+                <w:szCs w:val="16"/>
+              </w:rPr>
+            </w:pPr>
+            <w:r>
+              <w:rPr>
+                <w:rFonts w:asciiTheme="minorHAnsi" w:hAnsiTheme="minorHAnsi" w:cstheme="minorHAnsi"/>
+                <w:color w:val="000000"/>
+                <w:sz w:val="16"/>
+                <w:szCs w:val="16"/>
+              </w:rPr>
+              <w:t>QueryStatus</w:t>
+            </w:r>
+          </w:p>
+        </w:tc>
+        <w:tc>
+          <w:tcPr>
+            <w:tcW w:w="1421" w:type="pct"/>
+            <w:tcBorders>
+              <w:top w:val="single" w:sz="4" w:space="0" w:color="auto"/>
+              <w:left w:val="nil"/>
+              <w:bottom w:val="single" w:sz="4" w:space="0" w:color="auto"/>
+              <w:right w:val="single" w:sz="4" w:space="0" w:color="auto"/>
+            </w:tcBorders>
+            <w:vAlign w:val="bottom"/>
+          </w:tcPr>
+          <w:p>
+            <w:pPr>
+              <w:rPr>
+                <w:rFonts w:asciiTheme="minorHAnsi" w:hAnsiTheme="minorHAnsi" w:cstheme="minorHAnsi"/>
+                <w:color w:val="000000"/>
+                <w:sz w:val="16"/>
+                <w:szCs w:val="16"/>
+              </w:rPr>
+            </w:pPr>
+            <w:r>
+              <w:rPr>
+                <w:rFonts w:asciiTheme="minorHAnsi" w:hAnsiTheme="minorHAnsi" w:cstheme="minorHAnsi"/>
+                <w:color w:val="000000"/>
+                <w:sz w:val="16"/>
+                <w:szCs w:val="16"/>
+              </w:rPr>
+              <w:t>An employer should receive an error response when querying a return using 3rd party software on-boarded with IR but not authorized</w:t>
+            </w:r>
+          </w:p>
+        </w:tc>
+        <w:tc>
+          <w:tcPr>
+            <w:tcW w:w="329" w:type="pct"/>
+            <w:tcBorders>
+              <w:top w:val="single" w:sz="4" w:space="0" w:color="auto"/>
+              <w:left w:val="nil"/>
+              <w:bottom w:val="single" w:sz="4" w:space="0" w:color="auto"/>
+              <w:right w:val="single" w:sz="4" w:space="0" w:color="auto"/>
+            </w:tcBorders>
+          </w:tcPr>
+          <w:p>
+            <w:pPr>
+              <w:jc w:val="center"/>
+              <w:rPr>
+                <w:rFonts w:asciiTheme="minorHAnsi" w:hAnsiTheme="minorHAnsi" w:cstheme="minorHAnsi"/>
+                <w:color w:val="000000"/>
+                <w:sz w:val="16"/>
+                <w:szCs w:val="16"/>
+              </w:rPr>
+            </w:pPr>
+          </w:p>
+        </w:tc>
+        <w:tc>
+          <w:tcPr>
+            <w:tcW w:w="967" w:type="pct"/>
+            <w:tcBorders>
+              <w:top w:val="single" w:sz="4" w:space="0" w:color="auto"/>
+              <w:left w:val="nil"/>
+              <w:bottom w:val="single" w:sz="4" w:space="0" w:color="auto"/>
+              <w:right w:val="single" w:sz="4" w:space="0" w:color="auto"/>
+            </w:tcBorders>
+          </w:tcPr>
+          <w:p>
+            <w:pPr>
+              <w:jc w:val="center"/>
+              <w:rPr>
+                <w:rFonts w:asciiTheme="minorHAnsi" w:hAnsiTheme="minorHAnsi" w:cstheme="minorHAnsi"/>
+                <w:sz w:val="16"/>
+                <w:szCs w:val="16"/>
+              </w:rPr>
+            </w:pPr>
+          </w:p>
+        </w:tc>
+        <w:tc>
+          <w:tcPr>
+            <w:tcW w:w="507" w:type="pct"/>
+            <w:tcBorders>
+              <w:top w:val="single" w:sz="4" w:space="0" w:color="auto"/>
+              <w:left w:val="nil"/>
+              <w:bottom w:val="single" w:sz="4" w:space="0" w:color="auto"/>
+              <w:right w:val="single" w:sz="4" w:space="0" w:color="auto"/>
+            </w:tcBorders>
+          </w:tcPr>
+          <w:p>
+            <w:pPr>
+              <w:jc w:val="center"/>
+              <w:rPr>
+                <w:rFonts w:asciiTheme="minorHAnsi" w:hAnsiTheme="minorHAnsi" w:cstheme="minorHAnsi"/>
+                <w:sz w:val="16"/>
+                <w:szCs w:val="16"/>
+              </w:rPr>
+            </w:pPr>
+          </w:p>
+        </w:tc>
+        <w:tc>
+          <w:tcPr>
+            <w:tcW w:w="1040" w:type="pct"/>
+            <w:tcBorders>
+              <w:top w:val="single" w:sz="4" w:space="0" w:color="auto"/>
+              <w:left w:val="nil"/>
+              <w:bottom w:val="single" w:sz="4" w:space="0" w:color="auto"/>
+              <w:right w:val="single" w:sz="4" w:space="0" w:color="auto"/>
+            </w:tcBorders>
+          </w:tcPr>
+          <w:p>
+            <w:pPr>
+              <w:jc w:val="center"/>
+              <w:rPr>
+                <w:rFonts w:asciiTheme="minorHAnsi" w:hAnsiTheme="minorHAnsi" w:cstheme="minorHAnsi"/>
+                <w:sz w:val="16"/>
+                <w:szCs w:val="16"/>
+              </w:rPr>
+            </w:pPr>
+          </w:p>
+        </w:tc>
+      </w:tr>
+      <w:tr>
+        <w:trPr>
+          <w:trHeight w:val="300"/>
+          <w:jc w:val="center"/>
+        </w:trPr>
+        <w:tc>
+          <w:tcPr>
+            <w:tcW w:w="313" w:type="pct"/>
+            <w:tcBorders>
+              <w:top w:val="single" w:sz="4" w:space="0" w:color="auto"/>
+              <w:left w:val="single" w:sz="4" w:space="0" w:color="auto"/>
+              <w:bottom w:val="single" w:sz="4" w:space="0" w:color="auto"/>
+              <w:right w:val="single" w:sz="4" w:space="0" w:color="auto"/>
+            </w:tcBorders>
+            <w:shd w:val="clear" w:color="auto" w:fill="auto"/>
+            <w:noWrap/>
+            <w:vAlign w:val="bottom"/>
+          </w:tcPr>
+          <w:p>
+            <w:pPr>
+              <w:rPr>
+                <w:rFonts w:asciiTheme="minorHAnsi" w:hAnsiTheme="minorHAnsi" w:cstheme="minorHAnsi"/>
+                <w:color w:val="000000"/>
+                <w:sz w:val="16"/>
+                <w:szCs w:val="16"/>
+              </w:rPr>
+            </w:pPr>
+            <w:r>
+              <w:rPr>
+                <w:rFonts w:asciiTheme="minorHAnsi" w:hAnsiTheme="minorHAnsi" w:cstheme="minorHAnsi"/>
+                <w:color w:val="000000"/>
+                <w:sz w:val="16"/>
+                <w:szCs w:val="16"/>
+              </w:rPr>
+              <w:t>EI05</w:t>
+            </w:r>
+            <w:r>
+              <w:rPr>
+                <w:rFonts w:asciiTheme="minorHAnsi" w:hAnsiTheme="minorHAnsi" w:cstheme="minorHAnsi"/>
+                <w:color w:val="000000"/>
+                <w:sz w:val="16"/>
+                <w:szCs w:val="16"/>
+              </w:rPr>
+              <w:t>7</w:t>
+            </w:r>
+          </w:p>
+        </w:tc>
+        <w:tc>
+          <w:tcPr>
+            <w:tcW w:w="423" w:type="pct"/>
+            <w:tcBorders>
+              <w:top w:val="single" w:sz="4" w:space="0" w:color="auto"/>
+              <w:left w:val="nil"/>
+              <w:bottom w:val="single" w:sz="4" w:space="0" w:color="auto"/>
+              <w:right w:val="single" w:sz="4" w:space="0" w:color="auto"/>
+            </w:tcBorders>
+            <w:shd w:val="clear" w:color="auto" w:fill="auto"/>
+          </w:tcPr>
+          <w:p>
+            <w:pPr>
+              <w:rPr>
+                <w:rFonts w:asciiTheme="minorHAnsi" w:hAnsiTheme="minorHAnsi" w:cstheme="minorHAnsi"/>
+                <w:color w:val="000000"/>
+                <w:sz w:val="16"/>
+                <w:szCs w:val="16"/>
+              </w:rPr>
+            </w:pPr>
+            <w:r>
+              <w:rPr>
+                <w:rFonts w:asciiTheme="minorHAnsi" w:hAnsiTheme="minorHAnsi" w:cstheme="minorHAnsi"/>
+                <w:color w:val="000000"/>
+                <w:sz w:val="16"/>
+                <w:szCs w:val="16"/>
+              </w:rPr>
+              <w:t>QueryStatus</w:t>
+            </w:r>
+          </w:p>
+        </w:tc>
+        <w:tc>
+          <w:tcPr>
+            <w:tcW w:w="1421" w:type="pct"/>
+            <w:tcBorders>
+              <w:top w:val="single" w:sz="4" w:space="0" w:color="auto"/>
+              <w:left w:val="nil"/>
+              <w:bottom w:val="single" w:sz="4" w:space="0" w:color="auto"/>
+              <w:right w:val="single" w:sz="4" w:space="0" w:color="auto"/>
+            </w:tcBorders>
+            <w:vAlign w:val="bottom"/>
+          </w:tcPr>
+          <w:p>
+            <w:pPr>
+              <w:rPr>
+                <w:rFonts w:asciiTheme="minorHAnsi" w:hAnsiTheme="minorHAnsi" w:cstheme="minorHAnsi"/>
+                <w:color w:val="000000"/>
+                <w:sz w:val="16"/>
+                <w:szCs w:val="16"/>
+              </w:rPr>
+            </w:pPr>
+            <w:r>
+              <w:rPr>
+                <w:rFonts w:asciiTheme="minorHAnsi" w:hAnsiTheme="minorHAnsi" w:cstheme="minorHAnsi"/>
+                <w:color w:val="000000"/>
+                <w:sz w:val="16"/>
+                <w:szCs w:val="16"/>
+              </w:rPr>
+              <w:t>An employer should not be able to query a return's status with "no token" and will receive an error response</w:t>
+            </w:r>
+          </w:p>
+        </w:tc>
+        <w:tc>
+          <w:tcPr>
+            <w:tcW w:w="329" w:type="pct"/>
+            <w:tcBorders>
+              <w:top w:val="single" w:sz="4" w:space="0" w:color="auto"/>
+              <w:left w:val="nil"/>
+              <w:bottom w:val="single" w:sz="4" w:space="0" w:color="auto"/>
+              <w:right w:val="single" w:sz="4" w:space="0" w:color="auto"/>
+            </w:tcBorders>
+          </w:tcPr>
+          <w:p>
+            <w:pPr>
+              <w:jc w:val="center"/>
+              <w:rPr>
+                <w:rFonts w:asciiTheme="minorHAnsi" w:hAnsiTheme="minorHAnsi" w:cstheme="minorHAnsi"/>
+                <w:color w:val="000000"/>
+                <w:sz w:val="16"/>
+                <w:szCs w:val="16"/>
+              </w:rPr>
+            </w:pPr>
+          </w:p>
+        </w:tc>
+        <w:tc>
+          <w:tcPr>
+            <w:tcW w:w="967" w:type="pct"/>
+            <w:tcBorders>
+              <w:top w:val="single" w:sz="4" w:space="0" w:color="auto"/>
+              <w:left w:val="nil"/>
+              <w:bottom w:val="single" w:sz="4" w:space="0" w:color="auto"/>
+              <w:right w:val="single" w:sz="4" w:space="0" w:color="auto"/>
+            </w:tcBorders>
+          </w:tcPr>
+          <w:p>
+            <w:pPr>
+              <w:jc w:val="center"/>
+              <w:rPr>
+                <w:rFonts w:asciiTheme="minorHAnsi" w:hAnsiTheme="minorHAnsi" w:cstheme="minorHAnsi"/>
+                <w:sz w:val="16"/>
+                <w:szCs w:val="16"/>
+              </w:rPr>
+            </w:pPr>
+          </w:p>
+        </w:tc>
+        <w:tc>
+          <w:tcPr>
+            <w:tcW w:w="507" w:type="pct"/>
+            <w:tcBorders>
+              <w:top w:val="single" w:sz="4" w:space="0" w:color="auto"/>
+              <w:left w:val="nil"/>
+              <w:bottom w:val="single" w:sz="4" w:space="0" w:color="auto"/>
+              <w:right w:val="single" w:sz="4" w:space="0" w:color="auto"/>
+            </w:tcBorders>
+          </w:tcPr>
+          <w:p>
+            <w:pPr>
+              <w:jc w:val="center"/>
+              <w:rPr>
+                <w:rFonts w:asciiTheme="minorHAnsi" w:hAnsiTheme="minorHAnsi" w:cstheme="minorHAnsi"/>
+                <w:sz w:val="16"/>
+                <w:szCs w:val="16"/>
+              </w:rPr>
+            </w:pPr>
+          </w:p>
+        </w:tc>
+        <w:tc>
+          <w:tcPr>
+            <w:tcW w:w="1040" w:type="pct"/>
+            <w:tcBorders>
+              <w:top w:val="single" w:sz="4" w:space="0" w:color="auto"/>
+              <w:left w:val="nil"/>
+              <w:bottom w:val="single" w:sz="4" w:space="0" w:color="auto"/>
+              <w:right w:val="single" w:sz="4" w:space="0" w:color="auto"/>
+            </w:tcBorders>
+          </w:tcPr>
+          <w:p>
+            <w:pPr>
+              <w:jc w:val="center"/>
+              <w:rPr>
+                <w:rFonts w:asciiTheme="minorHAnsi" w:hAnsiTheme="minorHAnsi" w:cstheme="minorHAnsi"/>
+                <w:sz w:val="16"/>
+                <w:szCs w:val="16"/>
+              </w:rPr>
+            </w:pPr>
+          </w:p>
+        </w:tc>
+      </w:tr>
+      <w:tr>
+        <w:trPr>
+          <w:trHeight w:val="300"/>
+          <w:jc w:val="center"/>
+        </w:trPr>
+        <w:tc>
+          <w:tcPr>
+            <w:tcW w:w="313" w:type="pct"/>
+            <w:tcBorders>
+              <w:top w:val="single" w:sz="4" w:space="0" w:color="auto"/>
+              <w:left w:val="single" w:sz="4" w:space="0" w:color="auto"/>
+              <w:bottom w:val="single" w:sz="4" w:space="0" w:color="auto"/>
+              <w:right w:val="single" w:sz="4" w:space="0" w:color="auto"/>
+            </w:tcBorders>
+            <w:shd w:val="clear" w:color="auto" w:fill="auto"/>
+            <w:noWrap/>
+            <w:vAlign w:val="bottom"/>
+          </w:tcPr>
+          <w:p>
+            <w:pPr>
+              <w:rPr>
+                <w:rFonts w:asciiTheme="minorHAnsi" w:hAnsiTheme="minorHAnsi" w:cstheme="minorHAnsi"/>
+                <w:color w:val="000000"/>
+                <w:sz w:val="16"/>
+                <w:szCs w:val="16"/>
+              </w:rPr>
+            </w:pPr>
+            <w:r>
+              <w:rPr>
+                <w:rFonts w:asciiTheme="minorHAnsi" w:hAnsiTheme="minorHAnsi" w:cstheme="minorHAnsi"/>
+                <w:color w:val="000000"/>
+                <w:sz w:val="16"/>
+                <w:szCs w:val="16"/>
+              </w:rPr>
+              <w:t>EI05</w:t>
+            </w:r>
+            <w:r>
+              <w:rPr>
+                <w:rFonts w:asciiTheme="minorHAnsi" w:hAnsiTheme="minorHAnsi" w:cstheme="minorHAnsi"/>
+                <w:color w:val="000000"/>
+                <w:sz w:val="16"/>
+                <w:szCs w:val="16"/>
+              </w:rPr>
+              <w:t>8</w:t>
+            </w:r>
+          </w:p>
+        </w:tc>
+        <w:tc>
+          <w:tcPr>
+            <w:tcW w:w="423" w:type="pct"/>
+            <w:tcBorders>
+              <w:top w:val="single" w:sz="4" w:space="0" w:color="auto"/>
+              <w:left w:val="nil"/>
+              <w:bottom w:val="single" w:sz="4" w:space="0" w:color="auto"/>
+              <w:right w:val="single" w:sz="4" w:space="0" w:color="auto"/>
+            </w:tcBorders>
+            <w:shd w:val="clear" w:color="auto" w:fill="auto"/>
+          </w:tcPr>
+          <w:p>
+            <w:pPr>
+              <w:rPr>
+                <w:rFonts w:asciiTheme="minorHAnsi" w:hAnsiTheme="minorHAnsi" w:cstheme="minorHAnsi"/>
+                <w:color w:val="000000"/>
+                <w:sz w:val="16"/>
+                <w:szCs w:val="16"/>
+              </w:rPr>
+            </w:pPr>
+            <w:r>
+              <w:rPr>
+                <w:rFonts w:asciiTheme="minorHAnsi" w:hAnsiTheme="minorHAnsi" w:cstheme="minorHAnsi"/>
+                <w:color w:val="000000"/>
+                <w:sz w:val="16"/>
+                <w:szCs w:val="16"/>
+              </w:rPr>
+              <w:t>QueryStatus</w:t>
+            </w:r>
+          </w:p>
+        </w:tc>
+        <w:tc>
+          <w:tcPr>
+            <w:tcW w:w="1421" w:type="pct"/>
             <w:tcBorders>
               <w:top w:val="single" w:sz="4" w:space="0" w:color="auto"/>
               <w:left w:val="nil"/>
@@ -11650,12 +11681,8 @@
     <w:p/>
     <w:p/>
     <w:sectPr>
-      <w:headerReference w:type="even" r:id="rId7"/>
-      <w:headerReference w:type="default" r:id="rId8"/>
-      <w:footerReference w:type="even" r:id="rId9"/>
-      <w:footerReference w:type="default" r:id="rId10"/>
-      <w:headerReference w:type="first" r:id="rId11"/>
-      <w:footerReference w:type="first" r:id="rId12"/>
+      <w:headerReference w:type="default" r:id="rId7"/>
+      <w:footerReference w:type="default" r:id="rId8"/>
       <w:pgSz w:w="16838" w:h="11906" w:orient="landscape"/>
       <w:pgMar w:top="584" w:right="720" w:bottom="720" w:left="720" w:header="568" w:footer="169" w:gutter="0"/>
       <w:cols w:space="708"/>
@@ -11695,16 +11722,6 @@
   <w:p>
     <w:pPr>
       <w:pStyle w:val="Footer"/>
-    </w:pPr>
-  </w:p>
-</w:ftr>
-</file>
-
-<file path=word/footer2.xml><?xml version="1.0" encoding="utf-8"?>
-<w:ftr xmlns:wpc="http://schemas.microsoft.com/office/word/2010/wordprocessingCanvas" xmlns:cx="http://schemas.microsoft.com/office/drawing/2014/chartex" xmlns:cx1="http://schemas.microsoft.com/office/drawing/2015/9/8/chartex" xmlns:cx2="http://schemas.microsoft.com/office/drawing/2015/10/21/chartex" xmlns:cx3="http://schemas.microsoft.com/office/drawing/2016/5/9/chartex" xmlns:cx4="http://schemas.microsoft.com/office/drawing/2016/5/10/chartex" xmlns:cx5="http://schemas.microsoft.com/office/drawing/2016/5/11/chartex" xmlns:cx6="http://schemas.microsoft.com/office/drawing/2016/5/12/chartex" xmlns:cx7="http://schemas.microsoft.com/office/drawing/2016/5/13/chartex" xmlns:cx8="http://schemas.microsoft.com/office/drawing/2016/5/14/chartex" xmlns:mc="http://schemas.openxmlformats.org/markup-compatibility/2006" xmlns:aink="http://schemas.microsoft.com/office/drawing/2016/ink" xmlns:am3d="http://schemas.microsoft.com/office/drawing/2017/model3d" xmlns:o="urn:schemas-microsoft-com:office:office" xmlns:r="http://schemas.openxmlformats.org/officeDocument/2006/relationships" xmlns:m="http://schemas.openxmlformats.org/officeDocument/2006/math" xmlns:v="urn:schemas-microsoft-com:vml" xmlns:wp14="http://schemas.microsoft.com/office/word/2010/wordprocessingDrawing" xmlns:wp="http://schemas.openxmlformats.org/drawingml/2006/wordprocessingDrawing" xmlns:w10="urn:schemas-microsoft-com:office:word" xmlns:w="http://schemas.openxmlformats.org/wordprocessingml/2006/main" xmlns:w14="http://schemas.microsoft.com/office/word/2010/wordml" xmlns:w15="http://schemas.microsoft.com/office/word/2012/wordml" xmlns:w16cid="http://schemas.microsoft.com/office/word/2016/wordml/cid" xmlns:w16se="http://schemas.microsoft.com/office/word/2015/wordml/symex" xmlns:wpg="http://schemas.microsoft.com/office/word/2010/wordprocessingGroup" xmlns:wpi="http://schemas.microsoft.com/office/word/2010/wordprocessingInk" xmlns:wne="http://schemas.microsoft.com/office/word/2006/wordml" xmlns:wps="http://schemas.microsoft.com/office/word/2010/wordprocessingShape" mc:Ignorable="w14 w15 w16se w16cid wp14">
-  <w:p>
-    <w:pPr>
-      <w:pStyle w:val="Footer"/>
       <w:jc w:val="right"/>
     </w:pPr>
     <w:r>
@@ -11714,7 +11731,7 @@
       <mc:AlternateContent>
         <mc:Choice Requires="wps">
           <w:drawing>
-            <wp:anchor distT="0" distB="0" distL="114300" distR="114300" simplePos="0" relativeHeight="251659264" behindDoc="0" locked="0" layoutInCell="0" allowOverlap="1">
+            <wp:anchor distT="0" distB="0" distL="114300" distR="114300" simplePos="0" relativeHeight="251659264" behindDoc="0" locked="0" layoutInCell="0" allowOverlap="1" wp14:anchorId="1FF44C8F" wp14:editId="7A29DD1E">
               <wp:simplePos x="0" y="0"/>
               <wp:positionH relativeFrom="page">
                 <wp:align>left</wp:align>
@@ -11762,12 +11779,6 @@
                               <w:color w:val="000000"/>
                             </w:rPr>
                           </w:pPr>
-                          <w:r>
-                            <w:rPr>
-                              <w:color w:val="000000"/>
-                            </w:rPr>
-                            <w:t>UNCLASSIFIED</w:t>
-                          </w:r>
                         </w:p>
                       </w:txbxContent>
                     </wps:txbx>
@@ -11785,11 +11796,11 @@
         </mc:Choice>
         <mc:Fallback>
           <w:pict>
-            <v:shapetype id="_x0000_t202" coordsize="21600,21600" o:spt="202" path="m,l,21600r21600,l21600,xe">
+            <v:shapetype w14:anchorId="1FF44C8F" id="_x0000_t202" coordsize="21600,21600" o:spt="202" path="m,l,21600r21600,l21600,xe">
               <v:stroke joinstyle="miter"/>
               <v:path gradientshapeok="t" o:connecttype="rect"/>
             </v:shapetype>
-            <v:shape id="MSIPCM33754430950e248e5197bf12" o:spid="_x0000_s1026" type="#_x0000_t202" alt="{&quot;HashCode&quot;:1938131240,&quot;Height&quot;:595.0,&quot;Width&quot;:841.0,&quot;Placement&quot;:&quot;Footer&quot;,&quot;Index&quot;:&quot;Primary&quot;,&quot;Section&quot;:1,&quot;Top&quot;:0.0,&quot;Left&quot;:0.0}" style="position:absolute;left:0;text-align:left;margin-left:0;margin-top:544.9pt;width:841.9pt;height:21pt;z-index:251659264;visibility:visible;mso-wrap-style:square;mso-wrap-distance-left:9pt;mso-wrap-distance-top:0;mso-wrap-distance-right:9pt;mso-wrap-distance-bottom:0;mso-position-horizontal:left;mso-position-horizontal-relative:page;mso-position-vertical:absolute;mso-position-vertical-relative:page;v-text-anchor:bottom" o:gfxdata="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" o:allowincell="f" filled="f" stroked="f" strokeweight=".5pt">
+            <v:shape id="MSIPCM33754430950e248e5197bf12" o:spid="_x0000_s1027" type="#_x0000_t202" alt="{&quot;HashCode&quot;:1938131240,&quot;Height&quot;:595.0,&quot;Width&quot;:841.0,&quot;Placement&quot;:&quot;Footer&quot;,&quot;Index&quot;:&quot;Primary&quot;,&quot;Section&quot;:1,&quot;Top&quot;:0.0,&quot;Left&quot;:0.0}" style="position:absolute;left:0;text-align:left;margin-left:0;margin-top:544.9pt;width:841.9pt;height:21pt;z-index:251659264;visibility:visible;mso-wrap-style:square;mso-wrap-distance-left:9pt;mso-wrap-distance-top:0;mso-wrap-distance-right:9pt;mso-wrap-distance-bottom:0;mso-position-horizontal:left;mso-position-horizontal-relative:page;mso-position-vertical:absolute;mso-position-vertical-relative:page;v-text-anchor:bottom" o:gfxdata="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" o:allowincell="f" filled="f" stroked="f" strokeweight=".5pt">
               <v:textbox inset="20pt,0,,0">
                 <w:txbxContent>
                   <w:p>
@@ -11799,12 +11810,6 @@
                         <w:color w:val="000000"/>
                       </w:rPr>
                     </w:pPr>
-                    <w:r>
-                      <w:rPr>
-                        <w:color w:val="000000"/>
-                      </w:rPr>
-                      <w:t>UNCLASSIFIED</w:t>
-                    </w:r>
                   </w:p>
                 </w:txbxContent>
               </v:textbox>
@@ -11863,16 +11868,6 @@
 </w:ftr>
 </file>
 
-<file path=word/footer3.xml><?xml version="1.0" encoding="utf-8"?>
-<w:ftr xmlns:wpc="http://schemas.microsoft.com/office/word/2010/wordprocessingCanvas" xmlns:cx="http://schemas.microsoft.com/office/drawing/2014/chartex" xmlns:cx1="http://schemas.microsoft.com/office/drawing/2015/9/8/chartex" xmlns:cx2="http://schemas.microsoft.com/office/drawing/2015/10/21/chartex" xmlns:cx3="http://schemas.microsoft.com/office/drawing/2016/5/9/chartex" xmlns:cx4="http://schemas.microsoft.com/office/drawing/2016/5/10/chartex" xmlns:cx5="http://schemas.microsoft.com/office/drawing/2016/5/11/chartex" xmlns:cx6="http://schemas.microsoft.com/office/drawing/2016/5/12/chartex" xmlns:cx7="http://schemas.microsoft.com/office/drawing/2016/5/13/chartex" xmlns:cx8="http://schemas.microsoft.com/office/drawing/2016/5/14/chartex" xmlns:mc="http://schemas.openxmlformats.org/markup-compatibility/2006" xmlns:aink="http://schemas.microsoft.com/office/drawing/2016/ink" xmlns:am3d="http://schemas.microsoft.com/office/drawing/2017/model3d" xmlns:o="urn:schemas-microsoft-com:office:office" xmlns:r="http://schemas.openxmlformats.org/officeDocument/2006/relationships" xmlns:m="http://schemas.openxmlformats.org/officeDocument/2006/math" xmlns:v="urn:schemas-microsoft-com:vml" xmlns:wp14="http://schemas.microsoft.com/office/word/2010/wordprocessingDrawing" xmlns:wp="http://schemas.openxmlformats.org/drawingml/2006/wordprocessingDrawing" xmlns:w10="urn:schemas-microsoft-com:office:word" xmlns:w="http://schemas.openxmlformats.org/wordprocessingml/2006/main" xmlns:w14="http://schemas.microsoft.com/office/word/2010/wordml" xmlns:w15="http://schemas.microsoft.com/office/word/2012/wordml" xmlns:w16cid="http://schemas.microsoft.com/office/word/2016/wordml/cid" xmlns:w16se="http://schemas.microsoft.com/office/word/2015/wordml/symex" xmlns:wpg="http://schemas.microsoft.com/office/word/2010/wordprocessingGroup" xmlns:wpi="http://schemas.microsoft.com/office/word/2010/wordprocessingInk" xmlns:wne="http://schemas.microsoft.com/office/word/2006/wordml" xmlns:wps="http://schemas.microsoft.com/office/word/2010/wordprocessingShape" mc:Ignorable="w14 w15 w16se w16cid wp14">
-  <w:p>
-    <w:pPr>
-      <w:pStyle w:val="Footer"/>
-    </w:pPr>
-  </w:p>
-</w:ftr>
-</file>
-
 <file path=word/footnotes.xml><?xml version="1.0" encoding="utf-8"?>
 <w:footnotes xmlns:wpc="http://schemas.microsoft.com/office/word/2010/wordprocessingCanvas" xmlns:cx="http://schemas.microsoft.com/office/drawing/2014/chartex" xmlns:cx1="http://schemas.microsoft.com/office/drawing/2015/9/8/chartex" xmlns:cx2="http://schemas.microsoft.com/office/drawing/2015/10/21/chartex" xmlns:cx3="http://schemas.microsoft.com/office/drawing/2016/5/9/chartex" xmlns:cx4="http://schemas.microsoft.com/office/drawing/2016/5/10/chartex" xmlns:cx5="http://schemas.microsoft.com/office/drawing/2016/5/11/chartex" xmlns:cx6="http://schemas.microsoft.com/office/drawing/2016/5/12/chartex" xmlns:cx7="http://schemas.microsoft.com/office/drawing/2016/5/13/chartex" xmlns:cx8="http://schemas.microsoft.com/office/drawing/2016/5/14/chartex" xmlns:mc="http://schemas.openxmlformats.org/markup-compatibility/2006" xmlns:aink="http://schemas.microsoft.com/office/drawing/2016/ink" xmlns:am3d="http://schemas.microsoft.com/office/drawing/2017/model3d" xmlns:o="urn:schemas-microsoft-com:office:office" xmlns:r="http://schemas.openxmlformats.org/officeDocument/2006/relationships" xmlns:m="http://schemas.openxmlformats.org/officeDocument/2006/math" xmlns:v="urn:schemas-microsoft-com:vml" xmlns:wp14="http://schemas.microsoft.com/office/word/2010/wordprocessingDrawing" xmlns:wp="http://schemas.openxmlformats.org/drawingml/2006/wordprocessingDrawing" xmlns:w10="urn:schemas-microsoft-com:office:word" xmlns:w="http://schemas.openxmlformats.org/wordprocessingml/2006/main" xmlns:w14="http://schemas.microsoft.com/office/word/2010/wordml" xmlns:w15="http://schemas.microsoft.com/office/word/2012/wordml" xmlns:w16cid="http://schemas.microsoft.com/office/word/2016/wordml/cid" xmlns:w16se="http://schemas.microsoft.com/office/word/2015/wordml/symex" xmlns:wpg="http://schemas.microsoft.com/office/word/2010/wordprocessingGroup" xmlns:wpi="http://schemas.microsoft.com/office/word/2010/wordprocessingInk" xmlns:wne="http://schemas.microsoft.com/office/word/2006/wordml" xmlns:wps="http://schemas.microsoft.com/office/word/2010/wordprocessingShape" mc:Ignorable="w14 w15 w16se w16cid wp14">
   <w:footnote w:type="separator" w:id="-1">
@@ -11903,16 +11898,6 @@
   <w:p>
     <w:pPr>
       <w:pStyle w:val="Header"/>
-    </w:pPr>
-  </w:p>
-</w:hdr>
-</file>
-
-<file path=word/header2.xml><?xml version="1.0" encoding="utf-8"?>
-<w:hdr xmlns:wpc="http://schemas.microsoft.com/office/word/2010/wordprocessingCanvas" xmlns:cx="http://schemas.microsoft.com/office/drawing/2014/chartex" xmlns:cx1="http://schemas.microsoft.com/office/drawing/2015/9/8/chartex" xmlns:cx2="http://schemas.microsoft.com/office/drawing/2015/10/21/chartex" xmlns:cx3="http://schemas.microsoft.com/office/drawing/2016/5/9/chartex" xmlns:cx4="http://schemas.microsoft.com/office/drawing/2016/5/10/chartex" xmlns:cx5="http://schemas.microsoft.com/office/drawing/2016/5/11/chartex" xmlns:cx6="http://schemas.microsoft.com/office/drawing/2016/5/12/chartex" xmlns:cx7="http://schemas.microsoft.com/office/drawing/2016/5/13/chartex" xmlns:cx8="http://schemas.microsoft.com/office/drawing/2016/5/14/chartex" xmlns:mc="http://schemas.openxmlformats.org/markup-compatibility/2006" xmlns:aink="http://schemas.microsoft.com/office/drawing/2016/ink" xmlns:am3d="http://schemas.microsoft.com/office/drawing/2017/model3d" xmlns:o="urn:schemas-microsoft-com:office:office" xmlns:r="http://schemas.openxmlformats.org/officeDocument/2006/relationships" xmlns:m="http://schemas.openxmlformats.org/officeDocument/2006/math" xmlns:v="urn:schemas-microsoft-com:vml" xmlns:wp14="http://schemas.microsoft.com/office/word/2010/wordprocessingDrawing" xmlns:wp="http://schemas.openxmlformats.org/drawingml/2006/wordprocessingDrawing" xmlns:w10="urn:schemas-microsoft-com:office:word" xmlns:w="http://schemas.openxmlformats.org/wordprocessingml/2006/main" xmlns:w14="http://schemas.microsoft.com/office/word/2010/wordml" xmlns:w15="http://schemas.microsoft.com/office/word/2012/wordml" xmlns:w16cid="http://schemas.microsoft.com/office/word/2016/wordml/cid" xmlns:w16se="http://schemas.microsoft.com/office/word/2015/wordml/symex" xmlns:wpg="http://schemas.microsoft.com/office/word/2010/wordprocessingGroup" xmlns:wpi="http://schemas.microsoft.com/office/word/2010/wordprocessingInk" xmlns:wne="http://schemas.microsoft.com/office/word/2006/wordml" xmlns:wps="http://schemas.microsoft.com/office/word/2010/wordprocessingShape" mc:Ignorable="w14 w15 w16se w16cid wp14">
-  <w:p>
-    <w:pPr>
-      <w:pStyle w:val="Header"/>
       <w:tabs>
         <w:tab w:val="clear" w:pos="9026"/>
         <w:tab w:val="left" w:pos="10248"/>
@@ -11921,8 +11906,119 @@
       <w:spacing w:line="480" w:lineRule="auto"/>
     </w:pPr>
     <w:r>
+      <mc:AlternateContent>
+        <mc:Choice Requires="wps">
+          <w:drawing>
+            <wp:anchor distT="0" distB="0" distL="114300" distR="114300" simplePos="0" relativeHeight="251660288" behindDoc="0" locked="0" layoutInCell="0" allowOverlap="1" wp14:anchorId="5E7C64C8" wp14:editId="527C4A48">
+              <wp:simplePos x="0" y="0"/>
+              <wp:positionH relativeFrom="page">
+                <wp:posOffset>0</wp:posOffset>
+              </wp:positionH>
+              <wp:positionV relativeFrom="page">
+                <wp:posOffset>190500</wp:posOffset>
+              </wp:positionV>
+              <wp:extent cx="10692130" cy="271780"/>
+              <wp:effectExtent l="0" t="0" r="0" b="13970"/>
+              <wp:wrapNone/>
+              <wp:docPr id="3" name="MSIPCM6b2246d98dc0f18415945bb5" descr="{&quot;HashCode&quot;:124067681,&quot;Height&quot;:595.0,&quot;Width&quot;:841.0,&quot;Placement&quot;:&quot;Header&quot;,&quot;Index&quot;:&quot;Primary&quot;,&quot;Section&quot;:1,&quot;Top&quot;:0.0,&quot;Left&quot;:0.0}"/>
+              <wp:cNvGraphicFramePr/>
+              <a:graphic xmlns:a="http://schemas.openxmlformats.org/drawingml/2006/main">
+                <a:graphicData uri="http://schemas.microsoft.com/office/word/2010/wordprocessingShape">
+                  <wps:wsp>
+                    <wps:cNvSpPr txBox="1"/>
+                    <wps:spPr>
+                      <a:xfrm>
+                        <a:off x="0" y="0"/>
+                        <a:ext cx="10692130" cy="271780"/>
+                      </a:xfrm>
+                      <a:prstGeom prst="rect">
+                        <a:avLst/>
+                      </a:prstGeom>
+                      <a:noFill/>
+                      <a:ln w="6350">
+                        <a:noFill/>
+                      </a:ln>
+                      <a:extLst>
+                        <a:ext uri="{91240B29-F687-4F45-9708-019B960494DF}">
+                          <a14:hiddenLine xmlns:a14="http://schemas.microsoft.com/office/drawing/2010/main" w="6350">
+                            <a:solidFill>
+                              <a:prstClr val="black"/>
+                            </a:solidFill>
+                          </a14:hiddenLine>
+                        </a:ext>
+                      </a:extLst>
+                    </wps:spPr>
+                    <wps:txbx>
+                      <w:txbxContent>
+                        <w:p>
+                          <w:pPr>
+                            <w:spacing w:after="0"/>
+                            <w:jc w:val="center"/>
+                            <w:rPr>
+                              <w:color w:val="000000"/>
+                              <w:sz w:val="16"/>
+                            </w:rPr>
+                          </w:pPr>
+                          <w:r>
+                            <w:rPr>
+                              <w:color w:val="000000"/>
+                              <w:sz w:val="16"/>
+                            </w:rPr>
+                            <w:t>[UNCLASSIFIED]</w:t>
+                          </w:r>
+                        </w:p>
+                      </w:txbxContent>
+                    </wps:txbx>
+                    <wps:bodyPr rot="0" spcFirstLastPara="0" vertOverflow="overflow" horzOverflow="overflow" vert="horz" wrap="square" lIns="91440" tIns="0" rIns="91440" bIns="0" numCol="1" spcCol="0" rtlCol="0" fromWordArt="0" anchor="t" anchorCtr="0" forceAA="0" compatLnSpc="1">
+                      <a:prstTxWarp prst="textNoShape">
+                        <a:avLst/>
+                      </a:prstTxWarp>
+                      <a:noAutofit/>
+                    </wps:bodyPr>
+                  </wps:wsp>
+                </a:graphicData>
+              </a:graphic>
+            </wp:anchor>
+          </w:drawing>
+        </mc:Choice>
+        <mc:Fallback>
+          <w:pict>
+            <v:shapetype w14:anchorId="5E7C64C8" id="_x0000_t202" coordsize="21600,21600" o:spt="202" path="m,l,21600r21600,l21600,xe">
+              <v:stroke joinstyle="miter"/>
+              <v:path gradientshapeok="t" o:connecttype="rect"/>
+            </v:shapetype>
+            <v:shape id="MSIPCM6b2246d98dc0f18415945bb5" o:spid="_x0000_s1026" type="#_x0000_t202" alt="{&quot;HashCode&quot;:124067681,&quot;Height&quot;:595.0,&quot;Width&quot;:841.0,&quot;Placement&quot;:&quot;Header&quot;,&quot;Index&quot;:&quot;Primary&quot;,&quot;Section&quot;:1,&quot;Top&quot;:0.0,&quot;Left&quot;:0.0}" style="position:absolute;margin-left:0;margin-top:15pt;width:841.9pt;height:21.4pt;z-index:251660288;visibility:visible;mso-wrap-style:square;mso-wrap-distance-left:9pt;mso-wrap-distance-top:0;mso-wrap-distance-right:9pt;mso-wrap-distance-bottom:0;mso-position-horizontal:absolute;mso-position-horizontal-relative:page;mso-position-vertical:absolute;mso-position-vertical-relative:page;v-text-anchor:top" o:gfxdata="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" o:allowincell="f" filled="f" stroked="f" strokeweight=".5pt">
+              <v:fill o:detectmouseclick="t"/>
+              <v:textbox inset=",0,,0">
+                <w:txbxContent>
+                  <w:p>
+                    <w:pPr>
+                      <w:spacing w:after="0"/>
+                      <w:jc w:val="center"/>
+                      <w:rPr>
+                        <w:color w:val="000000"/>
+                        <w:sz w:val="16"/>
+                      </w:rPr>
+                    </w:pPr>
+                    <w:r>
+                      <w:rPr>
+                        <w:color w:val="000000"/>
+                        <w:sz w:val="16"/>
+                      </w:rPr>
+                      <w:t>[UNCLASSIFIED]</w:t>
+                    </w:r>
+                  </w:p>
+                </w:txbxContent>
+              </v:textbox>
+              <w10:wrap anchorx="page" anchory="page"/>
+            </v:shape>
+          </w:pict>
+        </mc:Fallback>
+      </mc:AlternateContent>
+    </w:r>
+    <w:r>
       <w:drawing>
-        <wp:inline distT="0" distB="0" distL="0" distR="0" wp14:anchorId="5AE2C385" wp14:editId="4873B0B0">
+        <wp:inline distT="0" distB="0" distL="0" distR="0" wp14:anchorId="18276633" wp14:editId="3A8874C4">
           <wp:extent cx="1236437" cy="354842"/>
           <wp:effectExtent l="0" t="0" r="1905" b="7620"/>
           <wp:docPr id="1" name="Picture 1" descr="IR logo teal small"/>
@@ -11960,7 +12056,6 @@
                     <a:avLst/>
                   </a:prstGeom>
                   <a:noFill/>
-                  <a:extLst/>
                 </pic:spPr>
               </pic:pic>
             </a:graphicData>
@@ -11998,16 +12093,6 @@
       </w:rPr>
       <w:t>Gateway Services</w:t>
     </w:r>
-  </w:p>
-</w:hdr>
-</file>
-
-<file path=word/header3.xml><?xml version="1.0" encoding="utf-8"?>
-<w:hdr xmlns:wpc="http://schemas.microsoft.com/office/word/2010/wordprocessingCanvas" xmlns:cx="http://schemas.microsoft.com/office/drawing/2014/chartex" xmlns:cx1="http://schemas.microsoft.com/office/drawing/2015/9/8/chartex" xmlns:cx2="http://schemas.microsoft.com/office/drawing/2015/10/21/chartex" xmlns:cx3="http://schemas.microsoft.com/office/drawing/2016/5/9/chartex" xmlns:cx4="http://schemas.microsoft.com/office/drawing/2016/5/10/chartex" xmlns:cx5="http://schemas.microsoft.com/office/drawing/2016/5/11/chartex" xmlns:cx6="http://schemas.microsoft.com/office/drawing/2016/5/12/chartex" xmlns:cx7="http://schemas.microsoft.com/office/drawing/2016/5/13/chartex" xmlns:cx8="http://schemas.microsoft.com/office/drawing/2016/5/14/chartex" xmlns:mc="http://schemas.openxmlformats.org/markup-compatibility/2006" xmlns:aink="http://schemas.microsoft.com/office/drawing/2016/ink" xmlns:am3d="http://schemas.microsoft.com/office/drawing/2017/model3d" xmlns:o="urn:schemas-microsoft-com:office:office" xmlns:r="http://schemas.openxmlformats.org/officeDocument/2006/relationships" xmlns:m="http://schemas.openxmlformats.org/officeDocument/2006/math" xmlns:v="urn:schemas-microsoft-com:vml" xmlns:wp14="http://schemas.microsoft.com/office/word/2010/wordprocessingDrawing" xmlns:wp="http://schemas.openxmlformats.org/drawingml/2006/wordprocessingDrawing" xmlns:w10="urn:schemas-microsoft-com:office:word" xmlns:w="http://schemas.openxmlformats.org/wordprocessingml/2006/main" xmlns:w14="http://schemas.microsoft.com/office/word/2010/wordml" xmlns:w15="http://schemas.microsoft.com/office/word/2012/wordml" xmlns:w16cid="http://schemas.microsoft.com/office/word/2016/wordml/cid" xmlns:w16se="http://schemas.microsoft.com/office/word/2015/wordml/symex" xmlns:wpg="http://schemas.microsoft.com/office/word/2010/wordprocessingGroup" xmlns:wpi="http://schemas.microsoft.com/office/word/2010/wordprocessingInk" xmlns:wne="http://schemas.microsoft.com/office/word/2006/wordml" xmlns:wps="http://schemas.microsoft.com/office/word/2010/wordprocessingShape" mc:Ignorable="w14 w15 w16se w16cid wp14">
-  <w:p>
-    <w:pPr>
-      <w:pStyle w:val="Header"/>
-    </w:pPr>
   </w:p>
 </w:hdr>
 </file>
@@ -15668,7 +15753,7 @@
       </w:pPr>
     </w:pPrDefault>
   </w:docDefaults>
-  <w:latentStyles w:defLockedState="0" w:defUIPriority="99" w:defSemiHidden="0" w:defUnhideWhenUsed="0" w:defQFormat="0" w:count="375">
+  <w:latentStyles w:defLockedState="0" w:defUIPriority="99" w:defSemiHidden="0" w:defUnhideWhenUsed="0" w:defQFormat="0" w:count="376">
     <w:lsdException w:name="Normal" w:uiPriority="0" w:qFormat="1"/>
     <w:lsdException w:name="heading 1" w:uiPriority="0" w:qFormat="1"/>
     <w:lsdException w:name="heading 2" w:semiHidden="1" w:uiPriority="0" w:unhideWhenUsed="1" w:qFormat="1"/>
@@ -15774,7 +15859,6 @@
     <w:lsdException w:name="HTML Sample" w:semiHidden="1" w:unhideWhenUsed="1"/>
     <w:lsdException w:name="HTML Typewriter" w:semiHidden="1" w:unhideWhenUsed="1"/>
     <w:lsdException w:name="HTML Variable" w:semiHidden="1" w:unhideWhenUsed="1"/>
-    <w:lsdException w:name="Normal Table" w:semiHidden="1" w:unhideWhenUsed="1"/>
     <w:lsdException w:name="annotation subject" w:semiHidden="1" w:unhideWhenUsed="1"/>
     <w:lsdException w:name="No List" w:semiHidden="1" w:unhideWhenUsed="1"/>
     <w:lsdException w:name="Outline List 1" w:semiHidden="1" w:unhideWhenUsed="1"/>
@@ -15821,10 +15905,8 @@
     <w:lsdException w:name="Table Subtle 2" w:semiHidden="1" w:unhideWhenUsed="1"/>
     <w:lsdException w:name="Table Web 1" w:semiHidden="1" w:unhideWhenUsed="1"/>
     <w:lsdException w:name="Table Web 2" w:semiHidden="1" w:unhideWhenUsed="1"/>
-    <w:lsdException w:name="Table Web 3" w:semiHidden="1" w:unhideWhenUsed="1"/>
     <w:lsdException w:name="Balloon Text" w:semiHidden="1" w:unhideWhenUsed="1"/>
     <w:lsdException w:name="Table Grid" w:uiPriority="59"/>
-    <w:lsdException w:name="Table Theme" w:semiHidden="1" w:unhideWhenUsed="1"/>
     <w:lsdException w:name="Placeholder Text" w:semiHidden="1"/>
     <w:lsdException w:name="No Spacing" w:uiPriority="1" w:qFormat="1"/>
     <w:lsdException w:name="Light Shading" w:uiPriority="60"/>
@@ -16044,6 +16126,7 @@
     <w:lsdException w:name="Smart Hyperlink" w:semiHidden="1" w:unhideWhenUsed="1"/>
     <w:lsdException w:name="Hashtag" w:semiHidden="1" w:unhideWhenUsed="1"/>
     <w:lsdException w:name="Unresolved Mention" w:semiHidden="1" w:unhideWhenUsed="1"/>
+    <w:lsdException w:name="Smart Link" w:semiHidden="1" w:unhideWhenUsed="1"/>
   </w:latentStyles>
   <w:style w:type="paragraph" w:default="1" w:styleId="Normal">
     <w:name w:val="Normal"/>

</xml_diff>